<commit_message>
0 #SIS-163# cci financiamento
</commit_message>
<xml_diff>
--- a/galleriafinancas/src/resource/CCI - Financiamento (final).docx
+++ b/galleriafinancas/src/resource/CCI - Financiamento (final).docx
@@ -1003,14 +1003,12 @@
               <w:spacing w:line="288" w:lineRule="auto"/>
               <w:rPr>
                 <w:b/>
-                <w:highlight w:val="yellow"/>
               </w:rPr>
             </w:pPr>
             <w:r>
               <w:rPr>
                 <w:b/>
                 <w:noProof/>
-                <w:highlight w:val="yellow"/>
               </w:rPr>
               <w:t xml:space="preserve">5 – FORMA DE PAGAMENTO DO PREÇO: </w:t>
             </w:r>
@@ -1033,7 +1031,6 @@
               <w:spacing w:line="288" w:lineRule="auto"/>
               <w:rPr>
                 <w:b/>
-                <w:highlight w:val="yellow"/>
               </w:rPr>
             </w:pPr>
           </w:p>
@@ -1058,14 +1055,10 @@
           <w:p>
             <w:pPr>
               <w:spacing w:line="288" w:lineRule="auto"/>
-              <w:rPr>
-                <w:highlight w:val="yellow"/>
-              </w:rPr>
             </w:pPr>
             <w:r>
               <w:rPr>
                 <w:noProof/>
-                <w:highlight w:val="yellow"/>
               </w:rPr>
               <w:t xml:space="preserve">A) Com recursos próprios : </w:t>
             </w:r>
@@ -1085,21 +1078,24 @@
           <w:p>
             <w:pPr>
               <w:spacing w:line="288" w:lineRule="auto"/>
-              <w:rPr>
-                <w:highlight w:val="yellow"/>
-              </w:rPr>
             </w:pPr>
-            <w:r>
-              <w:rPr>
-                <w:highlight w:val="yellow"/>
-              </w:rPr>
-              <w:t xml:space="preserve">R$ </w:t>
-            </w:r>
-            <w:r>
-              <w:rPr>
-                <w:highlight w:val="yellow"/>
-              </w:rPr>
-              <w:t>00,00</w:t>
+            <w:proofErr w:type="spellStart"/>
+            <w:proofErr w:type="gramStart"/>
+            <w:r>
+              <w:t>recursosProprios</w:t>
+            </w:r>
+            <w:proofErr w:type="spellEnd"/>
+            <w:proofErr w:type="gramEnd"/>
+            <w:r>
+              <w:t xml:space="preserve"> (</w:t>
+            </w:r>
+            <w:proofErr w:type="spellStart"/>
+            <w:r>
+              <w:t>ExtensoRecursosProprios</w:t>
+            </w:r>
+            <w:proofErr w:type="spellEnd"/>
+            <w:r>
+              <w:t>)</w:t>
             </w:r>
           </w:p>
         </w:tc>
@@ -1131,7 +1127,6 @@
               <w:rPr>
                 <w:b/>
                 <w:noProof/>
-                <w:highlight w:val="yellow"/>
               </w:rPr>
               <w:t>B) Com Recursos do Financiamento :</w:t>
             </w:r>
@@ -1157,12 +1152,35 @@
                 <w:highlight w:val="yellow"/>
               </w:rPr>
             </w:pPr>
-            <w:r>
-              <w:rPr>
-                <w:b/>
-                <w:highlight w:val="yellow"/>
-              </w:rPr>
-              <w:t xml:space="preserve">R$ </w:t>
+            <w:proofErr w:type="spellStart"/>
+            <w:proofErr w:type="gramStart"/>
+            <w:r>
+              <w:rPr>
+                <w:b/>
+              </w:rPr>
+              <w:t>recursosFinanciamento</w:t>
+            </w:r>
+            <w:proofErr w:type="spellEnd"/>
+            <w:proofErr w:type="gramEnd"/>
+            <w:r>
+              <w:rPr>
+                <w:b/>
+              </w:rPr>
+              <w:t xml:space="preserve"> (</w:t>
+            </w:r>
+            <w:proofErr w:type="spellStart"/>
+            <w:r>
+              <w:rPr>
+                <w:b/>
+              </w:rPr>
+              <w:t>ExtensoRecursosFinanciamento</w:t>
+            </w:r>
+            <w:proofErr w:type="spellEnd"/>
+            <w:r>
+              <w:rPr>
+                <w:b/>
+              </w:rPr>
+              <w:t>)</w:t>
             </w:r>
           </w:p>
         </w:tc>
@@ -1212,74 +1230,38 @@
           <w:p>
             <w:pPr>
               <w:spacing w:line="288" w:lineRule="auto"/>
-              <w:rPr>
-                <w:highlight w:val="yellow"/>
-              </w:rPr>
             </w:pPr>
             <w:r>
-              <w:rPr>
-                <w:highlight w:val="yellow"/>
-              </w:rPr>
               <w:t>C</w:t>
             </w:r>
             <w:r>
-              <w:rPr>
-                <w:highlight w:val="yellow"/>
-              </w:rPr>
               <w:t>.1</w:t>
             </w:r>
             <w:r>
-              <w:rPr>
-                <w:highlight w:val="yellow"/>
-              </w:rPr>
               <w:t>) O</w:t>
             </w:r>
             <w:r>
-              <w:rPr>
-                <w:highlight w:val="yellow"/>
-              </w:rPr>
               <w:t xml:space="preserve"> </w:t>
             </w:r>
             <w:r>
-              <w:rPr>
-                <w:highlight w:val="yellow"/>
-              </w:rPr>
               <w:t xml:space="preserve">(s) </w:t>
             </w:r>
             <w:r>
-              <w:rPr>
-                <w:highlight w:val="yellow"/>
-              </w:rPr>
               <w:t xml:space="preserve">PRIMEIRO (S) </w:t>
             </w:r>
             <w:r>
-              <w:rPr>
-                <w:highlight w:val="yellow"/>
-              </w:rPr>
               <w:t>VENDEDOR</w:t>
             </w:r>
             <w:r>
-              <w:rPr>
-                <w:highlight w:val="yellow"/>
-              </w:rPr>
               <w:t xml:space="preserve"> </w:t>
             </w:r>
             <w:r>
-              <w:rPr>
-                <w:highlight w:val="yellow"/>
-              </w:rPr>
               <w:t xml:space="preserve">(ES) </w:t>
             </w:r>
             <w:r>
-              <w:rPr>
-                <w:highlight w:val="yellow"/>
-              </w:rPr>
               <w:t>indica (</w:t>
             </w:r>
             <w:r>
-              <w:rPr>
-                <w:highlight w:val="yellow"/>
-              </w:rPr>
               <w:t xml:space="preserve">m) a seguinte conta, para depósito dos valores descritos nos itens 5-B </w:t>
             </w:r>
           </w:p>
@@ -1304,46 +1286,30 @@
           <w:p>
             <w:pPr>
               <w:spacing w:line="288" w:lineRule="auto"/>
-              <w:rPr>
-                <w:highlight w:val="yellow"/>
-              </w:rPr>
             </w:pPr>
             <w:r>
-              <w:rPr>
-                <w:highlight w:val="yellow"/>
-              </w:rPr>
               <w:t>C</w:t>
             </w:r>
             <w:r>
-              <w:rPr>
-                <w:highlight w:val="yellow"/>
-              </w:rPr>
               <w:t>.1</w:t>
             </w:r>
             <w:r>
-              <w:rPr>
-                <w:highlight w:val="yellow"/>
-              </w:rPr>
               <w:t>.1</w:t>
             </w:r>
             <w:r>
-              <w:rPr>
-                <w:highlight w:val="yellow"/>
-              </w:rPr>
               <w:t>.</w:t>
             </w:r>
             <w:r>
-              <w:rPr>
-                <w:highlight w:val="yellow"/>
-              </w:rPr>
               <w:t xml:space="preserve"> Titular da conta</w:t>
             </w:r>
             <w:r>
-              <w:rPr>
-                <w:highlight w:val="yellow"/>
-              </w:rPr>
               <w:t xml:space="preserve">: </w:t>
             </w:r>
+            <w:proofErr w:type="spellStart"/>
+            <w:r>
+              <w:t>titularContaVendedor</w:t>
+            </w:r>
+            <w:proofErr w:type="spellEnd"/>
           </w:p>
         </w:tc>
       </w:tr>
@@ -1366,40 +1332,30 @@
           <w:p>
             <w:pPr>
               <w:spacing w:line="288" w:lineRule="auto"/>
-              <w:rPr>
-                <w:highlight w:val="yellow"/>
-              </w:rPr>
             </w:pPr>
             <w:r>
-              <w:rPr>
-                <w:highlight w:val="yellow"/>
-              </w:rPr>
               <w:t>C</w:t>
             </w:r>
             <w:r>
-              <w:rPr>
-                <w:highlight w:val="yellow"/>
-              </w:rPr>
               <w:t>.</w:t>
             </w:r>
             <w:r>
-              <w:rPr>
-                <w:highlight w:val="yellow"/>
-              </w:rPr>
               <w:t>1.</w:t>
             </w:r>
             <w:r>
-              <w:rPr>
-                <w:highlight w:val="yellow"/>
-              </w:rPr>
               <w:t>2</w:t>
             </w:r>
             <w:r>
-              <w:rPr>
-                <w:highlight w:val="yellow"/>
-              </w:rPr>
               <w:t xml:space="preserve">. </w:t>
             </w:r>
+            <w:r>
+              <w:t xml:space="preserve">Banco: </w:t>
+            </w:r>
+            <w:proofErr w:type="spellStart"/>
+            <w:r>
+              <w:t>nomeBancoVendedor</w:t>
+            </w:r>
+            <w:proofErr w:type="spellEnd"/>
           </w:p>
         </w:tc>
       </w:tr>
@@ -1422,46 +1378,30 @@
           <w:p>
             <w:pPr>
               <w:spacing w:line="288" w:lineRule="auto"/>
-              <w:rPr>
-                <w:highlight w:val="yellow"/>
-              </w:rPr>
             </w:pPr>
             <w:r>
-              <w:rPr>
-                <w:highlight w:val="yellow"/>
-              </w:rPr>
               <w:t>C</w:t>
             </w:r>
             <w:r>
-              <w:rPr>
-                <w:highlight w:val="yellow"/>
-              </w:rPr>
               <w:t>.</w:t>
             </w:r>
             <w:r>
-              <w:rPr>
-                <w:highlight w:val="yellow"/>
-              </w:rPr>
               <w:t>1.</w:t>
             </w:r>
             <w:r>
-              <w:rPr>
-                <w:highlight w:val="yellow"/>
-              </w:rPr>
               <w:t>3</w:t>
             </w:r>
             <w:r>
-              <w:rPr>
-                <w:highlight w:val="yellow"/>
-              </w:rPr>
               <w:t>. Agência:</w:t>
             </w:r>
             <w:r>
-              <w:rPr>
-                <w:highlight w:val="yellow"/>
-              </w:rPr>
               <w:t xml:space="preserve"> </w:t>
             </w:r>
+            <w:proofErr w:type="spellStart"/>
+            <w:r>
+              <w:t>agenciaVendedor</w:t>
+            </w:r>
+            <w:proofErr w:type="spellEnd"/>
           </w:p>
         </w:tc>
       </w:tr>
@@ -1484,114 +1424,33 @@
           <w:p>
             <w:pPr>
               <w:spacing w:line="288" w:lineRule="auto"/>
-              <w:rPr>
-                <w:highlight w:val="yellow"/>
-              </w:rPr>
             </w:pPr>
             <w:r>
-              <w:rPr>
-                <w:highlight w:val="yellow"/>
-              </w:rPr>
               <w:t>C</w:t>
             </w:r>
             <w:r>
-              <w:rPr>
-                <w:highlight w:val="yellow"/>
-              </w:rPr>
               <w:t>.</w:t>
             </w:r>
             <w:r>
-              <w:rPr>
-                <w:highlight w:val="yellow"/>
-              </w:rPr>
               <w:t>1.</w:t>
             </w:r>
             <w:r>
-              <w:rPr>
-                <w:highlight w:val="yellow"/>
-              </w:rPr>
               <w:t>4</w:t>
             </w:r>
             <w:r>
-              <w:rPr>
-                <w:highlight w:val="yellow"/>
-              </w:rPr>
               <w:t>. Conta</w:t>
             </w:r>
             <w:r>
-              <w:rPr>
-                <w:highlight w:val="yellow"/>
-              </w:rPr>
               <w:t>:</w:t>
             </w:r>
             <w:r>
-              <w:rPr>
-                <w:highlight w:val="yellow"/>
-              </w:rPr>
               <w:t xml:space="preserve"> </w:t>
             </w:r>
-            <w:r>
-              <w:rPr>
-                <w:highlight w:val="yellow"/>
-              </w:rPr>
-              <w:t>Tipo</w:t>
-            </w:r>
-            <w:r>
-              <w:rPr>
-                <w:highlight w:val="yellow"/>
-              </w:rPr>
-              <w:t xml:space="preserve"> de conta:     Conta corrente </w:t>
-            </w:r>
-            <w:proofErr w:type="gramStart"/>
-            <w:r>
-              <w:rPr>
-                <w:highlight w:val="yellow"/>
-              </w:rPr>
-              <w:t>(</w:t>
-            </w:r>
-            <w:r>
-              <w:rPr>
-                <w:highlight w:val="yellow"/>
-              </w:rPr>
-              <w:t xml:space="preserve">)  </w:t>
-            </w:r>
-            <w:r>
-              <w:rPr>
-                <w:highlight w:val="yellow"/>
-              </w:rPr>
-              <w:t xml:space="preserve"> </w:t>
-            </w:r>
-            <w:proofErr w:type="gramEnd"/>
-            <w:r>
-              <w:rPr>
-                <w:highlight w:val="yellow"/>
-              </w:rPr>
-              <w:t xml:space="preserve">     </w:t>
-            </w:r>
-            <w:r>
-              <w:rPr>
-                <w:highlight w:val="yellow"/>
-              </w:rPr>
-              <w:t>ou</w:t>
-            </w:r>
-            <w:r>
-              <w:rPr>
-                <w:highlight w:val="yellow"/>
-              </w:rPr>
-              <w:t xml:space="preserve">        </w:t>
-            </w:r>
-            <w:r>
-              <w:rPr>
-                <w:highlight w:val="yellow"/>
-              </w:rPr>
-              <w:t xml:space="preserve"> Conta Poupança </w:t>
-            </w:r>
-            <w:r>
-              <w:rPr>
-                <w:highlight w:val="yellow"/>
-              </w:rPr>
-              <w:t>(  )</w:t>
-            </w:r>
+            <w:proofErr w:type="spellStart"/>
+            <w:r>
+              <w:t>tipoContaBancoVendedor</w:t>
+            </w:r>
+            <w:proofErr w:type="spellEnd"/>
           </w:p>
         </w:tc>
       </w:tr>
@@ -1614,26 +1473,14 @@
           <w:p>
             <w:pPr>
               <w:spacing w:line="288" w:lineRule="auto"/>
-              <w:rPr>
-                <w:highlight w:val="yellow"/>
-              </w:rPr>
             </w:pPr>
             <w:r>
-              <w:rPr>
-                <w:highlight w:val="yellow"/>
-              </w:rPr>
               <w:t xml:space="preserve">C.1.5. Receberá a quantia de </w:t>
             </w:r>
             <w:r>
-              <w:rPr>
-                <w:highlight w:val="yellow"/>
-              </w:rPr>
               <w:t xml:space="preserve">R$ </w:t>
             </w:r>
             <w:r>
-              <w:rPr>
-                <w:highlight w:val="yellow"/>
-              </w:rPr>
               <w:t>do valor indicado no item 6.A.1.</w:t>
             </w:r>
           </w:p>
@@ -2575,19 +2422,13 @@
               </w:rPr>
             </w:pPr>
             <w:r>
-              <w:rPr>
-                <w:highlight w:val="yellow"/>
-              </w:rPr>
-              <w:t>D</w:t>
-            </w:r>
-            <w:bookmarkStart w:id="1" w:name="_GoBack"/>
-            <w:r>
-              <w:rPr>
-                <w:highlight w:val="yellow"/>
-              </w:rPr>
-              <w:t xml:space="preserve">ígito: </w:t>
-            </w:r>
-            <w:bookmarkEnd w:id="1"/>
+              <w:t xml:space="preserve">Dígito: </w:t>
+            </w:r>
+            <w:proofErr w:type="spellStart"/>
+            <w:r>
+              <w:t>digitoBanco</w:t>
+            </w:r>
+            <w:proofErr w:type="spellEnd"/>
           </w:p>
         </w:tc>
       </w:tr>
@@ -2621,6 +2462,11 @@
             <w:r>
               <w:t xml:space="preserve">Conta: </w:t>
             </w:r>
+            <w:proofErr w:type="spellStart"/>
+            <w:r>
+              <w:t>contaCorrente</w:t>
+            </w:r>
+            <w:proofErr w:type="spellEnd"/>
           </w:p>
         </w:tc>
         <w:tc>
@@ -2670,68 +2516,23 @@
               </w:rPr>
             </w:pPr>
             <w:r>
-              <w:rPr>
-                <w:highlight w:val="yellow"/>
-              </w:rPr>
               <w:lastRenderedPageBreak/>
               <w:t xml:space="preserve">B.5 </w:t>
             </w:r>
             <w:r>
-              <w:rPr>
-                <w:highlight w:val="yellow"/>
-              </w:rPr>
               <w:t>Tipo de conta:</w:t>
             </w:r>
             <w:r>
-              <w:rPr>
-                <w:highlight w:val="yellow"/>
-              </w:rPr>
               <w:t xml:space="preserve"> </w:t>
             </w:r>
             <w:r>
-              <w:rPr>
-                <w:highlight w:val="yellow"/>
-              </w:rPr>
               <w:t xml:space="preserve"> </w:t>
             </w:r>
-            <w:r>
-              <w:rPr>
-                <w:highlight w:val="yellow"/>
-              </w:rPr>
-              <w:t xml:space="preserve">Conta corrente </w:t>
-            </w:r>
-            <w:proofErr w:type="gramStart"/>
-            <w:r>
-              <w:rPr>
-                <w:highlight w:val="yellow"/>
-              </w:rPr>
-              <w:t xml:space="preserve">( </w:t>
-            </w:r>
-            <w:r>
-              <w:rPr>
-                <w:highlight w:val="yellow"/>
-              </w:rPr>
-              <w:t xml:space="preserve"> )</w:t>
-            </w:r>
-            <w:proofErr w:type="gramEnd"/>
-            <w:r>
-              <w:rPr>
-                <w:highlight w:val="yellow"/>
-              </w:rPr>
-              <w:t xml:space="preserve">    </w:t>
-            </w:r>
-            <w:r>
-              <w:rPr>
-                <w:highlight w:val="yellow"/>
-              </w:rPr>
-              <w:t xml:space="preserve">ou </w:t>
-            </w:r>
-            <w:r>
-              <w:rPr>
-                <w:highlight w:val="yellow"/>
-              </w:rPr>
-              <w:t>Conta Poupança (    )</w:t>
-            </w:r>
+            <w:proofErr w:type="spellStart"/>
+            <w:r>
+              <w:t>tipoContaBanco</w:t>
+            </w:r>
+            <w:proofErr w:type="spellEnd"/>
           </w:p>
         </w:tc>
         <w:tc>
@@ -3677,34 +3478,7 @@
               <w:rPr>
                 <w:b/>
               </w:rPr>
-              <w:t>IPCA</w:t>
-            </w:r>
-            <w:r>
-              <w:t xml:space="preserve"> </w:t>
-            </w:r>
-            <w:r>
-              <w:rPr>
-                <w:b/>
-              </w:rPr>
-              <w:t>(IBGE)</w:t>
-            </w:r>
-            <w:r>
-              <w:rPr>
-                <w:b/>
-              </w:rPr>
-              <w:t xml:space="preserve"> sobre o saldo devedor</w:t>
-            </w:r>
-            <w:r>
-              <w:rPr>
-                <w:b/>
-              </w:rPr>
-              <w:t xml:space="preserve"> de forma mensal</w:t>
-            </w:r>
-            <w:r>
-              <w:rPr>
-                <w:b/>
-              </w:rPr>
-              <w:t xml:space="preserve"> a ser cobrado junto com a parcela mensal </w:t>
+              <w:t>IPCA (IBGE) sobre o saldo devedor (somente a variação positiva)</w:t>
             </w:r>
           </w:p>
         </w:tc>
@@ -3734,7 +3508,7 @@
                 <w:b/>
               </w:rPr>
             </w:pPr>
-            <w:bookmarkStart w:id="2" w:name="_Hlk19186987"/>
+            <w:bookmarkStart w:id="1" w:name="_Hlk19186987"/>
             <w:r>
               <w:rPr>
                 <w:b/>
@@ -4054,7 +3828,7 @@
           </w:p>
         </w:tc>
       </w:tr>
-      <w:bookmarkEnd w:id="2"/>
+      <w:bookmarkEnd w:id="1"/>
       <w:tr>
         <w:trPr>
           <w:jc w:val="center"/>
@@ -4393,7 +4167,7 @@
                 </w14:shadow>
               </w:rPr>
             </w:pPr>
-            <w:bookmarkStart w:id="3" w:name="_Hlk34128990"/>
+            <w:bookmarkStart w:id="2" w:name="_Hlk34128990"/>
             <w:r>
               <w:rPr>
                 <w:b/>
@@ -4403,7 +4177,6 @@
                   </w14:srgbClr>
                 </w14:shadow>
               </w:rPr>
-              <w:lastRenderedPageBreak/>
               <w:t>8</w:t>
             </w:r>
             <w:r>
@@ -4449,6 +4222,7 @@
               <w:rPr>
                 <w:b/>
               </w:rPr>
+              <w:lastRenderedPageBreak/>
               <w:t>A) Imóvel:</w:t>
             </w:r>
           </w:p>
@@ -4697,6 +4471,18 @@
                 <w:b/>
               </w:rPr>
             </w:pPr>
+            <w:r>
+              <w:rPr>
+                <w:b/>
+              </w:rPr>
+              <w:t xml:space="preserve">B) </w:t>
+            </w:r>
+            <w:r>
+              <w:rPr>
+                <w:b/>
+              </w:rPr>
+              <w:t>Descrição do imóvel</w:t>
+            </w:r>
           </w:p>
           <w:p>
             <w:pPr>
@@ -4940,7 +4726,7 @@
           </w:p>
         </w:tc>
       </w:tr>
-      <w:bookmarkEnd w:id="3"/>
+      <w:bookmarkEnd w:id="2"/>
       <w:tr>
         <w:trPr>
           <w:trHeight w:val="448"/>
@@ -5951,7 +5737,6 @@
               <w:rPr>
                 <w:spacing w:val="-3"/>
               </w:rPr>
-              <w:lastRenderedPageBreak/>
               <w:t xml:space="preserve"> </w:t>
             </w:r>
           </w:p>
@@ -5967,6 +5752,7 @@
               <w:rPr>
                 <w:b/>
               </w:rPr>
+              <w:lastRenderedPageBreak/>
               <w:t xml:space="preserve">FORMA E CONDIÇÃO: </w:t>
             </w:r>
             <w:r>
@@ -6168,13 +5954,10 @@
               <w:t>ENCARGOS MORATÓRIOS:</w:t>
             </w:r>
             <w:r>
-              <w:t xml:space="preserve"> Previstos na </w:t>
-            </w:r>
-            <w:r>
-              <w:t>Cláusula 5.</w:t>
-            </w:r>
-            <w:r>
               <w:t xml:space="preserve"> </w:t>
+            </w:r>
+            <w:r>
+              <w:t xml:space="preserve">Previstos na Cláusula 4. </w:t>
             </w:r>
             <w:proofErr w:type="gramStart"/>
             <w:r>
@@ -6218,50 +6001,35 @@
               <w:rPr>
                 <w:spacing w:val="-3"/>
               </w:rPr>
-              <w:t>Juros de mora de 1% (um por cento) ao mês</w:t>
-            </w:r>
-            <w:r>
-              <w:t xml:space="preserve"> e </w:t>
-            </w:r>
+              <w:t xml:space="preserve">Juros de mora de 1% (um por cento) ao mês e multa moratória, de natureza não compensatória, de 2% (dois por cento), conforme previsto na Cláusula 4.1. </w:t>
+            </w:r>
+            <w:proofErr w:type="gramStart"/>
             <w:r>
               <w:rPr>
                 <w:spacing w:val="-3"/>
               </w:rPr>
-              <w:t>multa moratória</w:t>
-            </w:r>
+              <w:t>e</w:t>
+            </w:r>
+            <w:proofErr w:type="gramEnd"/>
             <w:r>
               <w:rPr>
                 <w:spacing w:val="-3"/>
               </w:rPr>
-              <w:t>, de natureza não compensatória,</w:t>
-            </w:r>
+              <w:t xml:space="preserve"> 8.2. </w:t>
+            </w:r>
+            <w:proofErr w:type="gramStart"/>
             <w:r>
               <w:rPr>
                 <w:spacing w:val="-3"/>
               </w:rPr>
-              <w:t xml:space="preserve"> de 2% (dois por cento), conforme previsto na </w:t>
-            </w:r>
-            <w:r>
-              <w:t xml:space="preserve">Cláusula 5.1. </w:t>
-            </w:r>
-            <w:proofErr w:type="gramStart"/>
-            <w:r>
-              <w:t>e</w:t>
+              <w:t>do</w:t>
             </w:r>
             <w:proofErr w:type="gramEnd"/>
             <w:r>
-              <w:t xml:space="preserve"> 8.2.</w:t>
-            </w:r>
-            <w:r>
-              <w:t xml:space="preserve"> </w:t>
-            </w:r>
-            <w:proofErr w:type="gramStart"/>
-            <w:r>
-              <w:t>do</w:t>
-            </w:r>
-            <w:proofErr w:type="gramEnd"/>
-            <w:r>
-              <w:t xml:space="preserve"> presente CONTRATO. </w:t>
+              <w:rPr>
+                <w:spacing w:val="-3"/>
+              </w:rPr>
+              <w:t xml:space="preserve"> presente CONTRATO.</w:t>
             </w:r>
           </w:p>
           <w:p>
@@ -6474,17 +6242,17 @@
         <w:t>(s)</w:t>
       </w:r>
       <w:r>
-        <w:t xml:space="preserve"> COMPRADOR(ES) de financiamento imobiliário </w:t>
+        <w:t xml:space="preserve"> COMPRADOR(ES) de financiamento imobiliário junto à </w:t>
+      </w:r>
+      <w:r>
+        <w:t>CREDORA FIDUCIÁRIA</w:t>
+      </w:r>
+      <w:r>
+        <w:t xml:space="preserve">, nos termos da supra mencionada Lei, com a constituição de </w:t>
       </w:r>
       <w:r>
         <w:lastRenderedPageBreak/>
-        <w:t xml:space="preserve">junto à </w:t>
-      </w:r>
-      <w:r>
-        <w:t>CREDORA FIDUCIÁRIA</w:t>
-      </w:r>
-      <w:r>
-        <w:t xml:space="preserve">, nos termos da supra mencionada Lei, com a constituição de Alienação Fiduciária em Garantia do mesmo imóvel, tudo subordinado às </w:t>
+        <w:t xml:space="preserve">Alienação Fiduciária em Garantia do mesmo imóvel, tudo subordinado às </w:t>
       </w:r>
       <w:r>
         <w:rPr>
@@ -6871,7 +6639,7 @@
       <w:r>
         <w:t xml:space="preserve"> </w:t>
       </w:r>
-      <w:bookmarkStart w:id="4" w:name="_Hlk14281613"/>
+      <w:bookmarkStart w:id="3" w:name="_Hlk14281613"/>
       <w:r>
         <w:t xml:space="preserve">e será depositado na conta indicada no item </w:t>
       </w:r>
@@ -6894,7 +6662,7 @@
       <w:r>
         <w:t>abaixo</w:t>
       </w:r>
-      <w:bookmarkEnd w:id="4"/>
+      <w:bookmarkEnd w:id="3"/>
       <w:proofErr w:type="gramEnd"/>
       <w:r>
         <w:t>.</w:t>
@@ -7004,68 +6772,64 @@
           <w:b/>
           <w:bCs/>
         </w:rPr>
-        <w:t xml:space="preserve"> nos termos </w:t>
-      </w:r>
-      <w:r>
-        <w:rPr>
-          <w:b/>
-          <w:bCs/>
-        </w:rPr>
+        <w:t xml:space="preserve"> nos termos da </w:t>
+      </w:r>
+      <w:r>
+        <w:rPr>
+          <w:b/>
+        </w:rPr>
+        <w:t>Lei 9.514/97</w:t>
+      </w:r>
+      <w:r>
+        <w:rPr>
+          <w:b/>
+        </w:rPr>
+        <w:t>,</w:t>
+      </w:r>
+      <w:r>
+        <w:t xml:space="preserve"> </w:t>
+      </w:r>
+      <w:r>
+        <w:rPr>
+          <w:b/>
+          <w:bCs/>
+        </w:rPr>
+        <w:t xml:space="preserve"> constituída nos </w:t>
+      </w:r>
+      <w:r>
+        <w:rPr>
+          <w:b/>
+          <w:bCs/>
+        </w:rPr>
+        <w:t xml:space="preserve">termos da </w:t>
+      </w:r>
+      <w:r>
+        <w:rPr>
+          <w:b/>
+          <w:spacing w:val="-3"/>
+        </w:rPr>
+        <w:t xml:space="preserve">Cláusula </w:t>
+      </w:r>
+      <w:r>
+        <w:rPr>
+          <w:b/>
+          <w:spacing w:val="-3"/>
+        </w:rPr>
+        <w:t>7</w:t>
+      </w:r>
+      <w:r>
+        <w:rPr>
+          <w:b/>
+          <w:spacing w:val="-3"/>
+        </w:rPr>
+        <w:t xml:space="preserve"> abaixo</w:t>
+      </w:r>
+      <w:r>
+        <w:t xml:space="preserve">, desde que tenham sido entregues </w:t>
+      </w:r>
+      <w:r>
         <w:lastRenderedPageBreak/>
-        <w:t xml:space="preserve">da </w:t>
-      </w:r>
-      <w:r>
-        <w:rPr>
-          <w:b/>
-        </w:rPr>
-        <w:t>Lei 9.514/97</w:t>
-      </w:r>
-      <w:r>
-        <w:rPr>
-          <w:b/>
-        </w:rPr>
-        <w:t>,</w:t>
-      </w:r>
-      <w:r>
-        <w:t xml:space="preserve"> </w:t>
-      </w:r>
-      <w:r>
-        <w:rPr>
-          <w:b/>
-          <w:bCs/>
-        </w:rPr>
-        <w:t xml:space="preserve"> constituída nos </w:t>
-      </w:r>
-      <w:r>
-        <w:rPr>
-          <w:b/>
-          <w:bCs/>
-        </w:rPr>
-        <w:t xml:space="preserve">termos da </w:t>
-      </w:r>
-      <w:r>
-        <w:rPr>
-          <w:b/>
-          <w:spacing w:val="-3"/>
-        </w:rPr>
-        <w:t xml:space="preserve">Cláusula </w:t>
-      </w:r>
-      <w:r>
-        <w:rPr>
-          <w:b/>
-          <w:spacing w:val="-3"/>
-        </w:rPr>
-        <w:t>7</w:t>
-      </w:r>
-      <w:r>
-        <w:rPr>
-          <w:b/>
-          <w:spacing w:val="-3"/>
-        </w:rPr>
-        <w:t xml:space="preserve"> abaixo</w:t>
-      </w:r>
-      <w:r>
-        <w:t xml:space="preserve">, desde que tenham sido entregues os documentos solicitados pela </w:t>
+        <w:t xml:space="preserve">os documentos solicitados pela </w:t>
       </w:r>
       <w:r>
         <w:t>CREDORA FIDUCIÁRIA</w:t>
@@ -7760,74 +7524,77 @@
           <w:bCs/>
           <w:spacing w:val="-3"/>
         </w:rPr>
+        <w:t>2.2.8.</w:t>
+      </w:r>
+      <w:r>
+        <w:rPr>
+          <w:bCs/>
+          <w:spacing w:val="-3"/>
+        </w:rPr>
+        <w:t xml:space="preserve"> Nos termos do item </w:t>
+      </w:r>
+      <w:r>
+        <w:rPr>
+          <w:b/>
+          <w:spacing w:val="-3"/>
+        </w:rPr>
+        <w:t>6</w:t>
+      </w:r>
+      <w:r>
+        <w:rPr>
+          <w:b/>
+          <w:spacing w:val="-3"/>
+        </w:rPr>
+        <w:t>-</w:t>
+      </w:r>
+      <w:r>
+        <w:rPr>
+          <w:b/>
+          <w:spacing w:val="-3"/>
+        </w:rPr>
+        <w:t>D</w:t>
+      </w:r>
+      <w:r>
+        <w:rPr>
+          <w:bCs/>
+          <w:spacing w:val="-3"/>
+        </w:rPr>
+        <w:t xml:space="preserve"> do QUADRO RESUMO, os valores descontados por solicitação e autorização </w:t>
+      </w:r>
+      <w:r>
+        <w:rPr>
+          <w:bCs/>
+          <w:spacing w:val="-3"/>
+        </w:rPr>
+        <w:t>do (</w:t>
+      </w:r>
+      <w:r>
+        <w:rPr>
+          <w:bCs/>
+          <w:spacing w:val="-3"/>
+        </w:rPr>
+        <w:t xml:space="preserve">s) </w:t>
+      </w:r>
+      <w:r>
+        <w:rPr>
+          <w:bCs/>
+          <w:spacing w:val="-3"/>
+        </w:rPr>
+        <w:t>DEVEDOR (</w:t>
+      </w:r>
+      <w:r>
+        <w:rPr>
+          <w:bCs/>
+          <w:spacing w:val="-3"/>
+        </w:rPr>
+        <w:t>ES) serão descontados do valor do crédito e constarão do ANEXO II</w:t>
+      </w:r>
+      <w:r>
+        <w:t xml:space="preserve">. </w:t>
+      </w:r>
+      <w:r>
         <w:lastRenderedPageBreak/>
-        <w:t>2.2.8.</w:t>
-      </w:r>
-      <w:r>
-        <w:rPr>
-          <w:bCs/>
-          <w:spacing w:val="-3"/>
-        </w:rPr>
-        <w:t xml:space="preserve"> Nos termos do item </w:t>
-      </w:r>
-      <w:r>
-        <w:rPr>
-          <w:b/>
-          <w:spacing w:val="-3"/>
-        </w:rPr>
-        <w:t>6</w:t>
-      </w:r>
-      <w:r>
-        <w:rPr>
-          <w:b/>
-          <w:spacing w:val="-3"/>
-        </w:rPr>
-        <w:t>-</w:t>
-      </w:r>
-      <w:r>
-        <w:rPr>
-          <w:b/>
-          <w:spacing w:val="-3"/>
-        </w:rPr>
-        <w:t>D</w:t>
-      </w:r>
-      <w:r>
-        <w:rPr>
-          <w:bCs/>
-          <w:spacing w:val="-3"/>
-        </w:rPr>
-        <w:t xml:space="preserve"> do QUADRO RESUMO, os valores descontados por solicitação e autorização </w:t>
-      </w:r>
-      <w:r>
-        <w:rPr>
-          <w:bCs/>
-          <w:spacing w:val="-3"/>
-        </w:rPr>
-        <w:t>do (</w:t>
-      </w:r>
-      <w:r>
-        <w:rPr>
-          <w:bCs/>
-          <w:spacing w:val="-3"/>
-        </w:rPr>
-        <w:t xml:space="preserve">s) </w:t>
-      </w:r>
-      <w:r>
-        <w:rPr>
-          <w:bCs/>
-          <w:spacing w:val="-3"/>
-        </w:rPr>
-        <w:t>DEVEDOR (</w:t>
-      </w:r>
-      <w:r>
-        <w:rPr>
-          <w:bCs/>
-          <w:spacing w:val="-3"/>
-        </w:rPr>
-        <w:t>ES) serão descontados do valor do crédito e constarão do ANEXO II</w:t>
-      </w:r>
-      <w:r>
-        <w:t xml:space="preserve">. Tais valores serão utilizados pelo CREDOR para o pagamento das despesas ali previstas e farão parte do saldo devedor a ser pago </w:t>
+        <w:t xml:space="preserve">Tais valores serão utilizados pelo CREDOR para o pagamento das despesas ali previstas e farão parte do saldo devedor a ser pago </w:t>
       </w:r>
       <w:r>
         <w:t>pelo (</w:t>
@@ -8992,14 +8759,14 @@
         <w:rPr>
           <w:color w:val="000000" w:themeColor="text1"/>
         </w:rPr>
-        <w:t xml:space="preserve"> qualquer motivo, o IOF venha a ser </w:t>
+        <w:t xml:space="preserve"> qualquer motivo, o IOF venha a ser cobrado do CREDOR, o DEVEDOR, desde já, compromete-se, de maneira irretratável e irrevogável, a indenizar, defender, eximir, manter indene e reembolsar o CREDOR em relação ao IOF que venha </w:t>
       </w:r>
       <w:r>
         <w:rPr>
           <w:color w:val="000000" w:themeColor="text1"/>
         </w:rPr>
         <w:lastRenderedPageBreak/>
-        <w:t>cobrado do CREDOR, o DEVEDOR, desde já, compromete-se, de maneira irretratável e irrevogável, a indenizar, defender, eximir, manter indene e reembolsar o CREDOR em relação ao IOF que venha a ser pago pelo CREDOR em razão da concessão de crédito instrumentalizada por meio do presente Contrato, bem como multa e encargos moratórios eventualmente cobrados pelas autoridades competentes. Sem prejuízo do disposto nesta cláusula, o DEVEDOR se responsabiliza, de forma irrevogável e irretratável, por todos os custos efetivamente incorridos pelo CREDOR em função de eventual questionamento das autoridades fiscais, administrativas e/ou judiciais, que deverão ser informados ao DEVEDOR no menor prazo possível, a contar do seu recebimento pelo CREDOR.</w:t>
+        <w:t>a ser pago pelo CREDOR em razão da concessão de crédito instrumentalizada por meio do presente Contrato, bem como multa e encargos moratórios eventualmente cobrados pelas autoridades competentes. Sem prejuízo do disposto nesta cláusula, o DEVEDOR se responsabiliza, de forma irrevogável e irretratável, por todos os custos efetivamente incorridos pelo CREDOR em função de eventual questionamento das autoridades fiscais, administrativas e/ou judiciais, que deverão ser informados ao DEVEDOR no menor prazo possível, a contar do seu recebimento pelo CREDOR.</w:t>
       </w:r>
     </w:p>
     <w:p>
@@ -9206,6 +8973,9 @@
         <w:spacing w:line="288" w:lineRule="auto"/>
         <w:ind w:right="49"/>
         <w:jc w:val="both"/>
+        <w:rPr>
+          <w:b/>
+        </w:rPr>
       </w:pPr>
       <w:r>
         <w:rPr>
@@ -9217,281 +8987,166 @@
         <w:t xml:space="preserve"> </w:t>
       </w:r>
       <w:r>
-        <w:t>Durante o prazo</w:t>
-      </w:r>
-      <w:r>
-        <w:t xml:space="preserve"> indicado no item </w:t>
-      </w:r>
-      <w:r>
-        <w:rPr>
-          <w:b/>
+        <w:t xml:space="preserve">O valor das parcelas mensais será apurado considerando a soma: (i) do reajuste do saldo devedor pelo índice indicado no item </w:t>
+      </w:r>
+      <w:r>
+        <w:rPr>
+          <w:b/>
+        </w:rPr>
+        <w:t xml:space="preserve">7-F </w:t>
+      </w:r>
+      <w:r>
+        <w:t>do QUADRO RESUMO (</w:t>
+      </w:r>
+      <w:proofErr w:type="spellStart"/>
+      <w:r>
+        <w:t>ii</w:t>
+      </w:r>
+      <w:proofErr w:type="spellEnd"/>
+      <w:r>
+        <w:t>) dos valores da prestação mensal de amortização e dos juros; (</w:t>
+      </w:r>
+      <w:proofErr w:type="spellStart"/>
+      <w:r>
+        <w:t>iii</w:t>
+      </w:r>
+      <w:proofErr w:type="spellEnd"/>
+      <w:r>
+        <w:t>) do valor mensal de seguro de danos físicos ao imóvel; (</w:t>
+      </w:r>
+      <w:proofErr w:type="spellStart"/>
+      <w:r>
+        <w:t>iv</w:t>
+      </w:r>
+      <w:proofErr w:type="spellEnd"/>
+      <w:r>
+        <w:t xml:space="preserve">) do valor mensal de seguro de morte e invalidez permanente e (v) do valor da Tarifa de Administração Mensal do Contrato. </w:t>
+      </w:r>
+      <w:r>
+        <w:rPr>
+          <w:b/>
+        </w:rPr>
+        <w:t xml:space="preserve">As parcelas serão calculadas pelo Sistema de Amortização definido no item 7-E do QUADRO RESUMO. </w:t>
+      </w:r>
+    </w:p>
+    <w:p>
+      <w:pPr>
+        <w:spacing w:line="288" w:lineRule="auto"/>
+        <w:jc w:val="both"/>
+        <w:rPr>
+          <w:spacing w:val="-3"/>
+        </w:rPr>
+      </w:pPr>
+    </w:p>
+    <w:p>
+      <w:pPr>
+        <w:spacing w:line="288" w:lineRule="auto"/>
+        <w:jc w:val="both"/>
+        <w:rPr>
+          <w:b/>
+          <w:spacing w:val="-3"/>
+        </w:rPr>
+      </w:pPr>
+      <w:r>
+        <w:rPr>
+          <w:b/>
+          <w:spacing w:val="-3"/>
+        </w:rPr>
+        <w:t xml:space="preserve">3.2.1. </w:t>
+      </w:r>
+      <w:r>
+        <w:rPr>
+          <w:b/>
+          <w:spacing w:val="-3"/>
+        </w:rPr>
+        <w:t xml:space="preserve"> </w:t>
+      </w:r>
+      <w:proofErr w:type="gramStart"/>
+      <w:r>
+        <w:rPr>
+          <w:spacing w:val="-3"/>
+        </w:rPr>
+        <w:t>O(</w:t>
+      </w:r>
+      <w:proofErr w:type="gramEnd"/>
+      <w:r>
+        <w:rPr>
+          <w:spacing w:val="-3"/>
+        </w:rPr>
+        <w:t xml:space="preserve">s) DEVEDOR(ES) declara(m)-se ciente(s) de que a data de pagamento das prestações mensais, conforme as condições e nos prazos estabelecidos no item </w:t>
+      </w:r>
+      <w:r>
+        <w:rPr>
+          <w:b/>
+          <w:spacing w:val="-3"/>
         </w:rPr>
         <w:t>7</w:t>
       </w:r>
       <w:r>
         <w:rPr>
-          <w:b/>
-        </w:rPr>
-        <w:t>-A</w:t>
-      </w:r>
-      <w:r>
-        <w:t xml:space="preserve"> do QUADRO RESUMO, ser</w:t>
-      </w:r>
-      <w:r>
-        <w:t>ão</w:t>
-      </w:r>
-      <w:r>
-        <w:t xml:space="preserve"> pag</w:t>
-      </w:r>
-      <w:r>
-        <w:t>as</w:t>
+          <w:spacing w:val="-3"/>
+        </w:rPr>
+        <w:t xml:space="preserve"> do QUADRO RESUMO, </w:t>
+      </w:r>
+      <w:r>
+        <w:rPr>
+          <w:b/>
+          <w:spacing w:val="-3"/>
+        </w:rPr>
+        <w:t>não estão vinculadas à data de liberação dos recursos</w:t>
+      </w:r>
+      <w:r>
+        <w:rPr>
+          <w:spacing w:val="-3"/>
+        </w:rPr>
+        <w:t xml:space="preserve">, devendo ser pagas a partir da data ajustada no item </w:t>
+      </w:r>
+      <w:r>
+        <w:rPr>
+          <w:b/>
+          <w:spacing w:val="-3"/>
+        </w:rPr>
+        <w:t>7-C</w:t>
+      </w:r>
+      <w:r>
+        <w:rPr>
+          <w:spacing w:val="-3"/>
+        </w:rPr>
+        <w:t>. do QUADRO RESUMO, sob pena da incidência de atualização monetária, juros e multa, de acordo com o quanto disposto na Cláusula 4 abaixo.</w:t>
+      </w:r>
+    </w:p>
+    <w:p>
+      <w:pPr>
+        <w:spacing w:line="288" w:lineRule="auto"/>
+        <w:jc w:val="both"/>
+      </w:pPr>
+    </w:p>
+    <w:p>
+      <w:pPr>
+        <w:spacing w:line="288" w:lineRule="auto"/>
+        <w:jc w:val="both"/>
+      </w:pPr>
+      <w:r>
+        <w:rPr>
+          <w:b/>
+          <w:bCs/>
+        </w:rPr>
+        <w:t>3.3.</w:t>
       </w:r>
       <w:r>
         <w:t xml:space="preserve"> </w:t>
       </w:r>
       <w:r>
-        <w:t>pelo (</w:t>
-      </w:r>
-      <w:r>
-        <w:t xml:space="preserve">s) </w:t>
-      </w:r>
-      <w:r>
-        <w:t>COMPRADOR (</w:t>
-      </w:r>
-      <w:r>
-        <w:t xml:space="preserve">ES) à </w:t>
-      </w:r>
-      <w:r>
-        <w:rPr>
-          <w:bCs/>
-        </w:rPr>
-        <w:t xml:space="preserve">CREDORA </w:t>
-      </w:r>
-      <w:r>
-        <w:t>prestações mensais</w:t>
-      </w:r>
-      <w:r>
-        <w:t xml:space="preserve"> de </w:t>
-      </w:r>
-      <w:r>
-        <w:t>amortização</w:t>
-      </w:r>
-      <w:r>
-        <w:t>,</w:t>
-      </w:r>
-      <w:r>
-        <w:t xml:space="preserve"> </w:t>
-      </w:r>
-      <w:r>
-        <w:t>juros</w:t>
-      </w:r>
-      <w:r>
-        <w:t>,</w:t>
-      </w:r>
-      <w:r>
-        <w:t xml:space="preserve"> atualização mensal do IPCA/IBGE</w:t>
-      </w:r>
-      <w:r>
-        <w:t xml:space="preserve"> sobre o saldo devedor</w:t>
-      </w:r>
-      <w:r>
-        <w:t xml:space="preserve"> </w:t>
-      </w:r>
-      <w:r>
-        <w:t>e demais encargos do financiamento</w:t>
-      </w:r>
-      <w:r>
-        <w:t xml:space="preserve">, conforme mencionado no item </w:t>
-      </w:r>
-      <w:r>
-        <w:rPr>
-          <w:b/>
-        </w:rPr>
-        <w:t>7-</w:t>
-      </w:r>
-      <w:r>
-        <w:rPr>
-          <w:b/>
-        </w:rPr>
-        <w:t>G</w:t>
-      </w:r>
-      <w:r>
-        <w:t xml:space="preserve"> do QUADRO RESUMO</w:t>
-      </w:r>
-      <w:r>
-        <w:t xml:space="preserve">, vencendo-se a primeira prestação na data estipulada no item </w:t>
-      </w:r>
-      <w:r>
-        <w:rPr>
-          <w:b/>
-        </w:rPr>
-        <w:t>7-C</w:t>
-      </w:r>
-      <w:r>
-        <w:t xml:space="preserve"> do QUADRO RESUMO, e as demais em mesmo dia dos meses subsequentes,</w:t>
-      </w:r>
-      <w:r>
-        <w:rPr>
-          <w:b/>
-          <w:spacing w:val="-3"/>
-        </w:rPr>
-        <w:t xml:space="preserve"> calculadas pelo sistema de amortização previsto nos itens 7-</w:t>
-      </w:r>
-      <w:r>
-        <w:rPr>
-          <w:b/>
-          <w:spacing w:val="-3"/>
-        </w:rPr>
-        <w:t>E</w:t>
-      </w:r>
-      <w:r>
-        <w:rPr>
-          <w:b/>
-          <w:spacing w:val="-3"/>
-        </w:rPr>
-        <w:t xml:space="preserve"> do QUADRO RESUMO</w:t>
-      </w:r>
-      <w:r>
-        <w:t>.</w:t>
-      </w:r>
-      <w:r>
-        <w:rPr>
-          <w:b/>
-        </w:rPr>
-        <w:t xml:space="preserve"> </w:t>
-      </w:r>
-    </w:p>
-    <w:p>
-      <w:pPr>
-        <w:spacing w:line="288" w:lineRule="auto"/>
-        <w:jc w:val="both"/>
-        <w:rPr>
-          <w:spacing w:val="-3"/>
-        </w:rPr>
-      </w:pPr>
-    </w:p>
-    <w:p>
-      <w:pPr>
-        <w:spacing w:line="288" w:lineRule="auto"/>
-        <w:jc w:val="both"/>
-        <w:rPr>
-          <w:spacing w:val="-3"/>
-        </w:rPr>
-      </w:pPr>
-      <w:r>
-        <w:rPr>
-          <w:b/>
-          <w:spacing w:val="-3"/>
-        </w:rPr>
-        <w:t xml:space="preserve">3.2.1. </w:t>
-      </w:r>
-      <w:r>
-        <w:rPr>
-          <w:spacing w:val="-3"/>
-        </w:rPr>
-        <w:t xml:space="preserve">O(s) DEVEDOR(ES) declara(m)-se ciente(s) de que a data de pagamento das prestações mensais de amortização, juros, atualização e demais encargos do financiamento, atualizadas </w:t>
-      </w:r>
-      <w:r>
-        <w:rPr>
-          <w:i/>
-          <w:spacing w:val="-3"/>
-        </w:rPr>
-        <w:t>pro rata die</w:t>
-      </w:r>
-      <w:r>
-        <w:rPr>
-          <w:spacing w:val="-3"/>
-        </w:rPr>
-        <w:t xml:space="preserve">, conforme as condições e nos prazos estabelecidos no item </w:t>
-      </w:r>
-      <w:r>
-        <w:rPr>
-          <w:b/>
-          <w:bCs/>
-          <w:spacing w:val="-3"/>
-        </w:rPr>
-        <w:t>7</w:t>
-      </w:r>
-      <w:r>
-        <w:rPr>
-          <w:spacing w:val="-3"/>
-        </w:rPr>
-        <w:t xml:space="preserve"> do QUADRO RESUMO, </w:t>
-      </w:r>
-      <w:r>
-        <w:rPr>
-          <w:b/>
-          <w:spacing w:val="-3"/>
-        </w:rPr>
-        <w:t>não estão vinculadas à data de liberação dos recursos</w:t>
-      </w:r>
-      <w:r>
-        <w:rPr>
-          <w:spacing w:val="-3"/>
-        </w:rPr>
-        <w:t>, devendo ser pagas a partir da data ajustada no item 7</w:t>
-      </w:r>
-      <w:r>
-        <w:rPr>
-          <w:b/>
-          <w:spacing w:val="-3"/>
-        </w:rPr>
-        <w:t xml:space="preserve">-C. </w:t>
-      </w:r>
-      <w:r>
-        <w:rPr>
-          <w:spacing w:val="-3"/>
-        </w:rPr>
-        <w:t>do QUADRO RESUMO, sob pena da incidência de atualização monetária, juros e multa, de acordo com o quanto disposto na Cláusula 5 abaixo.</w:t>
-      </w:r>
-    </w:p>
-    <w:p>
-      <w:pPr>
-        <w:spacing w:line="288" w:lineRule="auto"/>
-        <w:jc w:val="both"/>
-      </w:pPr>
-    </w:p>
-    <w:p>
-      <w:pPr>
-        <w:spacing w:line="288" w:lineRule="auto"/>
-        <w:jc w:val="both"/>
-      </w:pPr>
-      <w:r>
-        <w:rPr>
-          <w:b/>
-          <w:bCs/>
-        </w:rPr>
-        <w:t>3.3.</w:t>
-      </w:r>
-      <w:r>
-        <w:t xml:space="preserve"> Conforme estipulado no item 7-F do QUADRO RESUMO, o saldo devedor será atualizado mensalmente pelo índice IPCA/IBGE desde a assinatura do presente instrumento e essa atualização será cobrada de forma mensal junto com as </w:t>
-      </w:r>
-      <w:r>
-        <w:rPr>
-          <w:rStyle w:val="cf01"/>
-          <w:rFonts w:ascii="Times New Roman" w:hAnsi="Times New Roman" w:cs="Times New Roman"/>
-          <w:sz w:val="24"/>
-          <w:szCs w:val="24"/>
-        </w:rPr>
-        <w:t>parcelas mensais</w:t>
-      </w:r>
-      <w:r>
-        <w:rPr>
-          <w:rStyle w:val="cf01"/>
-          <w:rFonts w:ascii="Times New Roman" w:hAnsi="Times New Roman" w:cs="Times New Roman"/>
-          <w:sz w:val="24"/>
-          <w:szCs w:val="24"/>
-        </w:rPr>
-        <w:t xml:space="preserve"> </w:t>
-      </w:r>
-      <w:r>
-        <w:rPr>
-          <w:rStyle w:val="cf01"/>
-          <w:rFonts w:ascii="Times New Roman" w:hAnsi="Times New Roman" w:cs="Times New Roman"/>
-          <w:sz w:val="24"/>
-          <w:szCs w:val="24"/>
-        </w:rPr>
-        <w:t>do financiamento.</w:t>
+        <w:t xml:space="preserve">Conforme estipulado no item </w:t>
+      </w:r>
+      <w:r>
+        <w:rPr>
+          <w:b/>
+        </w:rPr>
+        <w:t>7-F</w:t>
+      </w:r>
+      <w:r>
+        <w:t xml:space="preserve"> do QUADRO RESUMO, o saldo devedor será atualizado mensalmente pelo índice IPCA/IBGE desde a assinatura do presente instrumento e essa atualização será incorporada ao saldo devedor resultando em um reajuste em todas as parcelas.</w:t>
       </w:r>
     </w:p>
     <w:p>
@@ -9520,22 +9175,7 @@
         <w:t xml:space="preserve">3.3.1. </w:t>
       </w:r>
       <w:r>
-        <w:rPr>
-          <w:bCs/>
-        </w:rPr>
-        <w:t>A atualização pela variação mensal do Índice Nacional de Preços ao Consumidor Amplo – IPCA/IBGE será devida desde o momento da emissão desta</w:t>
-      </w:r>
-      <w:r>
-        <w:rPr>
-          <w:bCs/>
-        </w:rPr>
-        <w:t xml:space="preserve"> CCI</w:t>
-      </w:r>
-      <w:r>
-        <w:rPr>
-          <w:bCs/>
-        </w:rPr>
-        <w:t>, independentemente da data ajustada para o pagamento da 1ª parcela.</w:t>
+        <w:t>Na hipótese de carência para o primeiro pagamento a atualização do saldo devedor durante esse período de carência será incorporado ao saldo devedor, nos termos da cláusula anterior.</w:t>
       </w:r>
     </w:p>
     <w:p>
@@ -9573,7 +9213,13 @@
         <w:rPr>
           <w:bCs/>
         </w:rPr>
-        <w:t xml:space="preserve"> Na hipótese de carência para o primeiro pagamento a atualização do saldo devedor durante esse período de carência será cobrado de uma só vez junto com a primeira parcela do financiamento.</w:t>
+        <w:t xml:space="preserve"> </w:t>
+      </w:r>
+      <w:r>
+        <w:rPr>
+          <w:bCs/>
+        </w:rPr>
+        <w:t>Para fins de apuração da variação do IPCA/IBGE, será considerada a apuração de dois meses anteriores à data do vencimento da parcela, sendo considerada para o cálculo apenas a variação que resultar positiva.</w:t>
       </w:r>
     </w:p>
     <w:p>
@@ -9584,10 +9230,32 @@
         <w:ind w:right="53"/>
         <w:contextualSpacing/>
         <w:jc w:val="both"/>
-        <w:rPr>
-          <w:bCs/>
-        </w:rPr>
-      </w:pPr>
+      </w:pPr>
+      <w:r>
+        <w:rPr>
+          <w:b/>
+        </w:rPr>
+        <w:lastRenderedPageBreak/>
+        <w:t>3.3.3</w:t>
+      </w:r>
+      <w:r>
+        <w:rPr>
+          <w:b/>
+        </w:rPr>
+        <w:t>.</w:t>
+      </w:r>
+      <w:r>
+        <w:rPr>
+          <w:bCs/>
+        </w:rPr>
+        <w:t xml:space="preserve"> </w:t>
+      </w:r>
+      <w:r>
+        <w:rPr>
+          <w:bCs/>
+        </w:rPr>
+        <w:t>O reajustamento do saldo devedor precederá sempre a amortização decorrente do pagamento de cada uma das prestações.</w:t>
+      </w:r>
     </w:p>
     <w:p>
       <w:pPr>
@@ -10170,11 +9838,11 @@
         <w:t xml:space="preserve"> inclusive penalidades</w:t>
       </w:r>
       <w:r>
-        <w:t xml:space="preserve"> emolumentos e respectivas multas, juros e quaisquer outros </w:t>
+        <w:t xml:space="preserve"> emolumentos e respectivas multas, juros e quaisquer outros encargos a que estiver(m) sujeito(s) o(s) DEVEDOR(ES), bem como ressarcir à CREDORA esses </w:t>
       </w:r>
       <w:r>
         <w:lastRenderedPageBreak/>
-        <w:t>encargos a que estiver(m) sujeito(s) o(s) DEVEDOR(ES), bem como ressarcir à CREDORA esses pagamentos nas hipóteses em que esta os tenha efetivado em lugar do(s) DEVEDOR(ES), convencionando as partes que aos valores desses ressarcimentos aplicar-se-ão reajuste monetário, juros e multa com base nos índices, taxas e critérios estipulados para reajuste do preço e para a hipótese de mora.</w:t>
+        <w:t>pagamentos nas hipóteses em que esta os tenha efetivado em lugar do(s) DEVEDOR(ES), convencionando as partes que aos valores desses ressarcimentos aplicar-se-ão reajuste monetário, juros e multa com base nos índices, taxas e critérios estipulados para reajuste do preço e para a hipótese de mora.</w:t>
       </w:r>
     </w:p>
     <w:p>
@@ -10756,6 +10424,7 @@
         <w:rPr>
           <w:b/>
         </w:rPr>
+        <w:lastRenderedPageBreak/>
         <w:t>4</w:t>
       </w:r>
       <w:r>
@@ -10855,34 +10524,19 @@
         <w:t>.1.</w:t>
       </w:r>
       <w:r>
-        <w:t xml:space="preserve"> Em virtude do </w:t>
-      </w:r>
-      <w:r>
-        <w:t xml:space="preserve">quanto disposto </w:t>
-      </w:r>
-      <w:r>
-        <w:t>no item</w:t>
-      </w:r>
-      <w:r>
-        <w:rPr>
-          <w:b/>
-        </w:rPr>
-        <w:t xml:space="preserve"> 10 </w:t>
-      </w:r>
-      <w:r>
-        <w:t xml:space="preserve">do QUADRO RESUMO e para que o(s) DEVEDOR(ES) possa(m) cumprir a obrigação de constituição de garantia, mencionada neste instrumento, a INTERVENIENTE </w:t>
-      </w:r>
-      <w:r>
-        <w:t>QUITANTE</w:t>
-      </w:r>
-      <w:r>
-        <w:t>, nos termos da cláusula 2.2.</w:t>
-      </w:r>
-      <w:r>
-        <w:t>3</w:t>
-      </w:r>
-      <w:r>
-        <w:t xml:space="preserve">, autoriza o Senhor Oficial do Serviço de Registro de Imóveis competente, a proceder ao cancelamento do ônus mencionado no item </w:t>
+        <w:t xml:space="preserve"> </w:t>
+      </w:r>
+      <w:r>
+        <w:t xml:space="preserve">Em virtude do quanto disposto no item </w:t>
+      </w:r>
+      <w:r>
+        <w:rPr>
+          <w:b/>
+        </w:rPr>
+        <w:t>10</w:t>
+      </w:r>
+      <w:r>
+        <w:t xml:space="preserve"> do QUADRO RESUMO e para que o(s) DEVEDOR(ES) possa(m) cumprir a obrigação de constituição de garantia, mencionada neste instrumento, a INTERVENIENTE QUITANTE, nos termos da cláusula 2.2.3, autoriza o Senhor Oficial do Serviço de Registro de Imóveis competente, a proceder ao cancelamento do ônus mencionado no item </w:t>
       </w:r>
       <w:r>
         <w:rPr>
@@ -10891,16 +10545,7 @@
         <w:t>11</w:t>
       </w:r>
       <w:r>
-        <w:t xml:space="preserve"> do QUADRO RESUMO que recai sobre o imóvel descrito no item</w:t>
-      </w:r>
-      <w:r>
-        <w:rPr>
-          <w:b/>
-        </w:rPr>
-        <w:t xml:space="preserve"> 8-A</w:t>
-      </w:r>
-      <w:r>
-        <w:t xml:space="preserve"> do QUADRO RESUMO, para que, concomitantemente a isso, seja constituída a garantia de que trata a cláusula 7 abaixo.</w:t>
+        <w:t xml:space="preserve"> do QUADRO RESUMO que recai sobre o imóvel descrito no item 8-A do QUADRO RESUMO, para que, concomitantemente a isso, seja constituída a garantia de que trata a cláusula 6 abaixo.</w:t>
       </w:r>
     </w:p>
     <w:p>
@@ -11536,6 +11181,7 @@
         <w:rPr>
           <w:b/>
         </w:rPr>
+        <w:lastRenderedPageBreak/>
         <w:t>6</w:t>
       </w:r>
       <w:r>
@@ -12579,23 +12225,23 @@
         <w:t>I</w:t>
       </w:r>
       <w:r>
-        <w:t xml:space="preserve">móvel em perfeito estado de segurança e habitabilidade, bem como a fazer, às suas custas, dentro do prazo da notificação que lhe(s) for feita, as obras e os reparos julgados necessários, ficando vedada a realização de qualquer obra de </w:t>
+        <w:t>móvel em perfeito estado de segurança e habitabilidade, bem como a fazer, às suas custas, dentro do prazo da notificação que lhe(s) for feita, as obras e os reparos julgados necessários, ficando vedada a realização de qualquer obra de modificação ou acréscimo, sem o prévio e expresso consentimento d</w:t>
+      </w:r>
+      <w:r>
+        <w:t>a</w:t>
+      </w:r>
+      <w:r>
+        <w:t xml:space="preserve"> CREDOR</w:t>
+      </w:r>
+      <w:r>
+        <w:t>A</w:t>
+      </w:r>
+      <w:r>
+        <w:t xml:space="preserve">. O cumprimento </w:t>
       </w:r>
       <w:r>
         <w:lastRenderedPageBreak/>
-        <w:t>modificação ou acréscimo, sem o prévio e expresso consentimento d</w:t>
-      </w:r>
-      <w:r>
-        <w:t>a</w:t>
-      </w:r>
-      <w:r>
-        <w:t xml:space="preserve"> CREDOR</w:t>
-      </w:r>
-      <w:r>
-        <w:t>A</w:t>
-      </w:r>
-      <w:r>
-        <w:t>. O cumprimento desta obrigação poderá ser fiscalizado pel</w:t>
+        <w:t>desta obrigação poderá ser fiscalizado pel</w:t>
       </w:r>
       <w:r>
         <w:t>a</w:t>
@@ -12760,38 +12406,10 @@
         <w:rPr>
           <w:b/>
         </w:rPr>
-        <w:t xml:space="preserve">Para fins do artigo 26 da </w:t>
-      </w:r>
-      <w:r>
-        <w:rPr>
-          <w:b/>
-        </w:rPr>
-        <w:t xml:space="preserve">Lei nº 9.514/1997, as Partes convencionam que, decorrido o prazo de 15(quinze) dias corridos da data de vencimento parcial ou total de qualquer dos títulos representativos das Obrigações Garantidas (“Prazo de Carência”), a FIDUCIÁRIA, ou os eventuais sucessores, conforme o caso, poderá, a seu critério, iniciar o procedimento de excussão da presente Garantia Fiduciária através da intimação </w:t>
-      </w:r>
-      <w:r>
-        <w:rPr>
-          <w:b/>
-        </w:rPr>
-        <w:t>do (</w:t>
-      </w:r>
-      <w:r>
-        <w:rPr>
-          <w:b/>
-        </w:rPr>
-        <w:t xml:space="preserve">s) </w:t>
-      </w:r>
-      <w:r>
-        <w:rPr>
-          <w:b/>
-        </w:rPr>
-        <w:t>FIDUCIANTE (</w:t>
-      </w:r>
-      <w:r>
-        <w:rPr>
-          <w:b/>
-        </w:rPr>
-        <w:t xml:space="preserve">S) nos termos do artigo 26, § 1º da Lei nº 9.514/1997. </w:t>
-      </w:r>
+        <w:t>Para fins do artigo 26 da Lei nº 9.514/1997, as Partes convencionam que, decorrido o prazo de 15(quinze) dias corridos da data de vencimento parcial ou total de qualquer dos títulos representativos das Obrigações Garantidas (“Prazo de Carência”), a FIDUCIÁRIA, ou os eventuais sucessores, conforme o caso, poderá, a seu critério, iniciar o procedimento de excussão da presente Garantia Fiduciária através da intimação do (s) FIDUCIANTE (S) nos termos do artigo 26, § 1º da Lei nº 9.514/1997.</w:t>
+      </w:r>
+      <w:bookmarkStart w:id="4" w:name="_GoBack"/>
+      <w:bookmarkEnd w:id="4"/>
     </w:p>
     <w:p>
       <w:pPr>
@@ -12934,11 +12552,7 @@
         <w:jc w:val="both"/>
       </w:pPr>
       <w:r>
-        <w:t xml:space="preserve">Nos termos da Lei nº 13.465/2017, quando, por duas vezes, o Oficial de Registro de Imóveis ou de Registro de Títulos e Documentos ou o serventuário por eles credenciado ou o Oficial Registro de Títulos e Documentos  do domicilio do(s) FIDUCIANTE(S)   houver procurado o(s) FIDUCIANTE(S) titular(es) do(s) Imóvel(eis) em seu domicílio ou residência sem o encontrar, deverá, havendo suspeita motivada de ocultação, intimar qualquer pessoa da família ou, em sua falta, qualquer vizinho de que, no dia útil imediato, retornará ao imóvel, a fim de efetuar a intimação, na hora que designar, aplicando-se subsidiariamente o disposto </w:t>
-      </w:r>
-      <w:r>
-        <w:lastRenderedPageBreak/>
-        <w:t xml:space="preserve">nos </w:t>
+        <w:t xml:space="preserve">Nos termos da Lei nº 13.465/2017, quando, por duas vezes, o Oficial de Registro de Imóveis ou de Registro de Títulos e Documentos ou o serventuário por eles credenciado ou o Oficial Registro de Títulos e Documentos  do domicilio do(s) FIDUCIANTE(S)   houver procurado o(s) FIDUCIANTE(S) titular(es) do(s) Imóvel(eis) em seu domicílio ou residência sem o encontrar, deverá, havendo suspeita motivada de ocultação, intimar qualquer pessoa da família ou, em sua falta, qualquer vizinho de que, no dia útil imediato, retornará ao imóvel, a fim de efetuar a intimação, na hora que designar, aplicando-se subsidiariamente o disposto nos </w:t>
       </w:r>
       <w:proofErr w:type="spellStart"/>
       <w:r>
@@ -12960,6 +12574,7 @@
         <w:jc w:val="both"/>
       </w:pPr>
       <w:r>
+        <w:lastRenderedPageBreak/>
         <w:t>Nos condomínios edilícios ou outras espécies de conjuntos imobiliários com controle de acesso, a intimação poderá ser feita ao funcionário da portaria responsável pelo recebimento de correspondência; e</w:t>
       </w:r>
     </w:p>
@@ -13316,11 +12931,7 @@
         <w:t>FIDUCIANTE (</w:t>
       </w:r>
       <w:r>
-        <w:t xml:space="preserve">S) ou DEVEDOR, quando aplicável, pagar as parcelas da dívida vencidas e as </w:t>
-      </w:r>
-      <w:r>
-        <w:lastRenderedPageBreak/>
-        <w:t xml:space="preserve">despesas de que trata o inciso II do § 3o do art. 27, hipótese em que convalescerá o contrato de Alienação Fiduciária. </w:t>
+        <w:t xml:space="preserve">S) ou DEVEDOR, quando aplicável, pagar as parcelas da dívida vencidas e as despesas de que trata o inciso II do § 3o do art. 27, hipótese em que convalescerá o contrato de Alienação Fiduciária. </w:t>
       </w:r>
     </w:p>
     <w:p>
@@ -13338,6 +12949,7 @@
         <w:rPr>
           <w:b/>
         </w:rPr>
+        <w:lastRenderedPageBreak/>
         <w:t>6</w:t>
       </w:r>
       <w:r>
@@ -13756,32 +13368,35 @@
         <w:rPr>
           <w:b/>
         </w:rPr>
+        <w:t>6</w:t>
+      </w:r>
+      <w:r>
+        <w:rPr>
+          <w:b/>
+        </w:rPr>
+        <w:t>.1</w:t>
+      </w:r>
+      <w:r>
+        <w:rPr>
+          <w:b/>
+        </w:rPr>
+        <w:t>8</w:t>
+      </w:r>
+      <w:r>
+        <w:rPr>
+          <w:b/>
+        </w:rPr>
+        <w:t>.</w:t>
+      </w:r>
+      <w:r>
+        <w:t xml:space="preserve"> </w:t>
+      </w:r>
+      <w:r>
+        <w:t xml:space="preserve">Após a averbação da consolidação da propriedade fiduciária no patrimônio da FIDUCIÁRIA e até a data da realização do segundo leilão, é assegurado aos FIDUCIANTE(S) o direito de preferência para adquirir o(s) Imóvel(eis) por preço correspondente ao Valor da Dívida, somado aos encargos, dos prêmios de seguro, dos encargos legais, inclusive tributos, e das contribuições condominiais, aos </w:t>
+      </w:r>
+      <w:r>
         <w:lastRenderedPageBreak/>
-        <w:t>6</w:t>
-      </w:r>
-      <w:r>
-        <w:rPr>
-          <w:b/>
-        </w:rPr>
-        <w:t>.1</w:t>
-      </w:r>
-      <w:r>
-        <w:rPr>
-          <w:b/>
-        </w:rPr>
-        <w:t>8</w:t>
-      </w:r>
-      <w:r>
-        <w:rPr>
-          <w:b/>
-        </w:rPr>
-        <w:t>.</w:t>
-      </w:r>
-      <w:r>
-        <w:t xml:space="preserve"> </w:t>
-      </w:r>
-      <w:r>
-        <w:t xml:space="preserve">Após a averbação da consolidação da propriedade fiduciária no patrimônio da FIDUCIÁRIA e até a data da realização do segundo leilão, é assegurado aos FIDUCIANTE(S) o direito de preferência para adquirir o(s) Imóvel(eis) por preço correspondente ao Valor da Dívida, somado aos encargos, dos prêmios de seguro, dos encargos legais, inclusive tributos, e das contribuições condominiais, aos valores correspondentes ao imposto sobre transmissão </w:t>
+        <w:t xml:space="preserve">valores correspondentes ao imposto sobre transmissão </w:t>
       </w:r>
       <w:proofErr w:type="spellStart"/>
       <w:r>
@@ -14635,7 +14250,6 @@
           <w:sz w:val="24"/>
           <w:szCs w:val="24"/>
         </w:rPr>
-        <w:lastRenderedPageBreak/>
         <w:t>j)</w:t>
       </w:r>
       <w:r>
@@ -14716,6 +14330,7 @@
           <w:sz w:val="24"/>
           <w:szCs w:val="24"/>
         </w:rPr>
+        <w:lastRenderedPageBreak/>
         <w:t>k</w:t>
       </w:r>
       <w:r>
@@ -15408,7 +15023,6 @@
         <w:rPr>
           <w:b/>
         </w:rPr>
-        <w:lastRenderedPageBreak/>
         <w:t>6</w:t>
       </w:r>
       <w:r>
@@ -16064,44 +15678,41 @@
         <w:t xml:space="preserve">, pelo período compreendido entre a data de assinatura deste contrato ou da última atualização, se já ocorrida, inclusive, e a data de apuração, </w:t>
       </w:r>
       <w:r>
-        <w:t xml:space="preserve">exclusive, incidindo sobre o valor </w:t>
-      </w:r>
-      <w:r>
+        <w:t xml:space="preserve">exclusive, incidindo sobre o valor assim obtido os juros contratados e proporcionalmente devidos pelo período. Na hipótese de liquidação antecipada, não será devido </w:t>
+      </w:r>
+      <w:r>
+        <w:t>pelo (</w:t>
+      </w:r>
+      <w:r>
+        <w:t xml:space="preserve">s) </w:t>
+      </w:r>
+      <w:r>
+        <w:t>DEVEDOR (</w:t>
+      </w:r>
+      <w:r>
+        <w:t>ES) as parcelas de seguros e tarifa de administração do contrato pelo prazo remanescente do financiamento.</w:t>
+      </w:r>
+    </w:p>
+    <w:p>
+      <w:pPr>
+        <w:spacing w:line="288" w:lineRule="auto"/>
+        <w:ind w:right="49"/>
+        <w:jc w:val="both"/>
+      </w:pPr>
+    </w:p>
+    <w:p>
+      <w:pPr>
+        <w:spacing w:line="288" w:lineRule="auto"/>
+        <w:jc w:val="both"/>
+        <w:rPr>
+          <w:b/>
+        </w:rPr>
+      </w:pPr>
+      <w:r>
+        <w:rPr>
+          <w:b/>
+        </w:rPr>
         <w:lastRenderedPageBreak/>
-        <w:t xml:space="preserve">assim obtido os juros contratados e proporcionalmente devidos pelo período. Na hipótese de liquidação antecipada, não será devido </w:t>
-      </w:r>
-      <w:r>
-        <w:t>pelo (</w:t>
-      </w:r>
-      <w:r>
-        <w:t xml:space="preserve">s) </w:t>
-      </w:r>
-      <w:r>
-        <w:t>DEVEDOR (</w:t>
-      </w:r>
-      <w:r>
-        <w:t>ES) as parcelas de seguros e tarifa de administração do contrato pelo prazo remanescente do financiamento.</w:t>
-      </w:r>
-    </w:p>
-    <w:p>
-      <w:pPr>
-        <w:spacing w:line="288" w:lineRule="auto"/>
-        <w:ind w:right="49"/>
-        <w:jc w:val="both"/>
-      </w:pPr>
-    </w:p>
-    <w:p>
-      <w:pPr>
-        <w:spacing w:line="288" w:lineRule="auto"/>
-        <w:jc w:val="both"/>
-        <w:rPr>
-          <w:b/>
-        </w:rPr>
-      </w:pPr>
-      <w:r>
-        <w:rPr>
-          <w:b/>
-        </w:rPr>
         <w:t>7</w:t>
       </w:r>
       <w:r>
@@ -17052,6 +16663,7 @@
         <w:rPr>
           <w:b/>
         </w:rPr>
+        <w:lastRenderedPageBreak/>
         <w:t>h)</w:t>
       </w:r>
       <w:r>
@@ -17755,11 +17367,7 @@
         <w:t>CREDORA</w:t>
       </w:r>
       <w:r>
-        <w:t xml:space="preserve"> deverá ser interpretada como referindo-se aos Sucessores </w:t>
-      </w:r>
-      <w:r>
-        <w:lastRenderedPageBreak/>
-        <w:t xml:space="preserve">(efetivos titulares dos créditos, conforme constante do SNA da CETIP) e sendo certo, ainda, que todas as disposições do presente contrato serão mantidas. </w:t>
+        <w:t xml:space="preserve"> deverá ser interpretada como referindo-se aos Sucessores (efetivos titulares dos créditos, conforme constante do SNA da CETIP) e sendo certo, ainda, que todas as disposições do presente contrato serão mantidas. </w:t>
       </w:r>
     </w:p>
     <w:p>
@@ -17795,7 +17403,11 @@
         <w:t>.</w:t>
       </w:r>
       <w:r>
-        <w:t xml:space="preserve"> Os créditos ora constituídos poderão ser securitizados, especialmente considerando a emissão de Cédula de Crédito Imobiliário (CCI), na forma da cláusula abaixo, podendo também servir de lastro para a emissão de títulos como Certificados de Recebíveis Imobiliários - CRI, consoante o disposto na Lei 9.514/97. </w:t>
+        <w:t xml:space="preserve"> Os créditos ora constituídos poderão ser securitizados, especialmente considerando a emissão de Cédula de Crédito Imobiliário (CCI), na forma da cláusula abaixo, podendo também servir de lastro </w:t>
+      </w:r>
+      <w:r>
+        <w:lastRenderedPageBreak/>
+        <w:t xml:space="preserve">para a emissão de títulos como Certificados de Recebíveis Imobiliários - CRI, consoante o disposto na Lei 9.514/97. </w:t>
       </w:r>
     </w:p>
     <w:p>
@@ -18175,11 +17787,7 @@
       </w:r>
       <w:proofErr w:type="spellEnd"/>
       <w:r>
-        <w:t xml:space="preserve">, e aquelas referentes à averbação da Emissão da CCI no competente Registro de Imóveis, na matrícula do Imóvel objeto do Crédito Imobiliário, observado </w:t>
-      </w:r>
-      <w:r>
-        <w:lastRenderedPageBreak/>
-        <w:t xml:space="preserve">que a emissão da CCI e o registro da presente alienação fiduciária, por serem solicitados simultaneamente, deverão ser considerados como ato único para efeito de cobrança de emolumentos, nos termos do §6º do artigo 18 da Lei 10.931, de 02 de agosto de 2004. </w:t>
+        <w:t xml:space="preserve">, e aquelas referentes à averbação da Emissão da CCI no competente Registro de Imóveis, na matrícula do Imóvel objeto do Crédito Imobiliário, observado que a emissão da CCI e o registro da presente alienação fiduciária, por serem solicitados simultaneamente, deverão ser considerados como ato único para efeito de cobrança de emolumentos, nos termos do §6º do artigo 18 da Lei 10.931, de 02 de agosto de 2004. </w:t>
       </w:r>
     </w:p>
     <w:p>
@@ -18206,6 +17814,7 @@
         <w:rPr>
           <w:b/>
         </w:rPr>
+        <w:lastRenderedPageBreak/>
         <w:t>10</w:t>
       </w:r>
       <w:r>
@@ -18769,16 +18378,7 @@
           <w:bCs/>
           <w:szCs w:val="24"/>
         </w:rPr>
-        <w:t xml:space="preserve">) ressarcir a CREDORA das despesas que tenham sido efetivamente pagas, bem como de </w:t>
-      </w:r>
-      <w:r>
-        <w:rPr>
-          <w:rFonts w:ascii="Times New Roman" w:hAnsi="Times New Roman"/>
-          <w:bCs/>
-          <w:szCs w:val="24"/>
-        </w:rPr>
-        <w:lastRenderedPageBreak/>
-        <w:t>quaisquer valores adiantados, restabelecendo as partes o estado anterior</w:t>
+        <w:t>) ressarcir a CREDORA das despesas que tenham sido efetivamente pagas, bem como de quaisquer valores adiantados, restabelecendo as partes o estado anterior</w:t>
       </w:r>
       <w:r>
         <w:rPr>
@@ -19919,6 +19519,7 @@
         <w:rPr>
           <w:b/>
         </w:rPr>
+        <w:lastRenderedPageBreak/>
         <w:t>14</w:t>
       </w:r>
       <w:r>
@@ -20444,7 +20045,6 @@
           <w:b/>
           <w:spacing w:val="-3"/>
         </w:rPr>
-        <w:lastRenderedPageBreak/>
         <w:t>o</w:t>
       </w:r>
       <w:proofErr w:type="gramEnd"/>
@@ -20533,7 +20133,15 @@
           <w:b/>
           <w:spacing w:val="-3"/>
         </w:rPr>
-        <w:t>18 da Lei 10.931/2004. Tal nomeação decorre desta obrigatoriedade legal por conta da emissão de Cédula</w:t>
+        <w:t xml:space="preserve">18 da Lei 10.931/2004. Tal </w:t>
+      </w:r>
+      <w:r>
+        <w:rPr>
+          <w:b/>
+          <w:spacing w:val="-3"/>
+        </w:rPr>
+        <w:lastRenderedPageBreak/>
+        <w:t>nomeação decorre desta obrigatoriedade legal por conta da emissão de Cédula</w:t>
       </w:r>
       <w:r>
         <w:rPr>
@@ -21268,7 +20876,6 @@
           <w:sz w:val="22"/>
           <w:szCs w:val="22"/>
         </w:rPr>
-        <w:lastRenderedPageBreak/>
         <w:t>CREDORA</w:t>
       </w:r>
     </w:p>
@@ -21362,6 +20969,7 @@
           <w:sz w:val="22"/>
           <w:szCs w:val="22"/>
         </w:rPr>
+        <w:lastRenderedPageBreak/>
         <w:t xml:space="preserve">______________________________________  </w:t>
       </w:r>
       <w:r>
@@ -23966,7 +23574,7 @@
           <w:rPr>
             <w:noProof/>
           </w:rPr>
-          <w:t>28</w:t>
+          <w:t>23</w:t>
         </w:r>
         <w:r>
           <w:fldChar w:fldCharType="end"/>
@@ -28885,7 +28493,7 @@
 </file>
 
 <file path=customXml/itemProps1.xml><?xml version="1.0" encoding="utf-8"?>
-<ds:datastoreItem xmlns:ds="http://schemas.openxmlformats.org/officeDocument/2006/customXml" ds:itemID="{7F21FC87-14B4-4857-A0C8-52EB769BEA7B}">
+<ds:datastoreItem xmlns:ds="http://schemas.openxmlformats.org/officeDocument/2006/customXml" ds:itemID="{D4CC640B-08D0-4ECF-AAFF-43963E94E4A5}">
   <ds:schemaRefs>
     <ds:schemaRef ds:uri="http://schemas.openxmlformats.org/officeDocument/2006/bibliography"/>
   </ds:schemaRefs>

</xml_diff>

<commit_message>
0 #SIS-159# cci financiamento
</commit_message>
<xml_diff>
--- a/galleriafinancas/src/resource/CCI - Financiamento (final).docx
+++ b/galleriafinancas/src/resource/CCI - Financiamento (final).docx
@@ -1003,14 +1003,12 @@
               <w:spacing w:line="288" w:lineRule="auto"/>
               <w:rPr>
                 <w:b/>
-                <w:highlight w:val="yellow"/>
               </w:rPr>
             </w:pPr>
             <w:r>
               <w:rPr>
                 <w:b/>
                 <w:noProof/>
-                <w:highlight w:val="yellow"/>
               </w:rPr>
               <w:t xml:space="preserve">5 – FORMA DE PAGAMENTO DO PREÇO: </w:t>
             </w:r>
@@ -1033,7 +1031,6 @@
               <w:spacing w:line="288" w:lineRule="auto"/>
               <w:rPr>
                 <w:b/>
-                <w:highlight w:val="yellow"/>
               </w:rPr>
             </w:pPr>
           </w:p>
@@ -1058,14 +1055,10 @@
           <w:p>
             <w:pPr>
               <w:spacing w:line="288" w:lineRule="auto"/>
-              <w:rPr>
-                <w:highlight w:val="yellow"/>
-              </w:rPr>
             </w:pPr>
             <w:r>
               <w:rPr>
                 <w:noProof/>
-                <w:highlight w:val="yellow"/>
               </w:rPr>
               <w:t xml:space="preserve">A) Com recursos próprios : </w:t>
             </w:r>
@@ -1085,21 +1078,24 @@
           <w:p>
             <w:pPr>
               <w:spacing w:line="288" w:lineRule="auto"/>
-              <w:rPr>
-                <w:highlight w:val="yellow"/>
-              </w:rPr>
             </w:pPr>
-            <w:r>
-              <w:rPr>
-                <w:highlight w:val="yellow"/>
-              </w:rPr>
-              <w:t xml:space="preserve">R$ </w:t>
-            </w:r>
-            <w:r>
-              <w:rPr>
-                <w:highlight w:val="yellow"/>
-              </w:rPr>
-              <w:t>00,00</w:t>
+            <w:proofErr w:type="spellStart"/>
+            <w:proofErr w:type="gramStart"/>
+            <w:r>
+              <w:t>recursosProprios</w:t>
+            </w:r>
+            <w:proofErr w:type="spellEnd"/>
+            <w:proofErr w:type="gramEnd"/>
+            <w:r>
+              <w:t xml:space="preserve"> (</w:t>
+            </w:r>
+            <w:proofErr w:type="spellStart"/>
+            <w:r>
+              <w:t>ExtensoRecursosProprios</w:t>
+            </w:r>
+            <w:proofErr w:type="spellEnd"/>
+            <w:r>
+              <w:t>)</w:t>
             </w:r>
           </w:p>
         </w:tc>
@@ -1131,7 +1127,6 @@
               <w:rPr>
                 <w:b/>
                 <w:noProof/>
-                <w:highlight w:val="yellow"/>
               </w:rPr>
               <w:t>B) Com Recursos do Financiamento :</w:t>
             </w:r>
@@ -1157,12 +1152,35 @@
                 <w:highlight w:val="yellow"/>
               </w:rPr>
             </w:pPr>
-            <w:r>
-              <w:rPr>
-                <w:b/>
-                <w:highlight w:val="yellow"/>
-              </w:rPr>
-              <w:t xml:space="preserve">R$ </w:t>
+            <w:proofErr w:type="spellStart"/>
+            <w:proofErr w:type="gramStart"/>
+            <w:r>
+              <w:rPr>
+                <w:b/>
+              </w:rPr>
+              <w:t>recursosFinanciamento</w:t>
+            </w:r>
+            <w:proofErr w:type="spellEnd"/>
+            <w:proofErr w:type="gramEnd"/>
+            <w:r>
+              <w:rPr>
+                <w:b/>
+              </w:rPr>
+              <w:t xml:space="preserve"> (</w:t>
+            </w:r>
+            <w:proofErr w:type="spellStart"/>
+            <w:r>
+              <w:rPr>
+                <w:b/>
+              </w:rPr>
+              <w:t>ExtensoRecursosFinanciamento</w:t>
+            </w:r>
+            <w:proofErr w:type="spellEnd"/>
+            <w:r>
+              <w:rPr>
+                <w:b/>
+              </w:rPr>
+              <w:t>)</w:t>
             </w:r>
           </w:p>
         </w:tc>
@@ -1212,74 +1230,38 @@
           <w:p>
             <w:pPr>
               <w:spacing w:line="288" w:lineRule="auto"/>
-              <w:rPr>
-                <w:highlight w:val="yellow"/>
-              </w:rPr>
             </w:pPr>
             <w:r>
-              <w:rPr>
-                <w:highlight w:val="yellow"/>
-              </w:rPr>
               <w:t>C</w:t>
             </w:r>
             <w:r>
-              <w:rPr>
-                <w:highlight w:val="yellow"/>
-              </w:rPr>
               <w:t>.1</w:t>
             </w:r>
             <w:r>
-              <w:rPr>
-                <w:highlight w:val="yellow"/>
-              </w:rPr>
               <w:t>) O</w:t>
             </w:r>
             <w:r>
-              <w:rPr>
-                <w:highlight w:val="yellow"/>
-              </w:rPr>
               <w:t xml:space="preserve"> </w:t>
             </w:r>
             <w:r>
-              <w:rPr>
-                <w:highlight w:val="yellow"/>
-              </w:rPr>
               <w:t xml:space="preserve">(s) </w:t>
             </w:r>
             <w:r>
-              <w:rPr>
-                <w:highlight w:val="yellow"/>
-              </w:rPr>
               <w:t xml:space="preserve">PRIMEIRO (S) </w:t>
             </w:r>
             <w:r>
-              <w:rPr>
-                <w:highlight w:val="yellow"/>
-              </w:rPr>
               <w:t>VENDEDOR</w:t>
             </w:r>
             <w:r>
-              <w:rPr>
-                <w:highlight w:val="yellow"/>
-              </w:rPr>
               <w:t xml:space="preserve"> </w:t>
             </w:r>
             <w:r>
-              <w:rPr>
-                <w:highlight w:val="yellow"/>
-              </w:rPr>
               <w:t xml:space="preserve">(ES) </w:t>
             </w:r>
             <w:r>
-              <w:rPr>
-                <w:highlight w:val="yellow"/>
-              </w:rPr>
               <w:t>indica (</w:t>
             </w:r>
             <w:r>
-              <w:rPr>
-                <w:highlight w:val="yellow"/>
-              </w:rPr>
               <w:t xml:space="preserve">m) a seguinte conta, para depósito dos valores descritos nos itens 5-B </w:t>
             </w:r>
           </w:p>
@@ -1304,46 +1286,30 @@
           <w:p>
             <w:pPr>
               <w:spacing w:line="288" w:lineRule="auto"/>
-              <w:rPr>
-                <w:highlight w:val="yellow"/>
-              </w:rPr>
             </w:pPr>
             <w:r>
-              <w:rPr>
-                <w:highlight w:val="yellow"/>
-              </w:rPr>
               <w:t>C</w:t>
             </w:r>
             <w:r>
-              <w:rPr>
-                <w:highlight w:val="yellow"/>
-              </w:rPr>
               <w:t>.1</w:t>
             </w:r>
             <w:r>
-              <w:rPr>
-                <w:highlight w:val="yellow"/>
-              </w:rPr>
               <w:t>.1</w:t>
             </w:r>
             <w:r>
-              <w:rPr>
-                <w:highlight w:val="yellow"/>
-              </w:rPr>
               <w:t>.</w:t>
             </w:r>
             <w:r>
-              <w:rPr>
-                <w:highlight w:val="yellow"/>
-              </w:rPr>
               <w:t xml:space="preserve"> Titular da conta</w:t>
             </w:r>
             <w:r>
-              <w:rPr>
-                <w:highlight w:val="yellow"/>
-              </w:rPr>
               <w:t xml:space="preserve">: </w:t>
             </w:r>
+            <w:proofErr w:type="spellStart"/>
+            <w:r>
+              <w:t>titularContaVendedor</w:t>
+            </w:r>
+            <w:proofErr w:type="spellEnd"/>
           </w:p>
         </w:tc>
       </w:tr>
@@ -1366,40 +1332,30 @@
           <w:p>
             <w:pPr>
               <w:spacing w:line="288" w:lineRule="auto"/>
-              <w:rPr>
-                <w:highlight w:val="yellow"/>
-              </w:rPr>
             </w:pPr>
             <w:r>
-              <w:rPr>
-                <w:highlight w:val="yellow"/>
-              </w:rPr>
               <w:t>C</w:t>
             </w:r>
             <w:r>
-              <w:rPr>
-                <w:highlight w:val="yellow"/>
-              </w:rPr>
               <w:t>.</w:t>
             </w:r>
             <w:r>
-              <w:rPr>
-                <w:highlight w:val="yellow"/>
-              </w:rPr>
               <w:t>1.</w:t>
             </w:r>
             <w:r>
-              <w:rPr>
-                <w:highlight w:val="yellow"/>
-              </w:rPr>
               <w:t>2</w:t>
             </w:r>
             <w:r>
-              <w:rPr>
-                <w:highlight w:val="yellow"/>
-              </w:rPr>
               <w:t xml:space="preserve">. </w:t>
             </w:r>
+            <w:r>
+              <w:t xml:space="preserve">Banco: </w:t>
+            </w:r>
+            <w:proofErr w:type="spellStart"/>
+            <w:r>
+              <w:t>nomeBancoVendedor</w:t>
+            </w:r>
+            <w:proofErr w:type="spellEnd"/>
           </w:p>
         </w:tc>
       </w:tr>
@@ -1422,46 +1378,30 @@
           <w:p>
             <w:pPr>
               <w:spacing w:line="288" w:lineRule="auto"/>
-              <w:rPr>
-                <w:highlight w:val="yellow"/>
-              </w:rPr>
             </w:pPr>
             <w:r>
-              <w:rPr>
-                <w:highlight w:val="yellow"/>
-              </w:rPr>
               <w:t>C</w:t>
             </w:r>
             <w:r>
-              <w:rPr>
-                <w:highlight w:val="yellow"/>
-              </w:rPr>
               <w:t>.</w:t>
             </w:r>
             <w:r>
-              <w:rPr>
-                <w:highlight w:val="yellow"/>
-              </w:rPr>
               <w:t>1.</w:t>
             </w:r>
             <w:r>
-              <w:rPr>
-                <w:highlight w:val="yellow"/>
-              </w:rPr>
               <w:t>3</w:t>
             </w:r>
             <w:r>
-              <w:rPr>
-                <w:highlight w:val="yellow"/>
-              </w:rPr>
               <w:t>. Agência:</w:t>
             </w:r>
             <w:r>
-              <w:rPr>
-                <w:highlight w:val="yellow"/>
-              </w:rPr>
               <w:t xml:space="preserve"> </w:t>
             </w:r>
+            <w:proofErr w:type="spellStart"/>
+            <w:r>
+              <w:t>agenciaVendedor</w:t>
+            </w:r>
+            <w:proofErr w:type="spellEnd"/>
           </w:p>
         </w:tc>
       </w:tr>
@@ -1484,114 +1424,33 @@
           <w:p>
             <w:pPr>
               <w:spacing w:line="288" w:lineRule="auto"/>
-              <w:rPr>
-                <w:highlight w:val="yellow"/>
-              </w:rPr>
             </w:pPr>
             <w:r>
-              <w:rPr>
-                <w:highlight w:val="yellow"/>
-              </w:rPr>
               <w:t>C</w:t>
             </w:r>
             <w:r>
-              <w:rPr>
-                <w:highlight w:val="yellow"/>
-              </w:rPr>
               <w:t>.</w:t>
             </w:r>
             <w:r>
-              <w:rPr>
-                <w:highlight w:val="yellow"/>
-              </w:rPr>
               <w:t>1.</w:t>
             </w:r>
             <w:r>
-              <w:rPr>
-                <w:highlight w:val="yellow"/>
-              </w:rPr>
               <w:t>4</w:t>
             </w:r>
             <w:r>
-              <w:rPr>
-                <w:highlight w:val="yellow"/>
-              </w:rPr>
               <w:t>. Conta</w:t>
             </w:r>
             <w:r>
-              <w:rPr>
-                <w:highlight w:val="yellow"/>
-              </w:rPr>
               <w:t>:</w:t>
             </w:r>
             <w:r>
-              <w:rPr>
-                <w:highlight w:val="yellow"/>
-              </w:rPr>
               <w:t xml:space="preserve"> </w:t>
             </w:r>
-            <w:r>
-              <w:rPr>
-                <w:highlight w:val="yellow"/>
-              </w:rPr>
-              <w:t>Tipo</w:t>
-            </w:r>
-            <w:r>
-              <w:rPr>
-                <w:highlight w:val="yellow"/>
-              </w:rPr>
-              <w:t xml:space="preserve"> de conta:     Conta corrente </w:t>
-            </w:r>
-            <w:proofErr w:type="gramStart"/>
-            <w:r>
-              <w:rPr>
-                <w:highlight w:val="yellow"/>
-              </w:rPr>
-              <w:t>(</w:t>
-            </w:r>
-            <w:r>
-              <w:rPr>
-                <w:highlight w:val="yellow"/>
-              </w:rPr>
-              <w:t xml:space="preserve">)  </w:t>
-            </w:r>
-            <w:r>
-              <w:rPr>
-                <w:highlight w:val="yellow"/>
-              </w:rPr>
-              <w:t xml:space="preserve"> </w:t>
-            </w:r>
-            <w:proofErr w:type="gramEnd"/>
-            <w:r>
-              <w:rPr>
-                <w:highlight w:val="yellow"/>
-              </w:rPr>
-              <w:t xml:space="preserve">     </w:t>
-            </w:r>
-            <w:r>
-              <w:rPr>
-                <w:highlight w:val="yellow"/>
-              </w:rPr>
-              <w:t>ou</w:t>
-            </w:r>
-            <w:r>
-              <w:rPr>
-                <w:highlight w:val="yellow"/>
-              </w:rPr>
-              <w:t xml:space="preserve">        </w:t>
-            </w:r>
-            <w:r>
-              <w:rPr>
-                <w:highlight w:val="yellow"/>
-              </w:rPr>
-              <w:t xml:space="preserve"> Conta Poupança </w:t>
-            </w:r>
-            <w:r>
-              <w:rPr>
-                <w:highlight w:val="yellow"/>
-              </w:rPr>
-              <w:t>(  )</w:t>
-            </w:r>
+            <w:proofErr w:type="spellStart"/>
+            <w:r>
+              <w:t>tipoContaBancoVendedor</w:t>
+            </w:r>
+            <w:proofErr w:type="spellEnd"/>
           </w:p>
         </w:tc>
       </w:tr>
@@ -1614,26 +1473,14 @@
           <w:p>
             <w:pPr>
               <w:spacing w:line="288" w:lineRule="auto"/>
-              <w:rPr>
-                <w:highlight w:val="yellow"/>
-              </w:rPr>
             </w:pPr>
             <w:r>
-              <w:rPr>
-                <w:highlight w:val="yellow"/>
-              </w:rPr>
               <w:t xml:space="preserve">C.1.5. Receberá a quantia de </w:t>
             </w:r>
             <w:r>
-              <w:rPr>
-                <w:highlight w:val="yellow"/>
-              </w:rPr>
               <w:t xml:space="preserve">R$ </w:t>
             </w:r>
             <w:r>
-              <w:rPr>
-                <w:highlight w:val="yellow"/>
-              </w:rPr>
               <w:t>do valor indicado no item 6.A.1.</w:t>
             </w:r>
           </w:p>
@@ -2575,19 +2422,13 @@
               </w:rPr>
             </w:pPr>
             <w:r>
-              <w:rPr>
-                <w:highlight w:val="yellow"/>
-              </w:rPr>
-              <w:t>D</w:t>
-            </w:r>
-            <w:bookmarkStart w:id="1" w:name="_GoBack"/>
-            <w:r>
-              <w:rPr>
-                <w:highlight w:val="yellow"/>
-              </w:rPr>
-              <w:t xml:space="preserve">ígito: </w:t>
-            </w:r>
-            <w:bookmarkEnd w:id="1"/>
+              <w:t xml:space="preserve">Dígito: </w:t>
+            </w:r>
+            <w:proofErr w:type="spellStart"/>
+            <w:r>
+              <w:t>digitoBanco</w:t>
+            </w:r>
+            <w:proofErr w:type="spellEnd"/>
           </w:p>
         </w:tc>
       </w:tr>
@@ -2621,6 +2462,11 @@
             <w:r>
               <w:t xml:space="preserve">Conta: </w:t>
             </w:r>
+            <w:proofErr w:type="spellStart"/>
+            <w:r>
+              <w:t>contaCorrente</w:t>
+            </w:r>
+            <w:proofErr w:type="spellEnd"/>
           </w:p>
         </w:tc>
         <w:tc>
@@ -2670,68 +2516,23 @@
               </w:rPr>
             </w:pPr>
             <w:r>
-              <w:rPr>
-                <w:highlight w:val="yellow"/>
-              </w:rPr>
               <w:lastRenderedPageBreak/>
               <w:t xml:space="preserve">B.5 </w:t>
             </w:r>
             <w:r>
-              <w:rPr>
-                <w:highlight w:val="yellow"/>
-              </w:rPr>
               <w:t>Tipo de conta:</w:t>
             </w:r>
             <w:r>
-              <w:rPr>
-                <w:highlight w:val="yellow"/>
-              </w:rPr>
               <w:t xml:space="preserve"> </w:t>
             </w:r>
             <w:r>
-              <w:rPr>
-                <w:highlight w:val="yellow"/>
-              </w:rPr>
               <w:t xml:space="preserve"> </w:t>
             </w:r>
-            <w:r>
-              <w:rPr>
-                <w:highlight w:val="yellow"/>
-              </w:rPr>
-              <w:t xml:space="preserve">Conta corrente </w:t>
-            </w:r>
-            <w:proofErr w:type="gramStart"/>
-            <w:r>
-              <w:rPr>
-                <w:highlight w:val="yellow"/>
-              </w:rPr>
-              <w:t xml:space="preserve">( </w:t>
-            </w:r>
-            <w:r>
-              <w:rPr>
-                <w:highlight w:val="yellow"/>
-              </w:rPr>
-              <w:t xml:space="preserve"> )</w:t>
-            </w:r>
-            <w:proofErr w:type="gramEnd"/>
-            <w:r>
-              <w:rPr>
-                <w:highlight w:val="yellow"/>
-              </w:rPr>
-              <w:t xml:space="preserve">    </w:t>
-            </w:r>
-            <w:r>
-              <w:rPr>
-                <w:highlight w:val="yellow"/>
-              </w:rPr>
-              <w:t xml:space="preserve">ou </w:t>
-            </w:r>
-            <w:r>
-              <w:rPr>
-                <w:highlight w:val="yellow"/>
-              </w:rPr>
-              <w:t>Conta Poupança (    )</w:t>
-            </w:r>
+            <w:proofErr w:type="spellStart"/>
+            <w:r>
+              <w:t>tipoContaBanco</w:t>
+            </w:r>
+            <w:proofErr w:type="spellEnd"/>
           </w:p>
         </w:tc>
         <w:tc>
@@ -3677,34 +3478,7 @@
               <w:rPr>
                 <w:b/>
               </w:rPr>
-              <w:t>IPCA</w:t>
-            </w:r>
-            <w:r>
-              <w:t xml:space="preserve"> </w:t>
-            </w:r>
-            <w:r>
-              <w:rPr>
-                <w:b/>
-              </w:rPr>
-              <w:t>(IBGE)</w:t>
-            </w:r>
-            <w:r>
-              <w:rPr>
-                <w:b/>
-              </w:rPr>
-              <w:t xml:space="preserve"> sobre o saldo devedor</w:t>
-            </w:r>
-            <w:r>
-              <w:rPr>
-                <w:b/>
-              </w:rPr>
-              <w:t xml:space="preserve"> de forma mensal</w:t>
-            </w:r>
-            <w:r>
-              <w:rPr>
-                <w:b/>
-              </w:rPr>
-              <w:t xml:space="preserve"> a ser cobrado junto com a parcela mensal </w:t>
+              <w:t>IPCA (IBGE) sobre o saldo devedor (somente a variação positiva)</w:t>
             </w:r>
           </w:p>
         </w:tc>
@@ -3734,7 +3508,7 @@
                 <w:b/>
               </w:rPr>
             </w:pPr>
-            <w:bookmarkStart w:id="2" w:name="_Hlk19186987"/>
+            <w:bookmarkStart w:id="1" w:name="_Hlk19186987"/>
             <w:r>
               <w:rPr>
                 <w:b/>
@@ -4054,7 +3828,7 @@
           </w:p>
         </w:tc>
       </w:tr>
-      <w:bookmarkEnd w:id="2"/>
+      <w:bookmarkEnd w:id="1"/>
       <w:tr>
         <w:trPr>
           <w:jc w:val="center"/>
@@ -4393,7 +4167,7 @@
                 </w14:shadow>
               </w:rPr>
             </w:pPr>
-            <w:bookmarkStart w:id="3" w:name="_Hlk34128990"/>
+            <w:bookmarkStart w:id="2" w:name="_Hlk34128990"/>
             <w:r>
               <w:rPr>
                 <w:b/>
@@ -4403,7 +4177,6 @@
                   </w14:srgbClr>
                 </w14:shadow>
               </w:rPr>
-              <w:lastRenderedPageBreak/>
               <w:t>8</w:t>
             </w:r>
             <w:r>
@@ -4449,6 +4222,7 @@
               <w:rPr>
                 <w:b/>
               </w:rPr>
+              <w:lastRenderedPageBreak/>
               <w:t>A) Imóvel:</w:t>
             </w:r>
           </w:p>
@@ -4697,6 +4471,18 @@
                 <w:b/>
               </w:rPr>
             </w:pPr>
+            <w:r>
+              <w:rPr>
+                <w:b/>
+              </w:rPr>
+              <w:t xml:space="preserve">B) </w:t>
+            </w:r>
+            <w:r>
+              <w:rPr>
+                <w:b/>
+              </w:rPr>
+              <w:t>Descrição do imóvel</w:t>
+            </w:r>
           </w:p>
           <w:p>
             <w:pPr>
@@ -4940,7 +4726,7 @@
           </w:p>
         </w:tc>
       </w:tr>
-      <w:bookmarkEnd w:id="3"/>
+      <w:bookmarkEnd w:id="2"/>
       <w:tr>
         <w:trPr>
           <w:trHeight w:val="448"/>
@@ -5951,7 +5737,6 @@
               <w:rPr>
                 <w:spacing w:val="-3"/>
               </w:rPr>
-              <w:lastRenderedPageBreak/>
               <w:t xml:space="preserve"> </w:t>
             </w:r>
           </w:p>
@@ -5967,6 +5752,7 @@
               <w:rPr>
                 <w:b/>
               </w:rPr>
+              <w:lastRenderedPageBreak/>
               <w:t xml:space="preserve">FORMA E CONDIÇÃO: </w:t>
             </w:r>
             <w:r>
@@ -6168,13 +5954,10 @@
               <w:t>ENCARGOS MORATÓRIOS:</w:t>
             </w:r>
             <w:r>
-              <w:t xml:space="preserve"> Previstos na </w:t>
-            </w:r>
-            <w:r>
-              <w:t>Cláusula 5.</w:t>
-            </w:r>
-            <w:r>
               <w:t xml:space="preserve"> </w:t>
+            </w:r>
+            <w:r>
+              <w:t xml:space="preserve">Previstos na Cláusula 4. </w:t>
             </w:r>
             <w:proofErr w:type="gramStart"/>
             <w:r>
@@ -6218,50 +6001,35 @@
               <w:rPr>
                 <w:spacing w:val="-3"/>
               </w:rPr>
-              <w:t>Juros de mora de 1% (um por cento) ao mês</w:t>
-            </w:r>
-            <w:r>
-              <w:t xml:space="preserve"> e </w:t>
-            </w:r>
+              <w:t xml:space="preserve">Juros de mora de 1% (um por cento) ao mês e multa moratória, de natureza não compensatória, de 2% (dois por cento), conforme previsto na Cláusula 4.1. </w:t>
+            </w:r>
+            <w:proofErr w:type="gramStart"/>
             <w:r>
               <w:rPr>
                 <w:spacing w:val="-3"/>
               </w:rPr>
-              <w:t>multa moratória</w:t>
-            </w:r>
+              <w:t>e</w:t>
+            </w:r>
+            <w:proofErr w:type="gramEnd"/>
             <w:r>
               <w:rPr>
                 <w:spacing w:val="-3"/>
               </w:rPr>
-              <w:t>, de natureza não compensatória,</w:t>
-            </w:r>
+              <w:t xml:space="preserve"> 8.2. </w:t>
+            </w:r>
+            <w:proofErr w:type="gramStart"/>
             <w:r>
               <w:rPr>
                 <w:spacing w:val="-3"/>
               </w:rPr>
-              <w:t xml:space="preserve"> de 2% (dois por cento), conforme previsto na </w:t>
-            </w:r>
-            <w:r>
-              <w:t xml:space="preserve">Cláusula 5.1. </w:t>
-            </w:r>
-            <w:proofErr w:type="gramStart"/>
-            <w:r>
-              <w:t>e</w:t>
+              <w:t>do</w:t>
             </w:r>
             <w:proofErr w:type="gramEnd"/>
             <w:r>
-              <w:t xml:space="preserve"> 8.2.</w:t>
-            </w:r>
-            <w:r>
-              <w:t xml:space="preserve"> </w:t>
-            </w:r>
-            <w:proofErr w:type="gramStart"/>
-            <w:r>
-              <w:t>do</w:t>
-            </w:r>
-            <w:proofErr w:type="gramEnd"/>
-            <w:r>
-              <w:t xml:space="preserve"> presente CONTRATO. </w:t>
+              <w:rPr>
+                <w:spacing w:val="-3"/>
+              </w:rPr>
+              <w:t xml:space="preserve"> presente CONTRATO.</w:t>
             </w:r>
           </w:p>
           <w:p>
@@ -6474,17 +6242,17 @@
         <w:t>(s)</w:t>
       </w:r>
       <w:r>
-        <w:t xml:space="preserve"> COMPRADOR(ES) de financiamento imobiliário </w:t>
+        <w:t xml:space="preserve"> COMPRADOR(ES) de financiamento imobiliário junto à </w:t>
+      </w:r>
+      <w:r>
+        <w:t>CREDORA FIDUCIÁRIA</w:t>
+      </w:r>
+      <w:r>
+        <w:t xml:space="preserve">, nos termos da supra mencionada Lei, com a constituição de </w:t>
       </w:r>
       <w:r>
         <w:lastRenderedPageBreak/>
-        <w:t xml:space="preserve">junto à </w:t>
-      </w:r>
-      <w:r>
-        <w:t>CREDORA FIDUCIÁRIA</w:t>
-      </w:r>
-      <w:r>
-        <w:t xml:space="preserve">, nos termos da supra mencionada Lei, com a constituição de Alienação Fiduciária em Garantia do mesmo imóvel, tudo subordinado às </w:t>
+        <w:t xml:space="preserve">Alienação Fiduciária em Garantia do mesmo imóvel, tudo subordinado às </w:t>
       </w:r>
       <w:r>
         <w:rPr>
@@ -6871,7 +6639,7 @@
       <w:r>
         <w:t xml:space="preserve"> </w:t>
       </w:r>
-      <w:bookmarkStart w:id="4" w:name="_Hlk14281613"/>
+      <w:bookmarkStart w:id="3" w:name="_Hlk14281613"/>
       <w:r>
         <w:t xml:space="preserve">e será depositado na conta indicada no item </w:t>
       </w:r>
@@ -6894,7 +6662,7 @@
       <w:r>
         <w:t>abaixo</w:t>
       </w:r>
-      <w:bookmarkEnd w:id="4"/>
+      <w:bookmarkEnd w:id="3"/>
       <w:proofErr w:type="gramEnd"/>
       <w:r>
         <w:t>.</w:t>
@@ -7004,68 +6772,64 @@
           <w:b/>
           <w:bCs/>
         </w:rPr>
-        <w:t xml:space="preserve"> nos termos </w:t>
-      </w:r>
-      <w:r>
-        <w:rPr>
-          <w:b/>
-          <w:bCs/>
-        </w:rPr>
+        <w:t xml:space="preserve"> nos termos da </w:t>
+      </w:r>
+      <w:r>
+        <w:rPr>
+          <w:b/>
+        </w:rPr>
+        <w:t>Lei 9.514/97</w:t>
+      </w:r>
+      <w:r>
+        <w:rPr>
+          <w:b/>
+        </w:rPr>
+        <w:t>,</w:t>
+      </w:r>
+      <w:r>
+        <w:t xml:space="preserve"> </w:t>
+      </w:r>
+      <w:r>
+        <w:rPr>
+          <w:b/>
+          <w:bCs/>
+        </w:rPr>
+        <w:t xml:space="preserve"> constituída nos </w:t>
+      </w:r>
+      <w:r>
+        <w:rPr>
+          <w:b/>
+          <w:bCs/>
+        </w:rPr>
+        <w:t xml:space="preserve">termos da </w:t>
+      </w:r>
+      <w:r>
+        <w:rPr>
+          <w:b/>
+          <w:spacing w:val="-3"/>
+        </w:rPr>
+        <w:t xml:space="preserve">Cláusula </w:t>
+      </w:r>
+      <w:r>
+        <w:rPr>
+          <w:b/>
+          <w:spacing w:val="-3"/>
+        </w:rPr>
+        <w:t>7</w:t>
+      </w:r>
+      <w:r>
+        <w:rPr>
+          <w:b/>
+          <w:spacing w:val="-3"/>
+        </w:rPr>
+        <w:t xml:space="preserve"> abaixo</w:t>
+      </w:r>
+      <w:r>
+        <w:t xml:space="preserve">, desde que tenham sido entregues </w:t>
+      </w:r>
+      <w:r>
         <w:lastRenderedPageBreak/>
-        <w:t xml:space="preserve">da </w:t>
-      </w:r>
-      <w:r>
-        <w:rPr>
-          <w:b/>
-        </w:rPr>
-        <w:t>Lei 9.514/97</w:t>
-      </w:r>
-      <w:r>
-        <w:rPr>
-          <w:b/>
-        </w:rPr>
-        <w:t>,</w:t>
-      </w:r>
-      <w:r>
-        <w:t xml:space="preserve"> </w:t>
-      </w:r>
-      <w:r>
-        <w:rPr>
-          <w:b/>
-          <w:bCs/>
-        </w:rPr>
-        <w:t xml:space="preserve"> constituída nos </w:t>
-      </w:r>
-      <w:r>
-        <w:rPr>
-          <w:b/>
-          <w:bCs/>
-        </w:rPr>
-        <w:t xml:space="preserve">termos da </w:t>
-      </w:r>
-      <w:r>
-        <w:rPr>
-          <w:b/>
-          <w:spacing w:val="-3"/>
-        </w:rPr>
-        <w:t xml:space="preserve">Cláusula </w:t>
-      </w:r>
-      <w:r>
-        <w:rPr>
-          <w:b/>
-          <w:spacing w:val="-3"/>
-        </w:rPr>
-        <w:t>7</w:t>
-      </w:r>
-      <w:r>
-        <w:rPr>
-          <w:b/>
-          <w:spacing w:val="-3"/>
-        </w:rPr>
-        <w:t xml:space="preserve"> abaixo</w:t>
-      </w:r>
-      <w:r>
-        <w:t xml:space="preserve">, desde que tenham sido entregues os documentos solicitados pela </w:t>
+        <w:t xml:space="preserve">os documentos solicitados pela </w:t>
       </w:r>
       <w:r>
         <w:t>CREDORA FIDUCIÁRIA</w:t>
@@ -7760,74 +7524,77 @@
           <w:bCs/>
           <w:spacing w:val="-3"/>
         </w:rPr>
+        <w:t>2.2.8.</w:t>
+      </w:r>
+      <w:r>
+        <w:rPr>
+          <w:bCs/>
+          <w:spacing w:val="-3"/>
+        </w:rPr>
+        <w:t xml:space="preserve"> Nos termos do item </w:t>
+      </w:r>
+      <w:r>
+        <w:rPr>
+          <w:b/>
+          <w:spacing w:val="-3"/>
+        </w:rPr>
+        <w:t>6</w:t>
+      </w:r>
+      <w:r>
+        <w:rPr>
+          <w:b/>
+          <w:spacing w:val="-3"/>
+        </w:rPr>
+        <w:t>-</w:t>
+      </w:r>
+      <w:r>
+        <w:rPr>
+          <w:b/>
+          <w:spacing w:val="-3"/>
+        </w:rPr>
+        <w:t>D</w:t>
+      </w:r>
+      <w:r>
+        <w:rPr>
+          <w:bCs/>
+          <w:spacing w:val="-3"/>
+        </w:rPr>
+        <w:t xml:space="preserve"> do QUADRO RESUMO, os valores descontados por solicitação e autorização </w:t>
+      </w:r>
+      <w:r>
+        <w:rPr>
+          <w:bCs/>
+          <w:spacing w:val="-3"/>
+        </w:rPr>
+        <w:t>do (</w:t>
+      </w:r>
+      <w:r>
+        <w:rPr>
+          <w:bCs/>
+          <w:spacing w:val="-3"/>
+        </w:rPr>
+        <w:t xml:space="preserve">s) </w:t>
+      </w:r>
+      <w:r>
+        <w:rPr>
+          <w:bCs/>
+          <w:spacing w:val="-3"/>
+        </w:rPr>
+        <w:t>DEVEDOR (</w:t>
+      </w:r>
+      <w:r>
+        <w:rPr>
+          <w:bCs/>
+          <w:spacing w:val="-3"/>
+        </w:rPr>
+        <w:t>ES) serão descontados do valor do crédito e constarão do ANEXO II</w:t>
+      </w:r>
+      <w:r>
+        <w:t xml:space="preserve">. </w:t>
+      </w:r>
+      <w:r>
         <w:lastRenderedPageBreak/>
-        <w:t>2.2.8.</w:t>
-      </w:r>
-      <w:r>
-        <w:rPr>
-          <w:bCs/>
-          <w:spacing w:val="-3"/>
-        </w:rPr>
-        <w:t xml:space="preserve"> Nos termos do item </w:t>
-      </w:r>
-      <w:r>
-        <w:rPr>
-          <w:b/>
-          <w:spacing w:val="-3"/>
-        </w:rPr>
-        <w:t>6</w:t>
-      </w:r>
-      <w:r>
-        <w:rPr>
-          <w:b/>
-          <w:spacing w:val="-3"/>
-        </w:rPr>
-        <w:t>-</w:t>
-      </w:r>
-      <w:r>
-        <w:rPr>
-          <w:b/>
-          <w:spacing w:val="-3"/>
-        </w:rPr>
-        <w:t>D</w:t>
-      </w:r>
-      <w:r>
-        <w:rPr>
-          <w:bCs/>
-          <w:spacing w:val="-3"/>
-        </w:rPr>
-        <w:t xml:space="preserve"> do QUADRO RESUMO, os valores descontados por solicitação e autorização </w:t>
-      </w:r>
-      <w:r>
-        <w:rPr>
-          <w:bCs/>
-          <w:spacing w:val="-3"/>
-        </w:rPr>
-        <w:t>do (</w:t>
-      </w:r>
-      <w:r>
-        <w:rPr>
-          <w:bCs/>
-          <w:spacing w:val="-3"/>
-        </w:rPr>
-        <w:t xml:space="preserve">s) </w:t>
-      </w:r>
-      <w:r>
-        <w:rPr>
-          <w:bCs/>
-          <w:spacing w:val="-3"/>
-        </w:rPr>
-        <w:t>DEVEDOR (</w:t>
-      </w:r>
-      <w:r>
-        <w:rPr>
-          <w:bCs/>
-          <w:spacing w:val="-3"/>
-        </w:rPr>
-        <w:t>ES) serão descontados do valor do crédito e constarão do ANEXO II</w:t>
-      </w:r>
-      <w:r>
-        <w:t xml:space="preserve">. Tais valores serão utilizados pelo CREDOR para o pagamento das despesas ali previstas e farão parte do saldo devedor a ser pago </w:t>
+        <w:t xml:space="preserve">Tais valores serão utilizados pelo CREDOR para o pagamento das despesas ali previstas e farão parte do saldo devedor a ser pago </w:t>
       </w:r>
       <w:r>
         <w:t>pelo (</w:t>
@@ -8992,14 +8759,14 @@
         <w:rPr>
           <w:color w:val="000000" w:themeColor="text1"/>
         </w:rPr>
-        <w:t xml:space="preserve"> qualquer motivo, o IOF venha a ser </w:t>
+        <w:t xml:space="preserve"> qualquer motivo, o IOF venha a ser cobrado do CREDOR, o DEVEDOR, desde já, compromete-se, de maneira irretratável e irrevogável, a indenizar, defender, eximir, manter indene e reembolsar o CREDOR em relação ao IOF que venha </w:t>
       </w:r>
       <w:r>
         <w:rPr>
           <w:color w:val="000000" w:themeColor="text1"/>
         </w:rPr>
         <w:lastRenderedPageBreak/>
-        <w:t>cobrado do CREDOR, o DEVEDOR, desde já, compromete-se, de maneira irretratável e irrevogável, a indenizar, defender, eximir, manter indene e reembolsar o CREDOR em relação ao IOF que venha a ser pago pelo CREDOR em razão da concessão de crédito instrumentalizada por meio do presente Contrato, bem como multa e encargos moratórios eventualmente cobrados pelas autoridades competentes. Sem prejuízo do disposto nesta cláusula, o DEVEDOR se responsabiliza, de forma irrevogável e irretratável, por todos os custos efetivamente incorridos pelo CREDOR em função de eventual questionamento das autoridades fiscais, administrativas e/ou judiciais, que deverão ser informados ao DEVEDOR no menor prazo possível, a contar do seu recebimento pelo CREDOR.</w:t>
+        <w:t>a ser pago pelo CREDOR em razão da concessão de crédito instrumentalizada por meio do presente Contrato, bem como multa e encargos moratórios eventualmente cobrados pelas autoridades competentes. Sem prejuízo do disposto nesta cláusula, o DEVEDOR se responsabiliza, de forma irrevogável e irretratável, por todos os custos efetivamente incorridos pelo CREDOR em função de eventual questionamento das autoridades fiscais, administrativas e/ou judiciais, que deverão ser informados ao DEVEDOR no menor prazo possível, a contar do seu recebimento pelo CREDOR.</w:t>
       </w:r>
     </w:p>
     <w:p>
@@ -9206,6 +8973,9 @@
         <w:spacing w:line="288" w:lineRule="auto"/>
         <w:ind w:right="49"/>
         <w:jc w:val="both"/>
+        <w:rPr>
+          <w:b/>
+        </w:rPr>
       </w:pPr>
       <w:r>
         <w:rPr>
@@ -9217,281 +8987,166 @@
         <w:t xml:space="preserve"> </w:t>
       </w:r>
       <w:r>
-        <w:t>Durante o prazo</w:t>
-      </w:r>
-      <w:r>
-        <w:t xml:space="preserve"> indicado no item </w:t>
-      </w:r>
-      <w:r>
-        <w:rPr>
-          <w:b/>
+        <w:t xml:space="preserve">O valor das parcelas mensais será apurado considerando a soma: (i) do reajuste do saldo devedor pelo índice indicado no item </w:t>
+      </w:r>
+      <w:r>
+        <w:rPr>
+          <w:b/>
+        </w:rPr>
+        <w:t xml:space="preserve">7-F </w:t>
+      </w:r>
+      <w:r>
+        <w:t>do QUADRO RESUMO (</w:t>
+      </w:r>
+      <w:proofErr w:type="spellStart"/>
+      <w:r>
+        <w:t>ii</w:t>
+      </w:r>
+      <w:proofErr w:type="spellEnd"/>
+      <w:r>
+        <w:t>) dos valores da prestação mensal de amortização e dos juros; (</w:t>
+      </w:r>
+      <w:proofErr w:type="spellStart"/>
+      <w:r>
+        <w:t>iii</w:t>
+      </w:r>
+      <w:proofErr w:type="spellEnd"/>
+      <w:r>
+        <w:t>) do valor mensal de seguro de danos físicos ao imóvel; (</w:t>
+      </w:r>
+      <w:proofErr w:type="spellStart"/>
+      <w:r>
+        <w:t>iv</w:t>
+      </w:r>
+      <w:proofErr w:type="spellEnd"/>
+      <w:r>
+        <w:t xml:space="preserve">) do valor mensal de seguro de morte e invalidez permanente e (v) do valor da Tarifa de Administração Mensal do Contrato. </w:t>
+      </w:r>
+      <w:r>
+        <w:rPr>
+          <w:b/>
+        </w:rPr>
+        <w:t xml:space="preserve">As parcelas serão calculadas pelo Sistema de Amortização definido no item 7-E do QUADRO RESUMO. </w:t>
+      </w:r>
+    </w:p>
+    <w:p>
+      <w:pPr>
+        <w:spacing w:line="288" w:lineRule="auto"/>
+        <w:jc w:val="both"/>
+        <w:rPr>
+          <w:spacing w:val="-3"/>
+        </w:rPr>
+      </w:pPr>
+    </w:p>
+    <w:p>
+      <w:pPr>
+        <w:spacing w:line="288" w:lineRule="auto"/>
+        <w:jc w:val="both"/>
+        <w:rPr>
+          <w:b/>
+          <w:spacing w:val="-3"/>
+        </w:rPr>
+      </w:pPr>
+      <w:r>
+        <w:rPr>
+          <w:b/>
+          <w:spacing w:val="-3"/>
+        </w:rPr>
+        <w:t xml:space="preserve">3.2.1. </w:t>
+      </w:r>
+      <w:r>
+        <w:rPr>
+          <w:b/>
+          <w:spacing w:val="-3"/>
+        </w:rPr>
+        <w:t xml:space="preserve"> </w:t>
+      </w:r>
+      <w:proofErr w:type="gramStart"/>
+      <w:r>
+        <w:rPr>
+          <w:spacing w:val="-3"/>
+        </w:rPr>
+        <w:t>O(</w:t>
+      </w:r>
+      <w:proofErr w:type="gramEnd"/>
+      <w:r>
+        <w:rPr>
+          <w:spacing w:val="-3"/>
+        </w:rPr>
+        <w:t xml:space="preserve">s) DEVEDOR(ES) declara(m)-se ciente(s) de que a data de pagamento das prestações mensais, conforme as condições e nos prazos estabelecidos no item </w:t>
+      </w:r>
+      <w:r>
+        <w:rPr>
+          <w:b/>
+          <w:spacing w:val="-3"/>
         </w:rPr>
         <w:t>7</w:t>
       </w:r>
       <w:r>
         <w:rPr>
-          <w:b/>
-        </w:rPr>
-        <w:t>-A</w:t>
-      </w:r>
-      <w:r>
-        <w:t xml:space="preserve"> do QUADRO RESUMO, ser</w:t>
-      </w:r>
-      <w:r>
-        <w:t>ão</w:t>
-      </w:r>
-      <w:r>
-        <w:t xml:space="preserve"> pag</w:t>
-      </w:r>
-      <w:r>
-        <w:t>as</w:t>
+          <w:spacing w:val="-3"/>
+        </w:rPr>
+        <w:t xml:space="preserve"> do QUADRO RESUMO, </w:t>
+      </w:r>
+      <w:r>
+        <w:rPr>
+          <w:b/>
+          <w:spacing w:val="-3"/>
+        </w:rPr>
+        <w:t>não estão vinculadas à data de liberação dos recursos</w:t>
+      </w:r>
+      <w:r>
+        <w:rPr>
+          <w:spacing w:val="-3"/>
+        </w:rPr>
+        <w:t xml:space="preserve">, devendo ser pagas a partir da data ajustada no item </w:t>
+      </w:r>
+      <w:r>
+        <w:rPr>
+          <w:b/>
+          <w:spacing w:val="-3"/>
+        </w:rPr>
+        <w:t>7-C</w:t>
+      </w:r>
+      <w:r>
+        <w:rPr>
+          <w:spacing w:val="-3"/>
+        </w:rPr>
+        <w:t>. do QUADRO RESUMO, sob pena da incidência de atualização monetária, juros e multa, de acordo com o quanto disposto na Cláusula 4 abaixo.</w:t>
+      </w:r>
+    </w:p>
+    <w:p>
+      <w:pPr>
+        <w:spacing w:line="288" w:lineRule="auto"/>
+        <w:jc w:val="both"/>
+      </w:pPr>
+    </w:p>
+    <w:p>
+      <w:pPr>
+        <w:spacing w:line="288" w:lineRule="auto"/>
+        <w:jc w:val="both"/>
+      </w:pPr>
+      <w:r>
+        <w:rPr>
+          <w:b/>
+          <w:bCs/>
+        </w:rPr>
+        <w:t>3.3.</w:t>
       </w:r>
       <w:r>
         <w:t xml:space="preserve"> </w:t>
       </w:r>
       <w:r>
-        <w:t>pelo (</w:t>
-      </w:r>
-      <w:r>
-        <w:t xml:space="preserve">s) </w:t>
-      </w:r>
-      <w:r>
-        <w:t>COMPRADOR (</w:t>
-      </w:r>
-      <w:r>
-        <w:t xml:space="preserve">ES) à </w:t>
-      </w:r>
-      <w:r>
-        <w:rPr>
-          <w:bCs/>
-        </w:rPr>
-        <w:t xml:space="preserve">CREDORA </w:t>
-      </w:r>
-      <w:r>
-        <w:t>prestações mensais</w:t>
-      </w:r>
-      <w:r>
-        <w:t xml:space="preserve"> de </w:t>
-      </w:r>
-      <w:r>
-        <w:t>amortização</w:t>
-      </w:r>
-      <w:r>
-        <w:t>,</w:t>
-      </w:r>
-      <w:r>
-        <w:t xml:space="preserve"> </w:t>
-      </w:r>
-      <w:r>
-        <w:t>juros</w:t>
-      </w:r>
-      <w:r>
-        <w:t>,</w:t>
-      </w:r>
-      <w:r>
-        <w:t xml:space="preserve"> atualização mensal do IPCA/IBGE</w:t>
-      </w:r>
-      <w:r>
-        <w:t xml:space="preserve"> sobre o saldo devedor</w:t>
-      </w:r>
-      <w:r>
-        <w:t xml:space="preserve"> </w:t>
-      </w:r>
-      <w:r>
-        <w:t>e demais encargos do financiamento</w:t>
-      </w:r>
-      <w:r>
-        <w:t xml:space="preserve">, conforme mencionado no item </w:t>
-      </w:r>
-      <w:r>
-        <w:rPr>
-          <w:b/>
-        </w:rPr>
-        <w:t>7-</w:t>
-      </w:r>
-      <w:r>
-        <w:rPr>
-          <w:b/>
-        </w:rPr>
-        <w:t>G</w:t>
-      </w:r>
-      <w:r>
-        <w:t xml:space="preserve"> do QUADRO RESUMO</w:t>
-      </w:r>
-      <w:r>
-        <w:t xml:space="preserve">, vencendo-se a primeira prestação na data estipulada no item </w:t>
-      </w:r>
-      <w:r>
-        <w:rPr>
-          <w:b/>
-        </w:rPr>
-        <w:t>7-C</w:t>
-      </w:r>
-      <w:r>
-        <w:t xml:space="preserve"> do QUADRO RESUMO, e as demais em mesmo dia dos meses subsequentes,</w:t>
-      </w:r>
-      <w:r>
-        <w:rPr>
-          <w:b/>
-          <w:spacing w:val="-3"/>
-        </w:rPr>
-        <w:t xml:space="preserve"> calculadas pelo sistema de amortização previsto nos itens 7-</w:t>
-      </w:r>
-      <w:r>
-        <w:rPr>
-          <w:b/>
-          <w:spacing w:val="-3"/>
-        </w:rPr>
-        <w:t>E</w:t>
-      </w:r>
-      <w:r>
-        <w:rPr>
-          <w:b/>
-          <w:spacing w:val="-3"/>
-        </w:rPr>
-        <w:t xml:space="preserve"> do QUADRO RESUMO</w:t>
-      </w:r>
-      <w:r>
-        <w:t>.</w:t>
-      </w:r>
-      <w:r>
-        <w:rPr>
-          <w:b/>
-        </w:rPr>
-        <w:t xml:space="preserve"> </w:t>
-      </w:r>
-    </w:p>
-    <w:p>
-      <w:pPr>
-        <w:spacing w:line="288" w:lineRule="auto"/>
-        <w:jc w:val="both"/>
-        <w:rPr>
-          <w:spacing w:val="-3"/>
-        </w:rPr>
-      </w:pPr>
-    </w:p>
-    <w:p>
-      <w:pPr>
-        <w:spacing w:line="288" w:lineRule="auto"/>
-        <w:jc w:val="both"/>
-        <w:rPr>
-          <w:spacing w:val="-3"/>
-        </w:rPr>
-      </w:pPr>
-      <w:r>
-        <w:rPr>
-          <w:b/>
-          <w:spacing w:val="-3"/>
-        </w:rPr>
-        <w:t xml:space="preserve">3.2.1. </w:t>
-      </w:r>
-      <w:r>
-        <w:rPr>
-          <w:spacing w:val="-3"/>
-        </w:rPr>
-        <w:t xml:space="preserve">O(s) DEVEDOR(ES) declara(m)-se ciente(s) de que a data de pagamento das prestações mensais de amortização, juros, atualização e demais encargos do financiamento, atualizadas </w:t>
-      </w:r>
-      <w:r>
-        <w:rPr>
-          <w:i/>
-          <w:spacing w:val="-3"/>
-        </w:rPr>
-        <w:t>pro rata die</w:t>
-      </w:r>
-      <w:r>
-        <w:rPr>
-          <w:spacing w:val="-3"/>
-        </w:rPr>
-        <w:t xml:space="preserve">, conforme as condições e nos prazos estabelecidos no item </w:t>
-      </w:r>
-      <w:r>
-        <w:rPr>
-          <w:b/>
-          <w:bCs/>
-          <w:spacing w:val="-3"/>
-        </w:rPr>
-        <w:t>7</w:t>
-      </w:r>
-      <w:r>
-        <w:rPr>
-          <w:spacing w:val="-3"/>
-        </w:rPr>
-        <w:t xml:space="preserve"> do QUADRO RESUMO, </w:t>
-      </w:r>
-      <w:r>
-        <w:rPr>
-          <w:b/>
-          <w:spacing w:val="-3"/>
-        </w:rPr>
-        <w:t>não estão vinculadas à data de liberação dos recursos</w:t>
-      </w:r>
-      <w:r>
-        <w:rPr>
-          <w:spacing w:val="-3"/>
-        </w:rPr>
-        <w:t>, devendo ser pagas a partir da data ajustada no item 7</w:t>
-      </w:r>
-      <w:r>
-        <w:rPr>
-          <w:b/>
-          <w:spacing w:val="-3"/>
-        </w:rPr>
-        <w:t xml:space="preserve">-C. </w:t>
-      </w:r>
-      <w:r>
-        <w:rPr>
-          <w:spacing w:val="-3"/>
-        </w:rPr>
-        <w:t>do QUADRO RESUMO, sob pena da incidência de atualização monetária, juros e multa, de acordo com o quanto disposto na Cláusula 5 abaixo.</w:t>
-      </w:r>
-    </w:p>
-    <w:p>
-      <w:pPr>
-        <w:spacing w:line="288" w:lineRule="auto"/>
-        <w:jc w:val="both"/>
-      </w:pPr>
-    </w:p>
-    <w:p>
-      <w:pPr>
-        <w:spacing w:line="288" w:lineRule="auto"/>
-        <w:jc w:val="both"/>
-      </w:pPr>
-      <w:r>
-        <w:rPr>
-          <w:b/>
-          <w:bCs/>
-        </w:rPr>
-        <w:t>3.3.</w:t>
-      </w:r>
-      <w:r>
-        <w:t xml:space="preserve"> Conforme estipulado no item 7-F do QUADRO RESUMO, o saldo devedor será atualizado mensalmente pelo índice IPCA/IBGE desde a assinatura do presente instrumento e essa atualização será cobrada de forma mensal junto com as </w:t>
-      </w:r>
-      <w:r>
-        <w:rPr>
-          <w:rStyle w:val="cf01"/>
-          <w:rFonts w:ascii="Times New Roman" w:hAnsi="Times New Roman" w:cs="Times New Roman"/>
-          <w:sz w:val="24"/>
-          <w:szCs w:val="24"/>
-        </w:rPr>
-        <w:t>parcelas mensais</w:t>
-      </w:r>
-      <w:r>
-        <w:rPr>
-          <w:rStyle w:val="cf01"/>
-          <w:rFonts w:ascii="Times New Roman" w:hAnsi="Times New Roman" w:cs="Times New Roman"/>
-          <w:sz w:val="24"/>
-          <w:szCs w:val="24"/>
-        </w:rPr>
-        <w:t xml:space="preserve"> </w:t>
-      </w:r>
-      <w:r>
-        <w:rPr>
-          <w:rStyle w:val="cf01"/>
-          <w:rFonts w:ascii="Times New Roman" w:hAnsi="Times New Roman" w:cs="Times New Roman"/>
-          <w:sz w:val="24"/>
-          <w:szCs w:val="24"/>
-        </w:rPr>
-        <w:t>do financiamento.</w:t>
+        <w:t xml:space="preserve">Conforme estipulado no item </w:t>
+      </w:r>
+      <w:r>
+        <w:rPr>
+          <w:b/>
+        </w:rPr>
+        <w:t>7-F</w:t>
+      </w:r>
+      <w:r>
+        <w:t xml:space="preserve"> do QUADRO RESUMO, o saldo devedor será atualizado mensalmente pelo índice IPCA/IBGE desde a assinatura do presente instrumento e essa atualização será incorporada ao saldo devedor resultando em um reajuste em todas as parcelas.</w:t>
       </w:r>
     </w:p>
     <w:p>
@@ -9520,22 +9175,7 @@
         <w:t xml:space="preserve">3.3.1. </w:t>
       </w:r>
       <w:r>
-        <w:rPr>
-          <w:bCs/>
-        </w:rPr>
-        <w:t>A atualização pela variação mensal do Índice Nacional de Preços ao Consumidor Amplo – IPCA/IBGE será devida desde o momento da emissão desta</w:t>
-      </w:r>
-      <w:r>
-        <w:rPr>
-          <w:bCs/>
-        </w:rPr>
-        <w:t xml:space="preserve"> CCI</w:t>
-      </w:r>
-      <w:r>
-        <w:rPr>
-          <w:bCs/>
-        </w:rPr>
-        <w:t>, independentemente da data ajustada para o pagamento da 1ª parcela.</w:t>
+        <w:t>Na hipótese de carência para o primeiro pagamento a atualização do saldo devedor durante esse período de carência será incorporado ao saldo devedor, nos termos da cláusula anterior.</w:t>
       </w:r>
     </w:p>
     <w:p>
@@ -9573,7 +9213,13 @@
         <w:rPr>
           <w:bCs/>
         </w:rPr>
-        <w:t xml:space="preserve"> Na hipótese de carência para o primeiro pagamento a atualização do saldo devedor durante esse período de carência será cobrado de uma só vez junto com a primeira parcela do financiamento.</w:t>
+        <w:t xml:space="preserve"> </w:t>
+      </w:r>
+      <w:r>
+        <w:rPr>
+          <w:bCs/>
+        </w:rPr>
+        <w:t>Para fins de apuração da variação do IPCA/IBGE, será considerada a apuração de dois meses anteriores à data do vencimento da parcela, sendo considerada para o cálculo apenas a variação que resultar positiva.</w:t>
       </w:r>
     </w:p>
     <w:p>
@@ -9584,10 +9230,32 @@
         <w:ind w:right="53"/>
         <w:contextualSpacing/>
         <w:jc w:val="both"/>
-        <w:rPr>
-          <w:bCs/>
-        </w:rPr>
-      </w:pPr>
+      </w:pPr>
+      <w:r>
+        <w:rPr>
+          <w:b/>
+        </w:rPr>
+        <w:lastRenderedPageBreak/>
+        <w:t>3.3.3</w:t>
+      </w:r>
+      <w:r>
+        <w:rPr>
+          <w:b/>
+        </w:rPr>
+        <w:t>.</w:t>
+      </w:r>
+      <w:r>
+        <w:rPr>
+          <w:bCs/>
+        </w:rPr>
+        <w:t xml:space="preserve"> </w:t>
+      </w:r>
+      <w:r>
+        <w:rPr>
+          <w:bCs/>
+        </w:rPr>
+        <w:t>O reajustamento do saldo devedor precederá sempre a amortização decorrente do pagamento de cada uma das prestações.</w:t>
+      </w:r>
     </w:p>
     <w:p>
       <w:pPr>
@@ -10170,11 +9838,11 @@
         <w:t xml:space="preserve"> inclusive penalidades</w:t>
       </w:r>
       <w:r>
-        <w:t xml:space="preserve"> emolumentos e respectivas multas, juros e quaisquer outros </w:t>
+        <w:t xml:space="preserve"> emolumentos e respectivas multas, juros e quaisquer outros encargos a que estiver(m) sujeito(s) o(s) DEVEDOR(ES), bem como ressarcir à CREDORA esses </w:t>
       </w:r>
       <w:r>
         <w:lastRenderedPageBreak/>
-        <w:t>encargos a que estiver(m) sujeito(s) o(s) DEVEDOR(ES), bem como ressarcir à CREDORA esses pagamentos nas hipóteses em que esta os tenha efetivado em lugar do(s) DEVEDOR(ES), convencionando as partes que aos valores desses ressarcimentos aplicar-se-ão reajuste monetário, juros e multa com base nos índices, taxas e critérios estipulados para reajuste do preço e para a hipótese de mora.</w:t>
+        <w:t>pagamentos nas hipóteses em que esta os tenha efetivado em lugar do(s) DEVEDOR(ES), convencionando as partes que aos valores desses ressarcimentos aplicar-se-ão reajuste monetário, juros e multa com base nos índices, taxas e critérios estipulados para reajuste do preço e para a hipótese de mora.</w:t>
       </w:r>
     </w:p>
     <w:p>
@@ -10756,6 +10424,7 @@
         <w:rPr>
           <w:b/>
         </w:rPr>
+        <w:lastRenderedPageBreak/>
         <w:t>4</w:t>
       </w:r>
       <w:r>
@@ -10855,34 +10524,19 @@
         <w:t>.1.</w:t>
       </w:r>
       <w:r>
-        <w:t xml:space="preserve"> Em virtude do </w:t>
-      </w:r>
-      <w:r>
-        <w:t xml:space="preserve">quanto disposto </w:t>
-      </w:r>
-      <w:r>
-        <w:t>no item</w:t>
-      </w:r>
-      <w:r>
-        <w:rPr>
-          <w:b/>
-        </w:rPr>
-        <w:t xml:space="preserve"> 10 </w:t>
-      </w:r>
-      <w:r>
-        <w:t xml:space="preserve">do QUADRO RESUMO e para que o(s) DEVEDOR(ES) possa(m) cumprir a obrigação de constituição de garantia, mencionada neste instrumento, a INTERVENIENTE </w:t>
-      </w:r>
-      <w:r>
-        <w:t>QUITANTE</w:t>
-      </w:r>
-      <w:r>
-        <w:t>, nos termos da cláusula 2.2.</w:t>
-      </w:r>
-      <w:r>
-        <w:t>3</w:t>
-      </w:r>
-      <w:r>
-        <w:t xml:space="preserve">, autoriza o Senhor Oficial do Serviço de Registro de Imóveis competente, a proceder ao cancelamento do ônus mencionado no item </w:t>
+        <w:t xml:space="preserve"> </w:t>
+      </w:r>
+      <w:r>
+        <w:t xml:space="preserve">Em virtude do quanto disposto no item </w:t>
+      </w:r>
+      <w:r>
+        <w:rPr>
+          <w:b/>
+        </w:rPr>
+        <w:t>10</w:t>
+      </w:r>
+      <w:r>
+        <w:t xml:space="preserve"> do QUADRO RESUMO e para que o(s) DEVEDOR(ES) possa(m) cumprir a obrigação de constituição de garantia, mencionada neste instrumento, a INTERVENIENTE QUITANTE, nos termos da cláusula 2.2.3, autoriza o Senhor Oficial do Serviço de Registro de Imóveis competente, a proceder ao cancelamento do ônus mencionado no item </w:t>
       </w:r>
       <w:r>
         <w:rPr>
@@ -10891,16 +10545,7 @@
         <w:t>11</w:t>
       </w:r>
       <w:r>
-        <w:t xml:space="preserve"> do QUADRO RESUMO que recai sobre o imóvel descrito no item</w:t>
-      </w:r>
-      <w:r>
-        <w:rPr>
-          <w:b/>
-        </w:rPr>
-        <w:t xml:space="preserve"> 8-A</w:t>
-      </w:r>
-      <w:r>
-        <w:t xml:space="preserve"> do QUADRO RESUMO, para que, concomitantemente a isso, seja constituída a garantia de que trata a cláusula 7 abaixo.</w:t>
+        <w:t xml:space="preserve"> do QUADRO RESUMO que recai sobre o imóvel descrito no item 8-A do QUADRO RESUMO, para que, concomitantemente a isso, seja constituída a garantia de que trata a cláusula 6 abaixo.</w:t>
       </w:r>
     </w:p>
     <w:p>
@@ -11536,6 +11181,7 @@
         <w:rPr>
           <w:b/>
         </w:rPr>
+        <w:lastRenderedPageBreak/>
         <w:t>6</w:t>
       </w:r>
       <w:r>
@@ -12579,23 +12225,23 @@
         <w:t>I</w:t>
       </w:r>
       <w:r>
-        <w:t xml:space="preserve">móvel em perfeito estado de segurança e habitabilidade, bem como a fazer, às suas custas, dentro do prazo da notificação que lhe(s) for feita, as obras e os reparos julgados necessários, ficando vedada a realização de qualquer obra de </w:t>
+        <w:t>móvel em perfeito estado de segurança e habitabilidade, bem como a fazer, às suas custas, dentro do prazo da notificação que lhe(s) for feita, as obras e os reparos julgados necessários, ficando vedada a realização de qualquer obra de modificação ou acréscimo, sem o prévio e expresso consentimento d</w:t>
+      </w:r>
+      <w:r>
+        <w:t>a</w:t>
+      </w:r>
+      <w:r>
+        <w:t xml:space="preserve"> CREDOR</w:t>
+      </w:r>
+      <w:r>
+        <w:t>A</w:t>
+      </w:r>
+      <w:r>
+        <w:t xml:space="preserve">. O cumprimento </w:t>
       </w:r>
       <w:r>
         <w:lastRenderedPageBreak/>
-        <w:t>modificação ou acréscimo, sem o prévio e expresso consentimento d</w:t>
-      </w:r>
-      <w:r>
-        <w:t>a</w:t>
-      </w:r>
-      <w:r>
-        <w:t xml:space="preserve"> CREDOR</w:t>
-      </w:r>
-      <w:r>
-        <w:t>A</w:t>
-      </w:r>
-      <w:r>
-        <w:t>. O cumprimento desta obrigação poderá ser fiscalizado pel</w:t>
+        <w:t>desta obrigação poderá ser fiscalizado pel</w:t>
       </w:r>
       <w:r>
         <w:t>a</w:t>
@@ -12760,38 +12406,10 @@
         <w:rPr>
           <w:b/>
         </w:rPr>
-        <w:t xml:space="preserve">Para fins do artigo 26 da </w:t>
-      </w:r>
-      <w:r>
-        <w:rPr>
-          <w:b/>
-        </w:rPr>
-        <w:t xml:space="preserve">Lei nº 9.514/1997, as Partes convencionam que, decorrido o prazo de 15(quinze) dias corridos da data de vencimento parcial ou total de qualquer dos títulos representativos das Obrigações Garantidas (“Prazo de Carência”), a FIDUCIÁRIA, ou os eventuais sucessores, conforme o caso, poderá, a seu critério, iniciar o procedimento de excussão da presente Garantia Fiduciária através da intimação </w:t>
-      </w:r>
-      <w:r>
-        <w:rPr>
-          <w:b/>
-        </w:rPr>
-        <w:t>do (</w:t>
-      </w:r>
-      <w:r>
-        <w:rPr>
-          <w:b/>
-        </w:rPr>
-        <w:t xml:space="preserve">s) </w:t>
-      </w:r>
-      <w:r>
-        <w:rPr>
-          <w:b/>
-        </w:rPr>
-        <w:t>FIDUCIANTE (</w:t>
-      </w:r>
-      <w:r>
-        <w:rPr>
-          <w:b/>
-        </w:rPr>
-        <w:t xml:space="preserve">S) nos termos do artigo 26, § 1º da Lei nº 9.514/1997. </w:t>
-      </w:r>
+        <w:t>Para fins do artigo 26 da Lei nº 9.514/1997, as Partes convencionam que, decorrido o prazo de 15(quinze) dias corridos da data de vencimento parcial ou total de qualquer dos títulos representativos das Obrigações Garantidas (“Prazo de Carência”), a FIDUCIÁRIA, ou os eventuais sucessores, conforme o caso, poderá, a seu critério, iniciar o procedimento de excussão da presente Garantia Fiduciária através da intimação do (s) FIDUCIANTE (S) nos termos do artigo 26, § 1º da Lei nº 9.514/1997.</w:t>
+      </w:r>
+      <w:bookmarkStart w:id="4" w:name="_GoBack"/>
+      <w:bookmarkEnd w:id="4"/>
     </w:p>
     <w:p>
       <w:pPr>
@@ -12934,11 +12552,7 @@
         <w:jc w:val="both"/>
       </w:pPr>
       <w:r>
-        <w:t xml:space="preserve">Nos termos da Lei nº 13.465/2017, quando, por duas vezes, o Oficial de Registro de Imóveis ou de Registro de Títulos e Documentos ou o serventuário por eles credenciado ou o Oficial Registro de Títulos e Documentos  do domicilio do(s) FIDUCIANTE(S)   houver procurado o(s) FIDUCIANTE(S) titular(es) do(s) Imóvel(eis) em seu domicílio ou residência sem o encontrar, deverá, havendo suspeita motivada de ocultação, intimar qualquer pessoa da família ou, em sua falta, qualquer vizinho de que, no dia útil imediato, retornará ao imóvel, a fim de efetuar a intimação, na hora que designar, aplicando-se subsidiariamente o disposto </w:t>
-      </w:r>
-      <w:r>
-        <w:lastRenderedPageBreak/>
-        <w:t xml:space="preserve">nos </w:t>
+        <w:t xml:space="preserve">Nos termos da Lei nº 13.465/2017, quando, por duas vezes, o Oficial de Registro de Imóveis ou de Registro de Títulos e Documentos ou o serventuário por eles credenciado ou o Oficial Registro de Títulos e Documentos  do domicilio do(s) FIDUCIANTE(S)   houver procurado o(s) FIDUCIANTE(S) titular(es) do(s) Imóvel(eis) em seu domicílio ou residência sem o encontrar, deverá, havendo suspeita motivada de ocultação, intimar qualquer pessoa da família ou, em sua falta, qualquer vizinho de que, no dia útil imediato, retornará ao imóvel, a fim de efetuar a intimação, na hora que designar, aplicando-se subsidiariamente o disposto nos </w:t>
       </w:r>
       <w:proofErr w:type="spellStart"/>
       <w:r>
@@ -12960,6 +12574,7 @@
         <w:jc w:val="both"/>
       </w:pPr>
       <w:r>
+        <w:lastRenderedPageBreak/>
         <w:t>Nos condomínios edilícios ou outras espécies de conjuntos imobiliários com controle de acesso, a intimação poderá ser feita ao funcionário da portaria responsável pelo recebimento de correspondência; e</w:t>
       </w:r>
     </w:p>
@@ -13316,11 +12931,7 @@
         <w:t>FIDUCIANTE (</w:t>
       </w:r>
       <w:r>
-        <w:t xml:space="preserve">S) ou DEVEDOR, quando aplicável, pagar as parcelas da dívida vencidas e as </w:t>
-      </w:r>
-      <w:r>
-        <w:lastRenderedPageBreak/>
-        <w:t xml:space="preserve">despesas de que trata o inciso II do § 3o do art. 27, hipótese em que convalescerá o contrato de Alienação Fiduciária. </w:t>
+        <w:t xml:space="preserve">S) ou DEVEDOR, quando aplicável, pagar as parcelas da dívida vencidas e as despesas de que trata o inciso II do § 3o do art. 27, hipótese em que convalescerá o contrato de Alienação Fiduciária. </w:t>
       </w:r>
     </w:p>
     <w:p>
@@ -13338,6 +12949,7 @@
         <w:rPr>
           <w:b/>
         </w:rPr>
+        <w:lastRenderedPageBreak/>
         <w:t>6</w:t>
       </w:r>
       <w:r>
@@ -13756,32 +13368,35 @@
         <w:rPr>
           <w:b/>
         </w:rPr>
+        <w:t>6</w:t>
+      </w:r>
+      <w:r>
+        <w:rPr>
+          <w:b/>
+        </w:rPr>
+        <w:t>.1</w:t>
+      </w:r>
+      <w:r>
+        <w:rPr>
+          <w:b/>
+        </w:rPr>
+        <w:t>8</w:t>
+      </w:r>
+      <w:r>
+        <w:rPr>
+          <w:b/>
+        </w:rPr>
+        <w:t>.</w:t>
+      </w:r>
+      <w:r>
+        <w:t xml:space="preserve"> </w:t>
+      </w:r>
+      <w:r>
+        <w:t xml:space="preserve">Após a averbação da consolidação da propriedade fiduciária no patrimônio da FIDUCIÁRIA e até a data da realização do segundo leilão, é assegurado aos FIDUCIANTE(S) o direito de preferência para adquirir o(s) Imóvel(eis) por preço correspondente ao Valor da Dívida, somado aos encargos, dos prêmios de seguro, dos encargos legais, inclusive tributos, e das contribuições condominiais, aos </w:t>
+      </w:r>
+      <w:r>
         <w:lastRenderedPageBreak/>
-        <w:t>6</w:t>
-      </w:r>
-      <w:r>
-        <w:rPr>
-          <w:b/>
-        </w:rPr>
-        <w:t>.1</w:t>
-      </w:r>
-      <w:r>
-        <w:rPr>
-          <w:b/>
-        </w:rPr>
-        <w:t>8</w:t>
-      </w:r>
-      <w:r>
-        <w:rPr>
-          <w:b/>
-        </w:rPr>
-        <w:t>.</w:t>
-      </w:r>
-      <w:r>
-        <w:t xml:space="preserve"> </w:t>
-      </w:r>
-      <w:r>
-        <w:t xml:space="preserve">Após a averbação da consolidação da propriedade fiduciária no patrimônio da FIDUCIÁRIA e até a data da realização do segundo leilão, é assegurado aos FIDUCIANTE(S) o direito de preferência para adquirir o(s) Imóvel(eis) por preço correspondente ao Valor da Dívida, somado aos encargos, dos prêmios de seguro, dos encargos legais, inclusive tributos, e das contribuições condominiais, aos valores correspondentes ao imposto sobre transmissão </w:t>
+        <w:t xml:space="preserve">valores correspondentes ao imposto sobre transmissão </w:t>
       </w:r>
       <w:proofErr w:type="spellStart"/>
       <w:r>
@@ -14635,7 +14250,6 @@
           <w:sz w:val="24"/>
           <w:szCs w:val="24"/>
         </w:rPr>
-        <w:lastRenderedPageBreak/>
         <w:t>j)</w:t>
       </w:r>
       <w:r>
@@ -14716,6 +14330,7 @@
           <w:sz w:val="24"/>
           <w:szCs w:val="24"/>
         </w:rPr>
+        <w:lastRenderedPageBreak/>
         <w:t>k</w:t>
       </w:r>
       <w:r>
@@ -15408,7 +15023,6 @@
         <w:rPr>
           <w:b/>
         </w:rPr>
-        <w:lastRenderedPageBreak/>
         <w:t>6</w:t>
       </w:r>
       <w:r>
@@ -16064,44 +15678,41 @@
         <w:t xml:space="preserve">, pelo período compreendido entre a data de assinatura deste contrato ou da última atualização, se já ocorrida, inclusive, e a data de apuração, </w:t>
       </w:r>
       <w:r>
-        <w:t xml:space="preserve">exclusive, incidindo sobre o valor </w:t>
-      </w:r>
-      <w:r>
+        <w:t xml:space="preserve">exclusive, incidindo sobre o valor assim obtido os juros contratados e proporcionalmente devidos pelo período. Na hipótese de liquidação antecipada, não será devido </w:t>
+      </w:r>
+      <w:r>
+        <w:t>pelo (</w:t>
+      </w:r>
+      <w:r>
+        <w:t xml:space="preserve">s) </w:t>
+      </w:r>
+      <w:r>
+        <w:t>DEVEDOR (</w:t>
+      </w:r>
+      <w:r>
+        <w:t>ES) as parcelas de seguros e tarifa de administração do contrato pelo prazo remanescente do financiamento.</w:t>
+      </w:r>
+    </w:p>
+    <w:p>
+      <w:pPr>
+        <w:spacing w:line="288" w:lineRule="auto"/>
+        <w:ind w:right="49"/>
+        <w:jc w:val="both"/>
+      </w:pPr>
+    </w:p>
+    <w:p>
+      <w:pPr>
+        <w:spacing w:line="288" w:lineRule="auto"/>
+        <w:jc w:val="both"/>
+        <w:rPr>
+          <w:b/>
+        </w:rPr>
+      </w:pPr>
+      <w:r>
+        <w:rPr>
+          <w:b/>
+        </w:rPr>
         <w:lastRenderedPageBreak/>
-        <w:t xml:space="preserve">assim obtido os juros contratados e proporcionalmente devidos pelo período. Na hipótese de liquidação antecipada, não será devido </w:t>
-      </w:r>
-      <w:r>
-        <w:t>pelo (</w:t>
-      </w:r>
-      <w:r>
-        <w:t xml:space="preserve">s) </w:t>
-      </w:r>
-      <w:r>
-        <w:t>DEVEDOR (</w:t>
-      </w:r>
-      <w:r>
-        <w:t>ES) as parcelas de seguros e tarifa de administração do contrato pelo prazo remanescente do financiamento.</w:t>
-      </w:r>
-    </w:p>
-    <w:p>
-      <w:pPr>
-        <w:spacing w:line="288" w:lineRule="auto"/>
-        <w:ind w:right="49"/>
-        <w:jc w:val="both"/>
-      </w:pPr>
-    </w:p>
-    <w:p>
-      <w:pPr>
-        <w:spacing w:line="288" w:lineRule="auto"/>
-        <w:jc w:val="both"/>
-        <w:rPr>
-          <w:b/>
-        </w:rPr>
-      </w:pPr>
-      <w:r>
-        <w:rPr>
-          <w:b/>
-        </w:rPr>
         <w:t>7</w:t>
       </w:r>
       <w:r>
@@ -17052,6 +16663,7 @@
         <w:rPr>
           <w:b/>
         </w:rPr>
+        <w:lastRenderedPageBreak/>
         <w:t>h)</w:t>
       </w:r>
       <w:r>
@@ -17755,11 +17367,7 @@
         <w:t>CREDORA</w:t>
       </w:r>
       <w:r>
-        <w:t xml:space="preserve"> deverá ser interpretada como referindo-se aos Sucessores </w:t>
-      </w:r>
-      <w:r>
-        <w:lastRenderedPageBreak/>
-        <w:t xml:space="preserve">(efetivos titulares dos créditos, conforme constante do SNA da CETIP) e sendo certo, ainda, que todas as disposições do presente contrato serão mantidas. </w:t>
+        <w:t xml:space="preserve"> deverá ser interpretada como referindo-se aos Sucessores (efetivos titulares dos créditos, conforme constante do SNA da CETIP) e sendo certo, ainda, que todas as disposições do presente contrato serão mantidas. </w:t>
       </w:r>
     </w:p>
     <w:p>
@@ -17795,7 +17403,11 @@
         <w:t>.</w:t>
       </w:r>
       <w:r>
-        <w:t xml:space="preserve"> Os créditos ora constituídos poderão ser securitizados, especialmente considerando a emissão de Cédula de Crédito Imobiliário (CCI), na forma da cláusula abaixo, podendo também servir de lastro para a emissão de títulos como Certificados de Recebíveis Imobiliários - CRI, consoante o disposto na Lei 9.514/97. </w:t>
+        <w:t xml:space="preserve"> Os créditos ora constituídos poderão ser securitizados, especialmente considerando a emissão de Cédula de Crédito Imobiliário (CCI), na forma da cláusula abaixo, podendo também servir de lastro </w:t>
+      </w:r>
+      <w:r>
+        <w:lastRenderedPageBreak/>
+        <w:t xml:space="preserve">para a emissão de títulos como Certificados de Recebíveis Imobiliários - CRI, consoante o disposto na Lei 9.514/97. </w:t>
       </w:r>
     </w:p>
     <w:p>
@@ -18175,11 +17787,7 @@
       </w:r>
       <w:proofErr w:type="spellEnd"/>
       <w:r>
-        <w:t xml:space="preserve">, e aquelas referentes à averbação da Emissão da CCI no competente Registro de Imóveis, na matrícula do Imóvel objeto do Crédito Imobiliário, observado </w:t>
-      </w:r>
-      <w:r>
-        <w:lastRenderedPageBreak/>
-        <w:t xml:space="preserve">que a emissão da CCI e o registro da presente alienação fiduciária, por serem solicitados simultaneamente, deverão ser considerados como ato único para efeito de cobrança de emolumentos, nos termos do §6º do artigo 18 da Lei 10.931, de 02 de agosto de 2004. </w:t>
+        <w:t xml:space="preserve">, e aquelas referentes à averbação da Emissão da CCI no competente Registro de Imóveis, na matrícula do Imóvel objeto do Crédito Imobiliário, observado que a emissão da CCI e o registro da presente alienação fiduciária, por serem solicitados simultaneamente, deverão ser considerados como ato único para efeito de cobrança de emolumentos, nos termos do §6º do artigo 18 da Lei 10.931, de 02 de agosto de 2004. </w:t>
       </w:r>
     </w:p>
     <w:p>
@@ -18206,6 +17814,7 @@
         <w:rPr>
           <w:b/>
         </w:rPr>
+        <w:lastRenderedPageBreak/>
         <w:t>10</w:t>
       </w:r>
       <w:r>
@@ -18769,16 +18378,7 @@
           <w:bCs/>
           <w:szCs w:val="24"/>
         </w:rPr>
-        <w:t xml:space="preserve">) ressarcir a CREDORA das despesas que tenham sido efetivamente pagas, bem como de </w:t>
-      </w:r>
-      <w:r>
-        <w:rPr>
-          <w:rFonts w:ascii="Times New Roman" w:hAnsi="Times New Roman"/>
-          <w:bCs/>
-          <w:szCs w:val="24"/>
-        </w:rPr>
-        <w:lastRenderedPageBreak/>
-        <w:t>quaisquer valores adiantados, restabelecendo as partes o estado anterior</w:t>
+        <w:t>) ressarcir a CREDORA das despesas que tenham sido efetivamente pagas, bem como de quaisquer valores adiantados, restabelecendo as partes o estado anterior</w:t>
       </w:r>
       <w:r>
         <w:rPr>
@@ -19919,6 +19519,7 @@
         <w:rPr>
           <w:b/>
         </w:rPr>
+        <w:lastRenderedPageBreak/>
         <w:t>14</w:t>
       </w:r>
       <w:r>
@@ -20444,7 +20045,6 @@
           <w:b/>
           <w:spacing w:val="-3"/>
         </w:rPr>
-        <w:lastRenderedPageBreak/>
         <w:t>o</w:t>
       </w:r>
       <w:proofErr w:type="gramEnd"/>
@@ -20533,7 +20133,15 @@
           <w:b/>
           <w:spacing w:val="-3"/>
         </w:rPr>
-        <w:t>18 da Lei 10.931/2004. Tal nomeação decorre desta obrigatoriedade legal por conta da emissão de Cédula</w:t>
+        <w:t xml:space="preserve">18 da Lei 10.931/2004. Tal </w:t>
+      </w:r>
+      <w:r>
+        <w:rPr>
+          <w:b/>
+          <w:spacing w:val="-3"/>
+        </w:rPr>
+        <w:lastRenderedPageBreak/>
+        <w:t>nomeação decorre desta obrigatoriedade legal por conta da emissão de Cédula</w:t>
       </w:r>
       <w:r>
         <w:rPr>
@@ -21268,7 +20876,6 @@
           <w:sz w:val="22"/>
           <w:szCs w:val="22"/>
         </w:rPr>
-        <w:lastRenderedPageBreak/>
         <w:t>CREDORA</w:t>
       </w:r>
     </w:p>
@@ -21362,6 +20969,7 @@
           <w:sz w:val="22"/>
           <w:szCs w:val="22"/>
         </w:rPr>
+        <w:lastRenderedPageBreak/>
         <w:t xml:space="preserve">______________________________________  </w:t>
       </w:r>
       <w:r>
@@ -23966,7 +23574,7 @@
           <w:rPr>
             <w:noProof/>
           </w:rPr>
-          <w:t>28</w:t>
+          <w:t>23</w:t>
         </w:r>
         <w:r>
           <w:fldChar w:fldCharType="end"/>
@@ -28885,7 +28493,7 @@
 </file>
 
 <file path=customXml/itemProps1.xml><?xml version="1.0" encoding="utf-8"?>
-<ds:datastoreItem xmlns:ds="http://schemas.openxmlformats.org/officeDocument/2006/customXml" ds:itemID="{7F21FC87-14B4-4857-A0C8-52EB769BEA7B}">
+<ds:datastoreItem xmlns:ds="http://schemas.openxmlformats.org/officeDocument/2006/customXml" ds:itemID="{D4CC640B-08D0-4ECF-AAFF-43963E94E4A5}">
   <ds:schemaRefs>
     <ds:schemaRef ds:uri="http://schemas.openxmlformats.org/officeDocument/2006/bibliography"/>
   </ds:schemaRefs>

</xml_diff>

<commit_message>
3 #SIS-159# atualizacao cci financiamento
</commit_message>
<xml_diff>
--- a/galleriafinancas/src/resource/CCI - Financiamento (final).docx
+++ b/galleriafinancas/src/resource/CCI - Financiamento (final).docx
@@ -2034,7 +2034,7 @@
               <w:t>A.2.</w:t>
             </w:r>
             <w:r>
-              <w:t>1</w:t>
+              <w:t>3</w:t>
             </w:r>
             <w:r>
               <w:t xml:space="preserve">. </w:t>
@@ -2464,7 +2464,12 @@
             </w:r>
             <w:proofErr w:type="spellStart"/>
             <w:r>
-              <w:t>contaCorrente</w:t>
+              <w:t>contaCorr</w:t>
+            </w:r>
+            <w:bookmarkStart w:id="1" w:name="_GoBack"/>
+            <w:bookmarkEnd w:id="1"/>
+            <w:r>
+              <w:t>ente</w:t>
             </w:r>
             <w:proofErr w:type="spellEnd"/>
           </w:p>
@@ -2679,13 +2684,19 @@
               <w:rPr>
                 <w:bCs/>
               </w:rPr>
-              <w:t xml:space="preserve">D) As Tarifas mencionadas nos itens </w:t>
-            </w:r>
-            <w:r>
-              <w:rPr>
-                <w:b/>
+              <w:t xml:space="preserve">D) </w:t>
+            </w:r>
+            <w:r>
+              <w:rPr>
                 <w:bCs/>
               </w:rPr>
+              <w:t xml:space="preserve">As Tarifas mencionadas nos itens </w:t>
+            </w:r>
+            <w:r>
+              <w:rPr>
+                <w:b/>
+                <w:bCs/>
+              </w:rPr>
               <w:t>6.A.2</w:t>
             </w:r>
             <w:r>
@@ -2777,7 +2788,7 @@
               <w:rPr>
                 <w:bCs/>
               </w:rPr>
-              <w:t>a critério do (s) DEVEDOR (ES), ser incluída no valor do Empréstimo, hipótese em que poderá ser paga diretamente pela CREDORA ao Cartório de Registro de Imóveis, por conta e ordem do (s) DEVEDOR (ES), e descontado do valor de liberação deste recurso nos termos deste CONTRATO.</w:t>
+              <w:t>a critério do (s) DEVEDOR (ES), ser incluída no valor do Empréstimo, hipótese em que poderá ser paga diretamente pela CREDORA, por conta e ordem do (s) DEVEDOR (ES), e descontado do valor de liberação deste recurso nos termos deste CONTRATO.</w:t>
             </w:r>
           </w:p>
         </w:tc>
@@ -2815,60 +2826,47 @@
             </w:pPr>
             <w:proofErr w:type="gramStart"/>
             <w:r>
-              <w:rPr>
-                <w:sz w:val="23"/>
-                <w:szCs w:val="23"/>
-              </w:rPr>
-              <w:t>E) Os</w:t>
+              <w:t xml:space="preserve">E) </w:t>
+            </w:r>
+            <w:r>
+              <w:t>Os</w:t>
             </w:r>
             <w:proofErr w:type="gramEnd"/>
             <w:r>
-              <w:rPr>
-                <w:sz w:val="23"/>
-                <w:szCs w:val="23"/>
-              </w:rPr>
               <w:t xml:space="preserve"> valores constantes no item </w:t>
             </w:r>
             <w:r>
               <w:rPr>
                 <w:b/>
                 <w:bCs/>
-                <w:sz w:val="23"/>
-                <w:szCs w:val="23"/>
-              </w:rPr>
-              <w:t xml:space="preserve">6.A.2. </w:t>
-            </w:r>
-            <w:proofErr w:type="gramStart"/>
-            <w:r>
-              <w:rPr>
-                <w:sz w:val="23"/>
-                <w:szCs w:val="23"/>
-              </w:rPr>
-              <w:t>serão</w:t>
-            </w:r>
-            <w:proofErr w:type="gramEnd"/>
-            <w:r>
-              <w:rPr>
-                <w:sz w:val="23"/>
-                <w:szCs w:val="23"/>
-              </w:rPr>
-              <w:t xml:space="preserve"> pagos na forma do </w:t>
+              </w:rPr>
+              <w:t>6.A.2</w:t>
+            </w:r>
+            <w:r>
+              <w:t xml:space="preserve"> a </w:t>
             </w:r>
             <w:r>
               <w:rPr>
                 <w:b/>
                 <w:bCs/>
-                <w:sz w:val="23"/>
-                <w:szCs w:val="23"/>
+              </w:rPr>
+              <w:t xml:space="preserve">6.A.2.3 </w:t>
+            </w:r>
+            <w:r>
+              <w:t xml:space="preserve">serão pagos na forma do </w:t>
+            </w:r>
+            <w:r>
+              <w:rPr>
+                <w:b/>
+                <w:bCs/>
               </w:rPr>
               <w:t xml:space="preserve">ANEXO II </w:t>
             </w:r>
             <w:r>
-              <w:rPr>
-                <w:sz w:val="23"/>
-                <w:szCs w:val="23"/>
-              </w:rPr>
-              <w:t xml:space="preserve">da presente CCI. </w:t>
+              <w:t>da presente CCI.</w:t>
+            </w:r>
+            <w:r>
+              <w:t xml:space="preserve"> </w:t>
             </w:r>
           </w:p>
         </w:tc>
@@ -3508,7 +3506,7 @@
                 <w:b/>
               </w:rPr>
             </w:pPr>
-            <w:bookmarkStart w:id="1" w:name="_Hlk19186987"/>
+            <w:bookmarkStart w:id="2" w:name="_Hlk19186987"/>
             <w:r>
               <w:rPr>
                 <w:b/>
@@ -3828,7 +3826,7 @@
           </w:p>
         </w:tc>
       </w:tr>
-      <w:bookmarkEnd w:id="1"/>
+      <w:bookmarkEnd w:id="2"/>
       <w:tr>
         <w:trPr>
           <w:jc w:val="center"/>
@@ -3989,83 +3987,27 @@
               <w:jc w:val="both"/>
             </w:pPr>
             <w:r>
-              <w:t>H. O (s) DEVEDOR (ES) deverá (</w:t>
+              <w:t xml:space="preserve">H. </w:t>
+            </w:r>
+            <w:r>
+              <w:rPr>
+                <w:bCs/>
+              </w:rPr>
+              <w:t>O (s) DEVEDOR (ES) deverá (</w:t>
             </w:r>
             <w:proofErr w:type="spellStart"/>
             <w:r>
+              <w:rPr>
+                <w:bCs/>
+              </w:rPr>
               <w:t>ão</w:t>
             </w:r>
             <w:proofErr w:type="spellEnd"/>
             <w:r>
-              <w:t>) efetuar o pagamento das prestações mensais via cobrança bancária, que será enviada ao endereço</w:t>
-            </w:r>
-            <w:r>
-              <w:rPr>
-                <w:b/>
+              <w:rPr>
                 <w:bCs/>
-                <w:spacing w:val="-3"/>
-              </w:rPr>
-              <w:t xml:space="preserve">, </w:t>
-            </w:r>
-            <w:r>
-              <w:rPr>
-                <w:bCs/>
-                <w:spacing w:val="-3"/>
-              </w:rPr>
-              <w:t>bem como ao endereço eletrônico</w:t>
-            </w:r>
-            <w:r>
-              <w:rPr>
-                <w:b/>
-                <w:bCs/>
-                <w:spacing w:val="-3"/>
-              </w:rPr>
-              <w:t xml:space="preserve"> </w:t>
-            </w:r>
-            <w:r>
-              <w:rPr>
-                <w:bCs/>
-                <w:spacing w:val="-3"/>
-              </w:rPr>
-              <w:t>do</w:t>
-            </w:r>
-            <w:r>
-              <w:rPr>
-                <w:bCs/>
-                <w:spacing w:val="-3"/>
-              </w:rPr>
-              <w:t xml:space="preserve"> item </w:t>
-            </w:r>
-            <w:r>
-              <w:rPr>
-                <w:b/>
-                <w:bCs/>
-                <w:spacing w:val="-3"/>
-              </w:rPr>
-              <w:t>2</w:t>
-            </w:r>
-            <w:r>
-              <w:rPr>
-                <w:bCs/>
-                <w:spacing w:val="-3"/>
-              </w:rPr>
-              <w:t xml:space="preserve"> do</w:t>
-            </w:r>
-            <w:r>
-              <w:rPr>
-                <w:bCs/>
-                <w:spacing w:val="-3"/>
-              </w:rPr>
-              <w:t xml:space="preserve"> QUADRO RESUMO</w:t>
-            </w:r>
-            <w:r>
-              <w:t xml:space="preserve"> acima</w:t>
-            </w:r>
-            <w:r>
-              <w:t xml:space="preserve"> ou mediante débito em conta corrente</w:t>
-            </w:r>
-            <w:r>
-              <w:t xml:space="preserve">. </w:t>
+              </w:rPr>
+              <w:t>) efetuar o pagamento das prestações mensais via cobrança bancária, que será enviada ao endereço eletrônico do item 2 do QUADRO RESUMO acima ou mediante débito em conta corrente.</w:t>
             </w:r>
           </w:p>
         </w:tc>
@@ -4098,31 +4040,13 @@
               <w:rPr>
                 <w:bCs/>
               </w:rPr>
-              <w:t>I) O índice</w:t>
+              <w:t xml:space="preserve">I) </w:t>
             </w:r>
             <w:r>
               <w:rPr>
                 <w:bCs/>
               </w:rPr>
-              <w:t xml:space="preserve"> de reajuste disposto</w:t>
-            </w:r>
-            <w:r>
-              <w:rPr>
-                <w:bCs/>
-              </w:rPr>
-              <w:t xml:space="preserve"> no item 7-F </w:t>
-            </w:r>
-            <w:r>
-              <w:rPr>
-                <w:bCs/>
-              </w:rPr>
-              <w:t xml:space="preserve">será aplicado </w:t>
-            </w:r>
-            <w:r>
-              <w:rPr>
-                <w:bCs/>
-              </w:rPr>
-              <w:t>desde a data da assinatura do contrato, independentemente da data do vencimento da primeira prestação mensal.</w:t>
+              <w:t>O índice de reajuste disposto no item 7-F será aplicado desde a data da assinatura do contrato, independentemente da data do vencimento da primeira prestação mensal.</w:t>
             </w:r>
           </w:p>
           <w:p>
@@ -4167,7 +4091,7 @@
                 </w14:shadow>
               </w:rPr>
             </w:pPr>
-            <w:bookmarkStart w:id="2" w:name="_Hlk34128990"/>
+            <w:bookmarkStart w:id="3" w:name="_Hlk34128990"/>
             <w:r>
               <w:rPr>
                 <w:b/>
@@ -4726,7 +4650,7 @@
           </w:p>
         </w:tc>
       </w:tr>
-      <w:bookmarkEnd w:id="2"/>
+      <w:bookmarkEnd w:id="3"/>
       <w:tr>
         <w:trPr>
           <w:trHeight w:val="448"/>
@@ -5892,7 +5816,13 @@
               <w:rPr>
                 <w:spacing w:val="-3"/>
               </w:rPr>
-              <w:t>São as condições indicadas no item 4 deste QUADRO RESUMO</w:t>
+              <w:t>São as condições indicadas nos itens 5 e 6 deste QUADRO RESUMO</w:t>
+            </w:r>
+            <w:r>
+              <w:rPr>
+                <w:spacing w:val="-3"/>
+              </w:rPr>
+              <w:t>.</w:t>
             </w:r>
           </w:p>
           <w:p>
@@ -5954,18 +5884,7 @@
               <w:t>ENCARGOS MORATÓRIOS:</w:t>
             </w:r>
             <w:r>
-              <w:t xml:space="preserve"> </w:t>
-            </w:r>
-            <w:r>
-              <w:t xml:space="preserve">Previstos na Cláusula 4. </w:t>
-            </w:r>
-            <w:proofErr w:type="gramStart"/>
-            <w:r>
-              <w:t>deste</w:t>
-            </w:r>
-            <w:proofErr w:type="gramEnd"/>
-            <w:r>
-              <w:t xml:space="preserve"> instrumento.</w:t>
+              <w:t xml:space="preserve"> Previstos na Cláusula 4 deste instrumento.</w:t>
             </w:r>
           </w:p>
           <w:p>
@@ -6409,16 +6328,7 @@
         <w:t xml:space="preserve">. </w:t>
       </w:r>
       <w:r>
-        <w:t>O (</w:t>
-      </w:r>
-      <w:r>
-        <w:t>s) VENDEDOR</w:t>
-      </w:r>
-      <w:r>
-        <w:t xml:space="preserve"> </w:t>
-      </w:r>
-      <w:r>
-        <w:t xml:space="preserve">(ES), neste ato e por este instrumento, </w:t>
+        <w:t xml:space="preserve">O (s) VENDEDOR (ES), neste ato e por este instrumento, </w:t>
       </w:r>
       <w:proofErr w:type="gramStart"/>
       <w:r>
@@ -6444,37 +6354,7 @@
         <w:t>8-A</w:t>
       </w:r>
       <w:r>
-        <w:t xml:space="preserve"> do QUADRO RESUMO, cedendo e transferindo ao(s) COMPRADOR(ES) o domínio e a posse que exercia sobre o Imóvel, para que o(s) COMPRADOR(ES) possa(m) usar, gozar e dispor do bem. </w:t>
-      </w:r>
-      <w:r>
-        <w:t>O (</w:t>
-      </w:r>
-      <w:r>
-        <w:t>s) COMPRADOR</w:t>
-      </w:r>
-      <w:r>
-        <w:t xml:space="preserve"> </w:t>
-      </w:r>
-      <w:r>
-        <w:t xml:space="preserve">(ES), por sua vez obtém da </w:t>
-      </w:r>
-      <w:r>
-        <w:t xml:space="preserve">CREDORA FIDUCIÁRIA </w:t>
-      </w:r>
-      <w:r>
-        <w:t xml:space="preserve">um financiamento para pagamento de parte do preço da venda e compra, constituindo em favor da </w:t>
-      </w:r>
-      <w:r>
-        <w:t xml:space="preserve">CREDORA FIDUCIÁRIA </w:t>
-      </w:r>
-      <w:r>
-        <w:t xml:space="preserve">a alienação fiduciária do Imóvel, de acordo com as </w:t>
-      </w:r>
-      <w:r>
-        <w:t>determinações da cláusula 7</w:t>
-      </w:r>
-      <w:r>
-        <w:t xml:space="preserve"> a seguir, em garantia do financiamento.</w:t>
+        <w:t xml:space="preserve"> do QUADRO RESUMO, cedendo e transferindo ao(s) COMPRADOR(ES) o domínio e a posse que exercia sobre o Imóvel, para que o(s) COMPRADOR(ES) possa(m) usar, gozar e dispor do bem. O (s) COMPRADOR (ES), por sua vez obtém da CREDORA FIDUCIÁRIA um financiamento para pagamento de parte do preço da venda e compra, constituindo em favor da CREDORA FIDUCIÁRIA a alienação fiduciária do Imóvel, de acordo com as determinações da cláusula 6 a seguir, em garantia do financiamento.</w:t>
       </w:r>
     </w:p>
     <w:p>
@@ -6639,7 +6519,7 @@
       <w:r>
         <w:t xml:space="preserve"> </w:t>
       </w:r>
-      <w:bookmarkStart w:id="3" w:name="_Hlk14281613"/>
+      <w:bookmarkStart w:id="4" w:name="_Hlk14281613"/>
       <w:r>
         <w:t xml:space="preserve">e será depositado na conta indicada no item </w:t>
       </w:r>
@@ -6662,7 +6542,7 @@
       <w:r>
         <w:t>abaixo</w:t>
       </w:r>
-      <w:bookmarkEnd w:id="3"/>
+      <w:bookmarkEnd w:id="4"/>
       <w:proofErr w:type="gramEnd"/>
       <w:r>
         <w:t>.</w:t>
@@ -6695,55 +6575,7 @@
         <w:rPr>
           <w:b/>
         </w:rPr>
-        <w:t>5</w:t>
-      </w:r>
-      <w:r>
-        <w:rPr>
-          <w:b/>
-        </w:rPr>
-        <w:t>-</w:t>
-      </w:r>
-      <w:r>
-        <w:rPr>
-          <w:b/>
-        </w:rPr>
-        <w:t>B,</w:t>
-      </w:r>
-      <w:r>
-        <w:rPr>
-          <w:b/>
-        </w:rPr>
-        <w:t xml:space="preserve"> em </w:t>
-      </w:r>
-      <w:r>
-        <w:rPr>
-          <w:b/>
-        </w:rPr>
-        <w:t xml:space="preserve">até </w:t>
-      </w:r>
-      <w:r>
-        <w:rPr>
-          <w:b/>
-        </w:rPr>
-        <w:t>5</w:t>
-      </w:r>
-      <w:r>
-        <w:rPr>
-          <w:b/>
-        </w:rPr>
-        <w:t xml:space="preserve"> (</w:t>
-      </w:r>
-      <w:r>
-        <w:rPr>
-          <w:b/>
-        </w:rPr>
-        <w:t>cinco)</w:t>
-      </w:r>
-      <w:r>
-        <w:rPr>
-          <w:b/>
-        </w:rPr>
-        <w:t xml:space="preserve"> dias</w:t>
+        <w:t>5-B, em até 5 (cinco) dias</w:t>
       </w:r>
       <w:r>
         <w:rPr>
@@ -6765,26 +6597,13 @@
           <w:b/>
           <w:bCs/>
         </w:rPr>
-        <w:t>da comprovação, por certidão, do registro do presente instrumento e da Cédula de Crédito Imobiliário no Cartório de Registro de Imóveis competente, para comprovação da formalização da garantia de alienação fiduciária</w:t>
-      </w:r>
-      <w:r>
-        <w:rPr>
-          <w:b/>
-          <w:bCs/>
-        </w:rPr>
-        <w:t xml:space="preserve"> nos termos da </w:t>
-      </w:r>
-      <w:r>
-        <w:rPr>
-          <w:b/>
-        </w:rPr>
-        <w:t>Lei 9.514/97</w:t>
-      </w:r>
-      <w:r>
-        <w:rPr>
-          <w:b/>
-        </w:rPr>
-        <w:t>,</w:t>
+        <w:t xml:space="preserve">da comprovação, por certidão, do registro do presente instrumento e da Cédula de Crédito Imobiliário no Cartório de Registro de Imóveis competente, para comprovação da formalização da garantia de alienação fiduciária nos termos da </w:t>
+      </w:r>
+      <w:r>
+        <w:rPr>
+          <w:b/>
+        </w:rPr>
+        <w:t>Lei 9.514/97,</w:t>
       </w:r>
       <w:r>
         <w:t xml:space="preserve"> </w:t>
@@ -6794,57 +6613,21 @@
           <w:b/>
           <w:bCs/>
         </w:rPr>
-        <w:t xml:space="preserve"> constituída nos </w:t>
-      </w:r>
-      <w:r>
-        <w:rPr>
-          <w:b/>
-          <w:bCs/>
-        </w:rPr>
-        <w:t xml:space="preserve">termos da </w:t>
-      </w:r>
-      <w:r>
-        <w:rPr>
-          <w:b/>
-          <w:spacing w:val="-3"/>
-        </w:rPr>
-        <w:t xml:space="preserve">Cláusula </w:t>
-      </w:r>
-      <w:r>
-        <w:rPr>
-          <w:b/>
-          <w:spacing w:val="-3"/>
-        </w:rPr>
-        <w:t>7</w:t>
-      </w:r>
-      <w:r>
-        <w:rPr>
-          <w:b/>
-          <w:spacing w:val="-3"/>
-        </w:rPr>
-        <w:t xml:space="preserve"> abaixo</w:t>
+        <w:t xml:space="preserve"> constituída nos termos da </w:t>
+      </w:r>
+      <w:r>
+        <w:rPr>
+          <w:b/>
+          <w:spacing w:val="-3"/>
+        </w:rPr>
+        <w:t>Cláusula 6 abaixo</w:t>
       </w:r>
       <w:r>
         <w:t xml:space="preserve">, desde que tenham sido entregues </w:t>
       </w:r>
       <w:r>
         <w:lastRenderedPageBreak/>
-        <w:t xml:space="preserve">os documentos solicitados pela </w:t>
-      </w:r>
-      <w:r>
-        <w:t>CREDORA FIDUCIÁRIA</w:t>
-      </w:r>
-      <w:r>
-        <w:t>, referentes ao(s) COMPRADOR(ES), VENDEDOR(ES)</w:t>
-      </w:r>
-      <w:r>
-        <w:t>, ao</w:t>
-      </w:r>
-      <w:r>
-        <w:t xml:space="preserve"> Imóvel</w:t>
-      </w:r>
-      <w:r>
-        <w:t xml:space="preserve"> e, </w:t>
+        <w:t xml:space="preserve">os documentos solicitados pela CREDORA FIDUCIÁRIA, referentes ao(s) COMPRADOR(ES), VENDEDOR(ES), ao Imóvel e, </w:t>
       </w:r>
       <w:r>
         <w:rPr>
@@ -9061,23 +8844,29 @@
         </w:rPr>
         <w:t xml:space="preserve"> </w:t>
       </w:r>
-      <w:proofErr w:type="gramStart"/>
-      <w:r>
-        <w:rPr>
-          <w:spacing w:val="-3"/>
-        </w:rPr>
-        <w:t>O(</w:t>
-      </w:r>
-      <w:proofErr w:type="gramEnd"/>
-      <w:r>
-        <w:rPr>
-          <w:spacing w:val="-3"/>
-        </w:rPr>
-        <w:t xml:space="preserve">s) DEVEDOR(ES) declara(m)-se ciente(s) de que a data de pagamento das prestações mensais, conforme as condições e nos prazos estabelecidos no item </w:t>
-      </w:r>
-      <w:r>
-        <w:rPr>
-          <w:b/>
+      <w:r>
+        <w:rPr>
+          <w:spacing w:val="-3"/>
+        </w:rPr>
+        <w:t xml:space="preserve">O(s) DEVEDOR(ES) declara(m)-se ciente(s) de que a data de pagamento das prestações mensais de amortização, juros, atualização e demais encargos do financiamento, atualizadas </w:t>
+      </w:r>
+      <w:r>
+        <w:rPr>
+          <w:i/>
+          <w:spacing w:val="-3"/>
+        </w:rPr>
+        <w:t>pro rata die</w:t>
+      </w:r>
+      <w:r>
+        <w:rPr>
+          <w:spacing w:val="-3"/>
+        </w:rPr>
+        <w:t xml:space="preserve">, conforme as condições e nos prazos estabelecidos no item </w:t>
+      </w:r>
+      <w:r>
+        <w:rPr>
+          <w:b/>
+          <w:bCs/>
           <w:spacing w:val="-3"/>
         </w:rPr>
         <w:t>7</w:t>
@@ -9099,20 +8888,20 @@
         <w:rPr>
           <w:spacing w:val="-3"/>
         </w:rPr>
-        <w:t xml:space="preserve">, devendo ser pagas a partir da data ajustada no item </w:t>
-      </w:r>
-      <w:r>
-        <w:rPr>
-          <w:b/>
-          <w:spacing w:val="-3"/>
-        </w:rPr>
-        <w:t>7-C</w:t>
-      </w:r>
-      <w:r>
-        <w:rPr>
-          <w:spacing w:val="-3"/>
-        </w:rPr>
-        <w:t>. do QUADRO RESUMO, sob pena da incidência de atualização monetária, juros e multa, de acordo com o quanto disposto na Cláusula 4 abaixo.</w:t>
+        <w:t>, devendo ser pagas a partir da data ajustada no item 7</w:t>
+      </w:r>
+      <w:r>
+        <w:rPr>
+          <w:b/>
+          <w:spacing w:val="-3"/>
+        </w:rPr>
+        <w:t xml:space="preserve">-C. </w:t>
+      </w:r>
+      <w:r>
+        <w:rPr>
+          <w:spacing w:val="-3"/>
+        </w:rPr>
+        <w:t>do QUADRO RESUMO, sob pena da incidência de atualização monetária, juros e multa, de acordo com o quanto disposto na Cláusula 4 abaixo.</w:t>
       </w:r>
     </w:p>
     <w:p>
@@ -9207,6 +8996,7 @@
         <w:rPr>
           <w:b/>
         </w:rPr>
+        <w:lastRenderedPageBreak/>
         <w:t>3.3.2.</w:t>
       </w:r>
       <w:r>
@@ -9235,7 +9025,6 @@
         <w:rPr>
           <w:b/>
         </w:rPr>
-        <w:lastRenderedPageBreak/>
         <w:t>3.3.3</w:t>
       </w:r>
       <w:r>
@@ -9832,17 +9621,17 @@
         <w:t>cotas</w:t>
       </w:r>
       <w:r>
-        <w:t xml:space="preserve"> condominiais relativas ao imóvel,</w:t>
+        <w:t xml:space="preserve"> condominiais </w:t>
+      </w:r>
+      <w:r>
+        <w:lastRenderedPageBreak/>
+        <w:t>relativas ao imóvel,</w:t>
       </w:r>
       <w:r>
         <w:t xml:space="preserve"> inclusive penalidades</w:t>
       </w:r>
       <w:r>
-        <w:t xml:space="preserve"> emolumentos e respectivas multas, juros e quaisquer outros encargos a que estiver(m) sujeito(s) o(s) DEVEDOR(ES), bem como ressarcir à CREDORA esses </w:t>
-      </w:r>
-      <w:r>
-        <w:lastRenderedPageBreak/>
-        <w:t>pagamentos nas hipóteses em que esta os tenha efetivado em lugar do(s) DEVEDOR(ES), convencionando as partes que aos valores desses ressarcimentos aplicar-se-ão reajuste monetário, juros e multa com base nos índices, taxas e critérios estipulados para reajuste do preço e para a hipótese de mora.</w:t>
+        <w:t xml:space="preserve"> emolumentos e respectivas multas, juros e quaisquer outros encargos a que estiver(m) sujeito(s) o(s) DEVEDOR(ES), bem como ressarcir à CREDORA esses pagamentos nas hipóteses em que esta os tenha efetivado em lugar do(s) DEVEDOR(ES), convencionando as partes que aos valores desses ressarcimentos aplicar-se-ão reajuste monetário, juros e multa com base nos índices, taxas e critérios estipulados para reajuste do preço e para a hipótese de mora.</w:t>
       </w:r>
     </w:p>
     <w:p>
@@ -10406,25 +10195,28 @@
         <w:t>.</w:t>
       </w:r>
       <w:r>
-        <w:t xml:space="preserve"> Em caso de atraso ou falta de pagamento das prestações e seus acessórios ou inadimplemento de qualquer obrigação oriunda deste contrato, a CREDORA poderá optar, a seu critério e sem exclusão do direito de utilização dos demais, por promover execução mediante o rito estabelecido pela Lei 9.514/97, tratado adiante neste instrumento ou conforme o rito comum estabelecido no Código de Processo Civil.</w:t>
-      </w:r>
-    </w:p>
-    <w:p>
-      <w:pPr>
-        <w:spacing w:line="288" w:lineRule="auto"/>
-        <w:jc w:val="both"/>
-      </w:pPr>
-    </w:p>
-    <w:p>
-      <w:pPr>
-        <w:spacing w:line="288" w:lineRule="auto"/>
-        <w:jc w:val="both"/>
-      </w:pPr>
-      <w:r>
-        <w:rPr>
-          <w:b/>
-        </w:rPr>
+        <w:t xml:space="preserve"> Em caso de atraso ou falta de pagamento das prestações e seus acessórios ou inadimplemento de qualquer obrigação oriunda deste contrato, a CREDORA poderá optar, a seu critério e sem exclusão do direito de utilização dos demais, por promover execução mediante o rito estabelecido pela Lei </w:t>
+      </w:r>
+      <w:r>
         <w:lastRenderedPageBreak/>
+        <w:t>9.514/97, tratado adiante neste instrumento ou conforme o rito comum estabelecido no Código de Processo Civil.</w:t>
+      </w:r>
+    </w:p>
+    <w:p>
+      <w:pPr>
+        <w:spacing w:line="288" w:lineRule="auto"/>
+        <w:jc w:val="both"/>
+      </w:pPr>
+    </w:p>
+    <w:p>
+      <w:pPr>
+        <w:spacing w:line="288" w:lineRule="auto"/>
+        <w:jc w:val="both"/>
+      </w:pPr>
+      <w:r>
+        <w:rPr>
+          <w:b/>
+        </w:rPr>
         <w:t>4</w:t>
       </w:r>
       <w:r>
@@ -11148,6 +10940,7 @@
           <w:bCs/>
           <w:spacing w:val="-3"/>
         </w:rPr>
+        <w:lastRenderedPageBreak/>
         <w:t>DEVEDOR(ES)</w:t>
       </w:r>
       <w:r>
@@ -11181,7 +10974,6 @@
         <w:rPr>
           <w:b/>
         </w:rPr>
-        <w:lastRenderedPageBreak/>
         <w:t>6</w:t>
       </w:r>
       <w:r>
@@ -11740,7 +11532,7 @@
           <w:sz w:val="24"/>
           <w:szCs w:val="24"/>
         </w:rPr>
-        <w:t xml:space="preserve"> Não se verificando a hipótese da alínea “b” da cláusula </w:t>
+        <w:t xml:space="preserve"> </w:t>
       </w:r>
       <w:r>
         <w:rPr>
@@ -11748,7 +11540,17 @@
           <w:sz w:val="24"/>
           <w:szCs w:val="24"/>
         </w:rPr>
-        <w:t>7</w:t>
+        <w:t xml:space="preserve">Não se verificando a hipótese da alínea “b” da cláusula 6.3, supra, comparece, neste ato, a (o) companheira (o) do (a) </w:t>
+      </w:r>
+      <w:r>
+        <w:rPr>
+          <w:rFonts w:ascii="Times New Roman" w:hAnsi="Times New Roman"/>
+          <w:bCs/>
+          <w:spacing w:val="-3"/>
+          <w:sz w:val="24"/>
+          <w:szCs w:val="24"/>
+        </w:rPr>
+        <w:t>DEVEDOR (A)</w:t>
       </w:r>
       <w:r>
         <w:rPr>
@@ -11756,99 +11558,7 @@
           <w:sz w:val="24"/>
           <w:szCs w:val="24"/>
         </w:rPr>
-        <w:t xml:space="preserve">.3, supra, comparece, neste ato, </w:t>
-      </w:r>
-      <w:r>
-        <w:rPr>
-          <w:rFonts w:ascii="Times New Roman" w:hAnsi="Times New Roman"/>
-          <w:sz w:val="24"/>
-          <w:szCs w:val="24"/>
-        </w:rPr>
-        <w:t>a (</w:t>
-      </w:r>
-      <w:r>
-        <w:rPr>
-          <w:rFonts w:ascii="Times New Roman" w:hAnsi="Times New Roman"/>
-          <w:sz w:val="24"/>
-          <w:szCs w:val="24"/>
-        </w:rPr>
-        <w:t xml:space="preserve">o) </w:t>
-      </w:r>
-      <w:r>
-        <w:rPr>
-          <w:rFonts w:ascii="Times New Roman" w:hAnsi="Times New Roman"/>
-          <w:sz w:val="24"/>
-          <w:szCs w:val="24"/>
-        </w:rPr>
-        <w:t>companheira (</w:t>
-      </w:r>
-      <w:r>
-        <w:rPr>
-          <w:rFonts w:ascii="Times New Roman" w:hAnsi="Times New Roman"/>
-          <w:sz w:val="24"/>
-          <w:szCs w:val="24"/>
-        </w:rPr>
-        <w:t xml:space="preserve">o) </w:t>
-      </w:r>
-      <w:r>
-        <w:rPr>
-          <w:rFonts w:ascii="Times New Roman" w:hAnsi="Times New Roman"/>
-          <w:sz w:val="24"/>
-          <w:szCs w:val="24"/>
-        </w:rPr>
-        <w:t>do (</w:t>
-      </w:r>
-      <w:r>
-        <w:rPr>
-          <w:rFonts w:ascii="Times New Roman" w:hAnsi="Times New Roman"/>
-          <w:sz w:val="24"/>
-          <w:szCs w:val="24"/>
-        </w:rPr>
-        <w:t xml:space="preserve">a) </w:t>
-      </w:r>
-      <w:r>
-        <w:rPr>
-          <w:rFonts w:ascii="Times New Roman" w:hAnsi="Times New Roman"/>
-          <w:bCs/>
-          <w:spacing w:val="-3"/>
-          <w:sz w:val="24"/>
-          <w:szCs w:val="24"/>
-        </w:rPr>
-        <w:t>DEVEDOR (</w:t>
-      </w:r>
-      <w:r>
-        <w:rPr>
-          <w:rFonts w:ascii="Times New Roman" w:hAnsi="Times New Roman"/>
-          <w:bCs/>
-          <w:spacing w:val="-3"/>
-          <w:sz w:val="24"/>
-          <w:szCs w:val="24"/>
-        </w:rPr>
-        <w:t>A)</w:t>
-      </w:r>
-      <w:r>
-        <w:rPr>
-          <w:rFonts w:ascii="Times New Roman" w:hAnsi="Times New Roman"/>
-          <w:sz w:val="24"/>
-          <w:szCs w:val="24"/>
-        </w:rPr>
-        <w:t xml:space="preserve">, </w:t>
-      </w:r>
-      <w:r>
-        <w:rPr>
-          <w:rFonts w:ascii="Times New Roman" w:hAnsi="Times New Roman"/>
-          <w:sz w:val="24"/>
-          <w:szCs w:val="24"/>
-        </w:rPr>
-        <w:t>qualificada (</w:t>
-      </w:r>
-      <w:r>
-        <w:rPr>
-          <w:rFonts w:ascii="Times New Roman" w:hAnsi="Times New Roman"/>
-          <w:sz w:val="24"/>
-          <w:szCs w:val="24"/>
-        </w:rPr>
-        <w:t xml:space="preserve">o) no introito, com quem vive em regime de união estável, dando sua integral anuência à alienação fiduciária em garantia, sem que tal concordância tenha qualquer reflexo de caráter </w:t>
+        <w:t xml:space="preserve">, qualificada (o) no introito, com quem vive em regime de união estável, dando sua integral anuência à alienação fiduciária em garantia, sem que tal concordância tenha qualquer reflexo de caráter </w:t>
       </w:r>
       <w:proofErr w:type="spellStart"/>
       <w:r>
@@ -12187,6 +11897,7 @@
         <w:rPr>
           <w:b/>
         </w:rPr>
+        <w:lastRenderedPageBreak/>
         <w:t>6</w:t>
       </w:r>
       <w:r>
@@ -12237,11 +11948,7 @@
         <w:t>A</w:t>
       </w:r>
       <w:r>
-        <w:t xml:space="preserve">. O cumprimento </w:t>
-      </w:r>
-      <w:r>
-        <w:lastRenderedPageBreak/>
-        <w:t>desta obrigação poderá ser fiscalizado pel</w:t>
+        <w:t>. O cumprimento desta obrigação poderá ser fiscalizado pel</w:t>
       </w:r>
       <w:r>
         <w:t>a</w:t>
@@ -12408,8 +12115,6 @@
         </w:rPr>
         <w:t>Para fins do artigo 26 da Lei nº 9.514/1997, as Partes convencionam que, decorrido o prazo de 15(quinze) dias corridos da data de vencimento parcial ou total de qualquer dos títulos representativos das Obrigações Garantidas (“Prazo de Carência”), a FIDUCIÁRIA, ou os eventuais sucessores, conforme o caso, poderá, a seu critério, iniciar o procedimento de excussão da presente Garantia Fiduciária através da intimação do (s) FIDUCIANTE (S) nos termos do artigo 26, § 1º da Lei nº 9.514/1997.</w:t>
       </w:r>
-      <w:bookmarkStart w:id="4" w:name="_GoBack"/>
-      <w:bookmarkEnd w:id="4"/>
     </w:p>
     <w:p>
       <w:pPr>
@@ -12552,7 +12257,11 @@
         <w:jc w:val="both"/>
       </w:pPr>
       <w:r>
-        <w:t xml:space="preserve">Nos termos da Lei nº 13.465/2017, quando, por duas vezes, o Oficial de Registro de Imóveis ou de Registro de Títulos e Documentos ou o serventuário por eles credenciado ou o Oficial Registro de Títulos e Documentos  do domicilio do(s) FIDUCIANTE(S)   houver procurado o(s) FIDUCIANTE(S) titular(es) do(s) Imóvel(eis) em seu domicílio ou residência sem o encontrar, deverá, havendo suspeita motivada de ocultação, intimar qualquer pessoa da família ou, em sua falta, qualquer vizinho de que, no dia útil imediato, retornará ao imóvel, a fim de efetuar a intimação, na hora que designar, aplicando-se subsidiariamente o disposto nos </w:t>
+        <w:t xml:space="preserve">Nos termos da Lei nº 13.465/2017, quando, por duas vezes, o Oficial de Registro de Imóveis ou de Registro de Títulos e Documentos ou o serventuário por eles credenciado ou o Oficial Registro de Títulos e Documentos  do domicilio do(s) FIDUCIANTE(S)   houver procurado o(s) FIDUCIANTE(S) titular(es) do(s) Imóvel(eis) em seu domicílio ou residência sem o encontrar, deverá, havendo suspeita motivada de ocultação, intimar qualquer pessoa da </w:t>
+      </w:r>
+      <w:r>
+        <w:lastRenderedPageBreak/>
+        <w:t xml:space="preserve">família ou, em sua falta, qualquer vizinho de que, no dia útil imediato, retornará ao imóvel, a fim de efetuar a intimação, na hora que designar, aplicando-se subsidiariamente o disposto nos </w:t>
       </w:r>
       <w:proofErr w:type="spellStart"/>
       <w:r>
@@ -12574,7 +12283,6 @@
         <w:jc w:val="both"/>
       </w:pPr>
       <w:r>
-        <w:lastRenderedPageBreak/>
         <w:t>Nos condomínios edilícios ou outras espécies de conjuntos imobiliários com controle de acesso, a intimação poderá ser feita ao funcionário da portaria responsável pelo recebimento de correspondência; e</w:t>
       </w:r>
     </w:p>
@@ -12909,6 +12617,7 @@
       </w:pPr>
       <w:proofErr w:type="gramStart"/>
       <w:r>
+        <w:lastRenderedPageBreak/>
         <w:t>6.16</w:t>
       </w:r>
       <w:r>
@@ -12949,7 +12658,6 @@
         <w:rPr>
           <w:b/>
         </w:rPr>
-        <w:lastRenderedPageBreak/>
         <w:t>6</w:t>
       </w:r>
       <w:r>
@@ -13294,89 +13002,51 @@
         <w:t xml:space="preserve">. </w:t>
       </w:r>
       <w:r>
-        <w:t xml:space="preserve">Para os fins do disposto </w:t>
-      </w:r>
-      <w:r>
-        <w:t xml:space="preserve">na Cláusula </w:t>
-      </w:r>
-      <w:r>
-        <w:t>7</w:t>
-      </w:r>
-      <w:r>
+        <w:t xml:space="preserve">Para os fins do disposto na Cláusula 6.17. Acima, as datas, horários e locais dos leilões serão comunicados </w:t>
+      </w:r>
+      <w:proofErr w:type="gramStart"/>
+      <w:r>
+        <w:t>ao(</w:t>
+      </w:r>
+      <w:proofErr w:type="gramEnd"/>
+      <w:r>
+        <w:t xml:space="preserve">s) DEVEDOR(ES) mediante correspondência dirigida aos endereços constantes do item </w:t>
+      </w:r>
+      <w:r>
+        <w:rPr>
+          <w:b/>
+        </w:rPr>
+        <w:t>2</w:t>
+      </w:r>
+      <w:r>
+        <w:t xml:space="preserve"> do QUADRO RESUMO, inclusive ao endereço eletrônico.</w:t>
+      </w:r>
+    </w:p>
+    <w:p>
+      <w:pPr>
+        <w:spacing w:line="288" w:lineRule="auto"/>
+        <w:jc w:val="both"/>
+      </w:pPr>
+    </w:p>
+    <w:p>
+      <w:pPr>
+        <w:spacing w:line="288" w:lineRule="auto"/>
+        <w:jc w:val="both"/>
+      </w:pPr>
+      <w:r>
+        <w:rPr>
+          <w:b/>
+        </w:rPr>
+        <w:lastRenderedPageBreak/>
+        <w:t>6</w:t>
+      </w:r>
+      <w:r>
+        <w:rPr>
+          <w:b/>
+        </w:rPr>
         <w:t>.1</w:t>
       </w:r>
       <w:r>
-        <w:t>7</w:t>
-      </w:r>
-      <w:r>
-        <w:t xml:space="preserve">. </w:t>
-      </w:r>
-      <w:r>
-        <w:t>Acima</w:t>
-      </w:r>
-      <w:r>
-        <w:t xml:space="preserve">, as datas, horários e locais dos leilões serão comunicados </w:t>
-      </w:r>
-      <w:proofErr w:type="gramStart"/>
-      <w:r>
-        <w:t>ao</w:t>
-      </w:r>
-      <w:r>
-        <w:t>(</w:t>
-      </w:r>
-      <w:proofErr w:type="gramEnd"/>
-      <w:r>
-        <w:t>s)</w:t>
-      </w:r>
-      <w:r>
-        <w:t xml:space="preserve"> DEVEDOR</w:t>
-      </w:r>
-      <w:r>
-        <w:t>(ES)</w:t>
-      </w:r>
-      <w:r>
-        <w:t xml:space="preserve"> mediante correspondência dirigida aos endereços constantes do </w:t>
-      </w:r>
-      <w:r>
-        <w:t xml:space="preserve">item </w:t>
-      </w:r>
-      <w:r>
-        <w:rPr>
-          <w:b/>
-        </w:rPr>
-        <w:t>2</w:t>
-      </w:r>
-      <w:r>
-        <w:t xml:space="preserve"> do QUADRO RESUMO</w:t>
-      </w:r>
-      <w:r>
-        <w:t>, inclusive ao endereço eletrônico.</w:t>
-      </w:r>
-    </w:p>
-    <w:p>
-      <w:pPr>
-        <w:spacing w:line="288" w:lineRule="auto"/>
-        <w:jc w:val="both"/>
-      </w:pPr>
-    </w:p>
-    <w:p>
-      <w:pPr>
-        <w:spacing w:line="288" w:lineRule="auto"/>
-        <w:jc w:val="both"/>
-      </w:pPr>
-      <w:r>
-        <w:rPr>
-          <w:b/>
-        </w:rPr>
-        <w:t>6</w:t>
-      </w:r>
-      <w:r>
-        <w:rPr>
-          <w:b/>
-        </w:rPr>
-        <w:t>.1</w:t>
-      </w:r>
-      <w:r>
         <w:rPr>
           <w:b/>
         </w:rPr>
@@ -13392,11 +13062,7 @@
         <w:t xml:space="preserve"> </w:t>
       </w:r>
       <w:r>
-        <w:t xml:space="preserve">Após a averbação da consolidação da propriedade fiduciária no patrimônio da FIDUCIÁRIA e até a data da realização do segundo leilão, é assegurado aos FIDUCIANTE(S) o direito de preferência para adquirir o(s) Imóvel(eis) por preço correspondente ao Valor da Dívida, somado aos encargos, dos prêmios de seguro, dos encargos legais, inclusive tributos, e das contribuições condominiais, aos </w:t>
-      </w:r>
-      <w:r>
-        <w:lastRenderedPageBreak/>
-        <w:t xml:space="preserve">valores correspondentes ao imposto sobre transmissão </w:t>
+        <w:t xml:space="preserve">Após a averbação da consolidação da propriedade fiduciária no patrimônio da FIDUCIÁRIA e até a data da realização do segundo leilão, é assegurado aos FIDUCIANTE(S) o direito de preferência para adquirir o(s) Imóvel(eis) por preço correspondente ao Valor da Dívida, somado aos encargos, dos prêmios de seguro, dos encargos legais, inclusive tributos, e das contribuições condominiais, aos valores correspondentes ao imposto sobre transmissão </w:t>
       </w:r>
       <w:proofErr w:type="spellStart"/>
       <w:r>
@@ -14250,6 +13916,7 @@
           <w:sz w:val="24"/>
           <w:szCs w:val="24"/>
         </w:rPr>
+        <w:lastRenderedPageBreak/>
         <w:t>j)</w:t>
       </w:r>
       <w:r>
@@ -14330,7 +13997,6 @@
           <w:sz w:val="24"/>
           <w:szCs w:val="24"/>
         </w:rPr>
-        <w:lastRenderedPageBreak/>
         <w:t>k</w:t>
       </w:r>
       <w:r>
@@ -14633,34 +14299,14 @@
         <w:t xml:space="preserve"> </w:t>
       </w:r>
       <w:r>
-        <w:t>O</w:t>
-      </w:r>
-      <w:r>
-        <w:t xml:space="preserve"> (</w:t>
-      </w:r>
-      <w:r>
-        <w:t xml:space="preserve">s) </w:t>
-      </w:r>
-      <w:r>
-        <w:rPr>
-          <w:bCs/>
-          <w:spacing w:val="-3"/>
-        </w:rPr>
-        <w:t>DEVEDOR</w:t>
-      </w:r>
-      <w:r>
-        <w:rPr>
-          <w:bCs/>
-          <w:spacing w:val="-3"/>
-        </w:rPr>
-        <w:t xml:space="preserve"> </w:t>
-      </w:r>
-      <w:r>
-        <w:rPr>
-          <w:bCs/>
-          <w:spacing w:val="-3"/>
-        </w:rPr>
-        <w:t>(ES)</w:t>
+        <w:t xml:space="preserve">O (s) </w:t>
+      </w:r>
+      <w:r>
+        <w:rPr>
+          <w:bCs/>
+          <w:spacing w:val="-3"/>
+        </w:rPr>
+        <w:t>DEVEDOR (ES)</w:t>
       </w:r>
       <w:r>
         <w:rPr>
@@ -14688,19 +14334,7 @@
         <w:rPr>
           <w:bCs/>
         </w:rPr>
-        <w:t xml:space="preserve">) desocupar o imóvel até a data da realização do primeiro público leilão, deixando-o livre e desimpedido de pessoas e coisas. </w:t>
-      </w:r>
-      <w:r>
-        <w:rPr>
-          <w:bCs/>
-        </w:rPr>
-        <w:t>O (</w:t>
-      </w:r>
-      <w:r>
-        <w:rPr>
-          <w:bCs/>
-        </w:rPr>
-        <w:t xml:space="preserve">s) </w:t>
+        <w:t xml:space="preserve">) desocupar o imóvel até a data da realização do primeiro público leilão, deixando-o livre e desimpedido de pessoas e coisas. O (s) </w:t>
       </w:r>
       <w:proofErr w:type="gramStart"/>
       <w:r>
@@ -14736,64 +14370,7 @@
         <w:rPr>
           <w:bCs/>
         </w:rPr>
-        <w:t xml:space="preserve">) </w:t>
-      </w:r>
-      <w:r>
-        <w:rPr>
-          <w:bCs/>
-        </w:rPr>
-        <w:t xml:space="preserve">à </w:t>
-      </w:r>
-      <w:r>
-        <w:rPr>
-          <w:bCs/>
-        </w:rPr>
-        <w:t>CREDOR</w:t>
-      </w:r>
-      <w:r>
-        <w:rPr>
-          <w:bCs/>
-        </w:rPr>
-        <w:t>A</w:t>
-      </w:r>
-      <w:r>
-        <w:rPr>
-          <w:bCs/>
-        </w:rPr>
-        <w:t xml:space="preserve"> ou a quem vier a sucedê-la, uma taxa de ocupação do imóvel, por mês ou fração, no valor correspondente a 1% (um por cento) do valor do imóvel </w:t>
-      </w:r>
-      <w:r>
-        <w:t>apurado de conformidade com as disposições previstas na alínea a) acima</w:t>
-      </w:r>
-      <w:r>
-        <w:rPr>
-          <w:bCs/>
-        </w:rPr>
-        <w:t xml:space="preserve">, computado e exigível desde a data da alienação em leilão até a data em que </w:t>
-      </w:r>
-      <w:r>
-        <w:rPr>
-          <w:bCs/>
-        </w:rPr>
-        <w:t>a</w:t>
-      </w:r>
-      <w:r>
-        <w:rPr>
-          <w:bCs/>
-        </w:rPr>
-        <w:t xml:space="preserve"> CREDOR</w:t>
-      </w:r>
-      <w:r>
-        <w:rPr>
-          <w:bCs/>
-        </w:rPr>
-        <w:t>A</w:t>
-      </w:r>
-      <w:r>
-        <w:rPr>
-          <w:bCs/>
-        </w:rPr>
-        <w:t xml:space="preserve"> ou seus sucessores, vier(em) a ser imitida(os) na posse do imóvel</w:t>
+        <w:t>) à CREDORA ou a quem vier a sucedê-la, uma taxa de ocupação do imóvel, por mês ou fração, no valor correspondente a 1% (um por cento) do valor do imóvel, computado e exigível desde a data da consolidação até a data em que a CREDORA ou seus sucessores, vier(em) a ser imitida(os) na posse do imóvel</w:t>
       </w:r>
       <w:r>
         <w:t>;</w:t>
@@ -15023,6 +14600,7 @@
         <w:rPr>
           <w:b/>
         </w:rPr>
+        <w:lastRenderedPageBreak/>
         <w:t>6</w:t>
       </w:r>
       <w:r>
@@ -15179,64 +14757,7 @@
         <w:t xml:space="preserve"> </w:t>
       </w:r>
       <w:r>
-        <w:t>Caso no segundo público leilão não haja ofertantes ou não seja oferecido lance que equivalha,</w:t>
-      </w:r>
-      <w:r>
-        <w:t xml:space="preserve"> </w:t>
-      </w:r>
-      <w:r>
-        <w:t xml:space="preserve">pelo menos, ao valor da dívida, apurada conforme </w:t>
-      </w:r>
-      <w:r>
-        <w:t xml:space="preserve">cláusula </w:t>
-      </w:r>
-      <w:r>
-        <w:t>7.19</w:t>
-      </w:r>
-      <w:r>
-        <w:t xml:space="preserve"> acima, fica </w:t>
-      </w:r>
-      <w:r>
-        <w:t>a</w:t>
-      </w:r>
-      <w:r>
-        <w:t xml:space="preserve"> CREDOR</w:t>
-      </w:r>
-      <w:r>
-        <w:t>A</w:t>
-      </w:r>
-      <w:r>
-        <w:t xml:space="preserve"> </w:t>
-      </w:r>
-      <w:r>
-        <w:t>investid</w:t>
-      </w:r>
-      <w:r>
-        <w:t>a</w:t>
-      </w:r>
-      <w:r>
-        <w:t xml:space="preserve"> </w:t>
-      </w:r>
-      <w:r>
-        <w:t>no mais pleno e total direito de propriedade sobre o Imóve</w:t>
-      </w:r>
-      <w:r>
-        <w:t>l</w:t>
-      </w:r>
-      <w:r>
-        <w:t>, podendo, inclusive, vendê-lo livremente a terceiros</w:t>
-      </w:r>
-      <w:r>
-        <w:t xml:space="preserve">, considerando-se </w:t>
-      </w:r>
-      <w:r>
-        <w:t>extinta a dívida e exonerado o credor da obrigação de que trata o § 4º</w:t>
-      </w:r>
-      <w:r>
-        <w:t xml:space="preserve"> do art. 27 da Lei 9.514/97</w:t>
-      </w:r>
-      <w:r>
-        <w:t>.</w:t>
+        <w:t>Caso no segundo público leilão não haja ofertantes ou não seja oferecido lance que equivalha, pelo menos, ao valor da dívida, apurada conforme cláusula 6.19 acima, fica a CREDORA investida no mais pleno e total direito de propriedade sobre o Imóvel, podendo, inclusive, vendê-lo livremente a terceiros, considerando-se extinta a dívida e exonerado o credor da obrigação de que trata o § 4º do art. 27 da Lei 9.514/97.</w:t>
       </w:r>
     </w:p>
     <w:p>
@@ -15472,19 +14993,7 @@
         <w:rPr>
           <w:bCs/>
         </w:rPr>
-        <w:t>em ambos os casos o saldo devedor será atualizado</w:t>
-      </w:r>
-      <w:r>
-        <w:rPr>
-          <w:bCs/>
-        </w:rPr>
-        <w:t xml:space="preserve"> conforme disposto na cláusula 8</w:t>
-      </w:r>
-      <w:r>
-        <w:rPr>
-          <w:bCs/>
-        </w:rPr>
-        <w:t xml:space="preserve">.2. </w:t>
+        <w:t xml:space="preserve">em ambos os casos o saldo devedor será atualizado conforme disposto na cláusula 7.2. </w:t>
       </w:r>
       <w:proofErr w:type="gramStart"/>
       <w:r>
@@ -15494,6 +15003,12 @@
         <w:t>abaixo</w:t>
       </w:r>
       <w:proofErr w:type="gramEnd"/>
+      <w:r>
+        <w:rPr>
+          <w:bCs/>
+        </w:rPr>
+        <w:t>;</w:t>
+      </w:r>
     </w:p>
     <w:p>
       <w:pPr>
@@ -15678,7 +15193,11 @@
         <w:t xml:space="preserve">, pelo período compreendido entre a data de assinatura deste contrato ou da última atualização, se já ocorrida, inclusive, e a data de apuração, </w:t>
       </w:r>
       <w:r>
-        <w:t xml:space="preserve">exclusive, incidindo sobre o valor assim obtido os juros contratados e proporcionalmente devidos pelo período. Na hipótese de liquidação antecipada, não será devido </w:t>
+        <w:t xml:space="preserve">exclusive, incidindo sobre o valor </w:t>
+      </w:r>
+      <w:r>
+        <w:lastRenderedPageBreak/>
+        <w:t xml:space="preserve">assim obtido os juros contratados e proporcionalmente devidos pelo período. Na hipótese de liquidação antecipada, não será devido </w:t>
       </w:r>
       <w:r>
         <w:t>pelo (</w:t>
@@ -15712,7 +15231,6 @@
         <w:rPr>
           <w:b/>
         </w:rPr>
-        <w:lastRenderedPageBreak/>
         <w:t>7</w:t>
       </w:r>
       <w:r>
@@ -16663,7 +16181,6 @@
         <w:rPr>
           <w:b/>
         </w:rPr>
-        <w:lastRenderedPageBreak/>
         <w:t>h)</w:t>
       </w:r>
       <w:r>
@@ -17001,171 +16518,66 @@
           <w:b/>
           <w:bCs/>
         </w:rPr>
-        <w:t>.3. Na hipótese de vencimento antecipado nos termos do item (a</w:t>
-      </w:r>
-      <w:r>
-        <w:rPr>
-          <w:b/>
-          <w:bCs/>
-        </w:rPr>
-        <w:t xml:space="preserve">) da Cláusula </w:t>
-      </w:r>
-      <w:r>
-        <w:rPr>
-          <w:b/>
-          <w:bCs/>
+        <w:t xml:space="preserve">.3. </w:t>
+      </w:r>
+      <w:r>
+        <w:rPr>
+          <w:b/>
+          <w:bCs/>
+        </w:rPr>
+        <w:t xml:space="preserve">Na hipótese de vencimento antecipado nos termos do item (a) da Cláusula 8.1 acima, o (s) DEVEDOR (ES) obriga (m) -se </w:t>
+      </w:r>
+      <w:proofErr w:type="gramStart"/>
+      <w:r>
+        <w:rPr>
+          <w:b/>
+          <w:bCs/>
+        </w:rPr>
+        <w:t>à</w:t>
+      </w:r>
+      <w:proofErr w:type="gramEnd"/>
+      <w:r>
+        <w:rPr>
+          <w:b/>
+          <w:bCs/>
+        </w:rPr>
+        <w:t xml:space="preserve"> imediatamente pagar à CREDORA o saldo devedor que será apurado na forma determinada neste CONTRATO</w:t>
+      </w:r>
+      <w:r>
+        <w:rPr>
+          <w:b/>
+        </w:rPr>
+        <w:t>.</w:t>
+      </w:r>
+    </w:p>
+    <w:p>
+      <w:pPr>
+        <w:spacing w:line="288" w:lineRule="auto"/>
+        <w:jc w:val="both"/>
+      </w:pPr>
+    </w:p>
+    <w:p>
+      <w:pPr>
+        <w:spacing w:line="288" w:lineRule="auto"/>
+        <w:jc w:val="both"/>
+      </w:pPr>
+      <w:r>
+        <w:rPr>
+          <w:b/>
+        </w:rPr>
+        <w:t xml:space="preserve">CLÁUSULA </w:t>
+      </w:r>
+      <w:r>
+        <w:rPr>
+          <w:b/>
         </w:rPr>
         <w:t>9</w:t>
       </w:r>
       <w:r>
         <w:rPr>
           <w:b/>
-          <w:bCs/>
-        </w:rPr>
-        <w:t xml:space="preserve">.1 acima, </w:t>
-      </w:r>
-      <w:r>
-        <w:rPr>
-          <w:b/>
-          <w:bCs/>
-        </w:rPr>
-        <w:t>o</w:t>
-      </w:r>
-      <w:r>
-        <w:rPr>
-          <w:b/>
-          <w:bCs/>
-        </w:rPr>
-        <w:t xml:space="preserve"> </w:t>
-      </w:r>
-      <w:r>
-        <w:rPr>
-          <w:b/>
-          <w:bCs/>
-        </w:rPr>
-        <w:t>(s) DEVEDOR</w:t>
-      </w:r>
-      <w:r>
-        <w:rPr>
-          <w:b/>
-          <w:bCs/>
-        </w:rPr>
-        <w:t xml:space="preserve"> </w:t>
-      </w:r>
-      <w:r>
-        <w:rPr>
-          <w:b/>
-          <w:bCs/>
-        </w:rPr>
-        <w:t>(ES)</w:t>
-      </w:r>
-      <w:r>
-        <w:rPr>
-          <w:b/>
-          <w:bCs/>
-        </w:rPr>
-        <w:t xml:space="preserve"> obriga</w:t>
-      </w:r>
-      <w:r>
-        <w:rPr>
-          <w:b/>
-          <w:bCs/>
-        </w:rPr>
-        <w:t xml:space="preserve"> </w:t>
-      </w:r>
-      <w:r>
-        <w:rPr>
-          <w:b/>
-          <w:bCs/>
-        </w:rPr>
-        <w:t>(</w:t>
-      </w:r>
-      <w:r>
-        <w:rPr>
-          <w:b/>
-          <w:bCs/>
-        </w:rPr>
-        <w:t>m) -</w:t>
-      </w:r>
-      <w:r>
-        <w:rPr>
-          <w:b/>
-          <w:bCs/>
-        </w:rPr>
-        <w:t xml:space="preserve">se </w:t>
-      </w:r>
-      <w:proofErr w:type="gramStart"/>
-      <w:r>
-        <w:rPr>
-          <w:b/>
-          <w:bCs/>
-        </w:rPr>
-        <w:t>à</w:t>
-      </w:r>
-      <w:proofErr w:type="gramEnd"/>
-      <w:r>
-        <w:rPr>
-          <w:b/>
-          <w:bCs/>
-        </w:rPr>
-        <w:t xml:space="preserve"> imediatamente pagar </w:t>
-      </w:r>
-      <w:r>
-        <w:rPr>
-          <w:b/>
-          <w:bCs/>
-        </w:rPr>
-        <w:t>à CREDORA</w:t>
-      </w:r>
-      <w:r>
-        <w:rPr>
-          <w:b/>
-          <w:bCs/>
-        </w:rPr>
-        <w:t xml:space="preserve"> o </w:t>
-      </w:r>
-      <w:r>
-        <w:rPr>
-          <w:b/>
-          <w:bCs/>
-        </w:rPr>
-        <w:t>saldo devedor que será apurado na forma determinada neste CONTRATO</w:t>
-      </w:r>
-      <w:r>
-        <w:rPr>
-          <w:b/>
-        </w:rPr>
-        <w:t>.</w:t>
-      </w:r>
-    </w:p>
-    <w:p>
-      <w:pPr>
-        <w:spacing w:line="288" w:lineRule="auto"/>
-        <w:jc w:val="both"/>
-      </w:pPr>
-    </w:p>
-    <w:p>
-      <w:pPr>
-        <w:spacing w:line="288" w:lineRule="auto"/>
-        <w:jc w:val="both"/>
-      </w:pPr>
-      <w:r>
-        <w:rPr>
-          <w:b/>
-        </w:rPr>
-        <w:t xml:space="preserve">CLÁUSULA </w:t>
-      </w:r>
-      <w:r>
-        <w:rPr>
-          <w:b/>
-        </w:rPr>
-        <w:t>9</w:t>
-      </w:r>
-      <w:r>
-        <w:rPr>
-          <w:b/>
-        </w:rPr>
-        <w:t>0. CESSÃO DOS CRÉDITOS</w:t>
+        </w:rPr>
+        <w:t>. CESSÃO DOS CRÉDITOS</w:t>
       </w:r>
     </w:p>
     <w:p>
@@ -17367,7 +16779,11 @@
         <w:t>CREDORA</w:t>
       </w:r>
       <w:r>
-        <w:t xml:space="preserve"> deverá ser interpretada como referindo-se aos Sucessores (efetivos titulares dos créditos, conforme constante do SNA da CETIP) e sendo certo, ainda, que todas as disposições do presente contrato serão mantidas. </w:t>
+        <w:t xml:space="preserve"> deverá ser interpretada como referindo-se aos Sucessores </w:t>
+      </w:r>
+      <w:r>
+        <w:lastRenderedPageBreak/>
+        <w:t xml:space="preserve">(efetivos titulares dos créditos, conforme constante do SNA da CETIP) e sendo certo, ainda, que todas as disposições do presente contrato serão mantidas. </w:t>
       </w:r>
     </w:p>
     <w:p>
@@ -17403,11 +16819,7 @@
         <w:t>.</w:t>
       </w:r>
       <w:r>
-        <w:t xml:space="preserve"> Os créditos ora constituídos poderão ser securitizados, especialmente considerando a emissão de Cédula de Crédito Imobiliário (CCI), na forma da cláusula abaixo, podendo também servir de lastro </w:t>
-      </w:r>
-      <w:r>
-        <w:lastRenderedPageBreak/>
-        <w:t xml:space="preserve">para a emissão de títulos como Certificados de Recebíveis Imobiliários - CRI, consoante o disposto na Lei 9.514/97. </w:t>
+        <w:t xml:space="preserve"> Os créditos ora constituídos poderão ser securitizados, especialmente considerando a emissão de Cédula de Crédito Imobiliário (CCI), na forma da cláusula abaixo, podendo também servir de lastro para a emissão de títulos como Certificados de Recebíveis Imobiliários - CRI, consoante o disposto na Lei 9.514/97. </w:t>
       </w:r>
     </w:p>
     <w:p>
@@ -17787,7 +17199,11 @@
       </w:r>
       <w:proofErr w:type="spellEnd"/>
       <w:r>
-        <w:t xml:space="preserve">, e aquelas referentes à averbação da Emissão da CCI no competente Registro de Imóveis, na matrícula do Imóvel objeto do Crédito Imobiliário, observado que a emissão da CCI e o registro da presente alienação fiduciária, por serem solicitados simultaneamente, deverão ser considerados como ato único para efeito de cobrança de emolumentos, nos termos do §6º do artigo 18 da Lei 10.931, de 02 de agosto de 2004. </w:t>
+        <w:t xml:space="preserve">, e aquelas referentes à averbação da Emissão da CCI no competente Registro de Imóveis, na matrícula do Imóvel objeto do Crédito Imobiliário, observado </w:t>
+      </w:r>
+      <w:r>
+        <w:lastRenderedPageBreak/>
+        <w:t xml:space="preserve">que a emissão da CCI e o registro da presente alienação fiduciária, por serem solicitados simultaneamente, deverão ser considerados como ato único para efeito de cobrança de emolumentos, nos termos do §6º do artigo 18 da Lei 10.931, de 02 de agosto de 2004. </w:t>
       </w:r>
     </w:p>
     <w:p>
@@ -17814,7 +17230,6 @@
         <w:rPr>
           <w:b/>
         </w:rPr>
-        <w:lastRenderedPageBreak/>
         <w:t>10</w:t>
       </w:r>
       <w:r>
@@ -18055,25 +17470,10 @@
         <w:t xml:space="preserve"> </w:t>
       </w:r>
       <w:r>
-        <w:t>As Partes desde já se obrigam a disponibilizar, apresentar documentos e praticar os atos que vierem a ser necessários para formalizar o registro da Alienação Fiduciária (“Obrigações para Registro”) e, nesse sentido</w:t>
-      </w:r>
-      <w:r>
-        <w:t xml:space="preserve"> declaram anuência de que qualquer ação ou</w:t>
+        <w:t xml:space="preserve">As Partes desde já se obrigam a disponibilizar, apresentar documentos e praticar os atos que vierem a ser necessários para formalizar o registro da Alienação Fiduciária (“Obrigações para Registro”) e, nesse sentido declaram anuência de que qualquer ação ou omissão realizada no sentido de prejudicar a efetiva constituição da Garantia Fiduciária será considerada também como hipótese de vencimento antecipado das Obrigações Garantidas. </w:t>
       </w:r>
       <w:r>
         <w:t xml:space="preserve"> </w:t>
-      </w:r>
-      <w:r>
-        <w:t>omissão realizada no sentindo de prejudicar a efetiva constituição da Garantia Fiduciária será</w:t>
-      </w:r>
-      <w:r>
-        <w:t xml:space="preserve"> </w:t>
-      </w:r>
-      <w:r>
-        <w:t>considerada também como hipótese de vencimento antecipado das Obrigações Garantidas</w:t>
-      </w:r>
-      <w:r>
-        <w:t xml:space="preserve">. </w:t>
       </w:r>
     </w:p>
     <w:p>
@@ -18378,7 +17778,16 @@
           <w:bCs/>
           <w:szCs w:val="24"/>
         </w:rPr>
-        <w:t>) ressarcir a CREDORA das despesas que tenham sido efetivamente pagas, bem como de quaisquer valores adiantados, restabelecendo as partes o estado anterior</w:t>
+        <w:t xml:space="preserve">) ressarcir a CREDORA das despesas que tenham sido efetivamente pagas, bem como de </w:t>
+      </w:r>
+      <w:r>
+        <w:rPr>
+          <w:rFonts w:ascii="Times New Roman" w:hAnsi="Times New Roman"/>
+          <w:bCs/>
+          <w:szCs w:val="24"/>
+        </w:rPr>
+        <w:lastRenderedPageBreak/>
+        <w:t>quaisquer valores adiantados, restabelecendo as partes o estado anterior</w:t>
       </w:r>
       <w:r>
         <w:rPr>
@@ -19519,7 +18928,6 @@
         <w:rPr>
           <w:b/>
         </w:rPr>
-        <w:lastRenderedPageBreak/>
         <w:t>14</w:t>
       </w:r>
       <w:r>
@@ -20005,19 +19413,7 @@
         <w:rPr>
           <w:b/>
         </w:rPr>
-        <w:t xml:space="preserve"> valor do Financiamento destina-se à aquisição de imóvel residencial</w:t>
-      </w:r>
-      <w:r>
-        <w:rPr>
-          <w:b/>
-        </w:rPr>
-        <w:t>]</w:t>
-      </w:r>
-      <w:r>
-        <w:rPr>
-          <w:b/>
-        </w:rPr>
-        <w:t>;</w:t>
+        <w:t xml:space="preserve"> valor do Financiamento destina-se à aquisição de imóvel residencial;</w:t>
       </w:r>
     </w:p>
     <w:p>
@@ -20045,6 +19441,7 @@
           <w:b/>
           <w:spacing w:val="-3"/>
         </w:rPr>
+        <w:lastRenderedPageBreak/>
         <w:t>o</w:t>
       </w:r>
       <w:proofErr w:type="gramEnd"/>
@@ -20133,15 +19530,7 @@
           <w:b/>
           <w:spacing w:val="-3"/>
         </w:rPr>
-        <w:t xml:space="preserve">18 da Lei 10.931/2004. Tal </w:t>
-      </w:r>
-      <w:r>
-        <w:rPr>
-          <w:b/>
-          <w:spacing w:val="-3"/>
-        </w:rPr>
-        <w:lastRenderedPageBreak/>
-        <w:t>nomeação decorre desta obrigatoriedade legal por conta da emissão de Cédula</w:t>
+        <w:t>18 da Lei 10.931/2004. Tal nomeação decorre desta obrigatoriedade legal por conta da emissão de Cédula</w:t>
       </w:r>
       <w:r>
         <w:rPr>
@@ -20533,22 +19922,7 @@
         <w:jc w:val="both"/>
       </w:pPr>
       <w:r>
-        <w:t>O (</w:t>
-      </w:r>
-      <w:r>
-        <w:t xml:space="preserve">s) </w:t>
-      </w:r>
-      <w:r>
-        <w:t>DEVEDOR (</w:t>
-      </w:r>
-      <w:r>
-        <w:t xml:space="preserve">ES) </w:t>
-      </w:r>
-      <w:r>
-        <w:t>est</w:t>
-      </w:r>
-      <w:r>
-        <w:t>á (</w:t>
+        <w:t>O (s) DEVEDOR (ES) está (</w:t>
       </w:r>
       <w:proofErr w:type="spellStart"/>
       <w:r>
@@ -20556,46 +19930,7 @@
       </w:r>
       <w:proofErr w:type="spellEnd"/>
       <w:r>
-        <w:t>)</w:t>
-      </w:r>
-      <w:r>
-        <w:t xml:space="preserve"> integralmente ciente e de acordo com o seguinte: </w:t>
-      </w:r>
-      <w:r>
-        <w:t xml:space="preserve">(i) </w:t>
-      </w:r>
-      <w:r>
-        <w:t>qualquer litígio ou questionamento, judicial ou extrajudicial, que possa vir a ser ajuizado, deverá ser ajuizado</w:t>
-      </w:r>
-      <w:r>
-        <w:t xml:space="preserve"> àquele que for cessionário e detentor da CCI</w:t>
-      </w:r>
-      <w:r>
-        <w:t xml:space="preserve"> na data do ajuizamento do litígio ou questionamento</w:t>
-      </w:r>
-      <w:r>
-        <w:t xml:space="preserve">, restando exonerada </w:t>
-      </w:r>
-      <w:r>
-        <w:t xml:space="preserve">a </w:t>
-      </w:r>
-      <w:r>
-        <w:t>QI SOCIEDADE DE CRÉDITO DIRETO S.A.</w:t>
-      </w:r>
-      <w:r>
-        <w:t>,</w:t>
-      </w:r>
-      <w:r>
-        <w:t xml:space="preserve"> de qualquer responsabilidade decorrente do presente Contrato </w:t>
-      </w:r>
-      <w:r>
-        <w:t xml:space="preserve">após </w:t>
-      </w:r>
-      <w:r>
-        <w:t>a cessão deste Contrato</w:t>
-      </w:r>
-      <w:r>
-        <w:t xml:space="preserve"> para terceiro.</w:t>
+        <w:t>) integralmente ciente e de acordo com o seguinte: (i) qualquer litígio ou questionamento, judicial ou extrajudicial, que possa vir a ser ajuizado, deverá ser ajuizado àquele que for cessionário e detentor da CCI na data do ajuizamento do litígio ou questionamento, restando exonerada a esta CREDORA, de qualquer responsabilidade decorrente do presente Contrato após a cessão deste Contrato para terceiro.</w:t>
       </w:r>
     </w:p>
     <w:p>
@@ -20876,6 +20211,7 @@
           <w:sz w:val="22"/>
           <w:szCs w:val="22"/>
         </w:rPr>
+        <w:lastRenderedPageBreak/>
         <w:t>CREDORA</w:t>
       </w:r>
     </w:p>
@@ -20969,7 +20305,6 @@
           <w:sz w:val="22"/>
           <w:szCs w:val="22"/>
         </w:rPr>
-        <w:lastRenderedPageBreak/>
         <w:t xml:space="preserve">______________________________________  </w:t>
       </w:r>
       <w:r>
@@ -23555,6 +22890,7 @@
         <w:docPartUnique/>
       </w:docPartObj>
     </w:sdtPr>
+    <w:sdtEndPr/>
     <w:sdtContent>
       <w:p>
         <w:pPr>
@@ -23574,7 +22910,7 @@
           <w:rPr>
             <w:noProof/>
           </w:rPr>
-          <w:t>23</w:t>
+          <w:t>21</w:t>
         </w:r>
         <w:r>
           <w:fldChar w:fldCharType="end"/>
@@ -23605,6 +22941,7 @@
         <w:docPartUnique/>
       </w:docPartObj>
     </w:sdtPr>
+    <w:sdtEndPr/>
     <w:sdtContent>
       <w:p>
         <w:pPr>
@@ -27653,6 +26990,7 @@
   <w:style w:type="character" w:default="1" w:styleId="Fontepargpadro">
     <w:name w:val="Default Paragraph Font"/>
     <w:uiPriority w:val="1"/>
+    <w:semiHidden/>
     <w:unhideWhenUsed/>
   </w:style>
   <w:style w:type="table" w:default="1" w:styleId="Tabelanormal">
@@ -28493,7 +27831,7 @@
 </file>
 
 <file path=customXml/itemProps1.xml><?xml version="1.0" encoding="utf-8"?>
-<ds:datastoreItem xmlns:ds="http://schemas.openxmlformats.org/officeDocument/2006/customXml" ds:itemID="{D4CC640B-08D0-4ECF-AAFF-43963E94E4A5}">
+<ds:datastoreItem xmlns:ds="http://schemas.openxmlformats.org/officeDocument/2006/customXml" ds:itemID="{E02073C6-9F2A-46C7-B9E1-214AFE62F8AD}">
   <ds:schemaRefs>
     <ds:schemaRef ds:uri="http://schemas.openxmlformats.org/officeDocument/2006/bibliography"/>
   </ds:schemaRefs>

</xml_diff>

<commit_message>
0 #SIS-204# att conta corrente e tipo credito liquido ou bruto
</commit_message>
<xml_diff>
--- a/galleriafinancas/src/resource/CCI - Financiamento (final).docx
+++ b/galleriafinancas/src/resource/CCI - Financiamento (final).docx
@@ -1332,6 +1332,9 @@
           <w:p>
             <w:pPr>
               <w:spacing w:line="288" w:lineRule="auto"/>
+              <w:rPr>
+                <w:u w:val="single"/>
+              </w:rPr>
             </w:pPr>
             <w:r>
               <w:t>C</w:t>
@@ -1355,6 +1358,8 @@
             <w:r>
               <w:t>nomeBancoVendedor</w:t>
             </w:r>
+            <w:bookmarkStart w:id="1" w:name="_GoBack"/>
+            <w:bookmarkEnd w:id="1"/>
             <w:proofErr w:type="spellEnd"/>
           </w:p>
         </w:tc>
@@ -1438,17 +1443,21 @@
               <w:t>4</w:t>
             </w:r>
             <w:r>
-              <w:t>. Conta</w:t>
-            </w:r>
-            <w:r>
-              <w:t>:</w:t>
-            </w:r>
-            <w:r>
-              <w:t xml:space="preserve"> </w:t>
+              <w:t xml:space="preserve">. </w:t>
             </w:r>
             <w:proofErr w:type="spellStart"/>
+            <w:proofErr w:type="gramStart"/>
             <w:r>
               <w:t>tipoContaBancoVendedor</w:t>
+            </w:r>
+            <w:proofErr w:type="spellEnd"/>
+            <w:proofErr w:type="gramEnd"/>
+            <w:r>
+              <w:t xml:space="preserve">: </w:t>
+            </w:r>
+            <w:proofErr w:type="spellStart"/>
+            <w:r>
+              <w:t>contaCorrenteVendedor</w:t>
             </w:r>
             <w:proofErr w:type="spellEnd"/>
           </w:p>
@@ -2464,12 +2473,7 @@
             </w:r>
             <w:proofErr w:type="spellStart"/>
             <w:r>
-              <w:t>contaCorr</w:t>
-            </w:r>
-            <w:bookmarkStart w:id="1" w:name="_GoBack"/>
-            <w:bookmarkEnd w:id="1"/>
-            <w:r>
-              <w:t>ente</w:t>
+              <w:t>contaCorrente</w:t>
             </w:r>
             <w:proofErr w:type="spellEnd"/>
           </w:p>
@@ -27831,7 +27835,7 @@
 </file>
 
 <file path=customXml/itemProps1.xml><?xml version="1.0" encoding="utf-8"?>
-<ds:datastoreItem xmlns:ds="http://schemas.openxmlformats.org/officeDocument/2006/customXml" ds:itemID="{E02073C6-9F2A-46C7-B9E1-214AFE62F8AD}">
+<ds:datastoreItem xmlns:ds="http://schemas.openxmlformats.org/officeDocument/2006/customXml" ds:itemID="{7F582DCA-4AB5-4FD1-B299-D445FCBC2D97}">
   <ds:schemaRefs>
     <ds:schemaRef ds:uri="http://schemas.openxmlformats.org/officeDocument/2006/bibliography"/>
   </ds:schemaRefs>

</xml_diff>

<commit_message>
alteracao contratos bmp money para galleria
</commit_message>
<xml_diff>
--- a/galleriafinancas/src/resource/CCI - Financiamento (final).docx
+++ b/galleriafinancas/src/resource/CCI - Financiamento (final).docx
@@ -630,9 +630,6 @@
           <w:p>
             <w:pPr>
               <w:spacing w:line="288" w:lineRule="auto"/>
-              <w:rPr>
-                <w:highlight w:val="yellow"/>
-              </w:rPr>
             </w:pPr>
             <w:r>
               <w:rPr>
@@ -658,14 +655,8 @@
             <w:r>
               <w:t>ES) indicam o seguinte endereço, obrigando-se a informar a CREDORA caso haja qualquer alteração:</w:t>
             </w:r>
-          </w:p>
-          <w:p>
-            <w:pPr>
-              <w:spacing w:line="288" w:lineRule="auto"/>
-              <w:jc w:val="both"/>
-            </w:pPr>
-            <w:r>
-              <w:t xml:space="preserve">Rua Pio Felizardo da Costa, nº 64, Residencial Quadra Norte, Londrina – PR, CEP 86087-552. </w:t>
+            <w:r>
+              <w:t xml:space="preserve"> </w:t>
             </w:r>
           </w:p>
         </w:tc>
@@ -769,31 +760,30 @@
                 <w:b/>
               </w:rPr>
               <w:tab/>
-              <w:t>BMP SOCIEDADE DE CRÉDITO DIRETO S. A</w:t>
-            </w:r>
-            <w:r>
-              <w:t>, instituição financeira, inscrita no CNPJ/MF sob nº 34.337.707/0001-00, com sede na Av. Paulista, 1765, 1º Andar, CEP 01311-200, São Paulo, SP e atos constitutivos registrados no NIRE nº 35300539117, datados de 20 de outubro de 2022, cujo artigo 6º do Capítulo III dispõe acerca dos poderes de Administração da Sociedade Anônima, neste ato representada por seu Diretor Presidente</w:t>
-            </w:r>
-            <w:r>
-              <w:rPr>
-                <w:b/>
-              </w:rPr>
-              <w:t xml:space="preserve"> CARLOS EDUARDO BENITEZ</w:t>
-            </w:r>
-            <w:r>
-              <w:t>, brasileiro, casado sob regime da comunhão parcial de bens, empresário, natural de São Paulo, Estado de São Paulo, nascido em 27/02/1971, portador da Cédula de identidade RG 14.763.657-7 SSP/SP, inscrito no CPF/MF sob o nº 165.833.928-28, residente e domiciliado nesta capital do Estado de São Paulo, a Rua Tabapuã nº 266 – Bloco 2 Apto 73 – Itaim Bibi – São Paulo – SP, CEP 04533-908 e</w:t>
-            </w:r>
-            <w:r>
-              <w:rPr>
-                <w:b/>
-              </w:rPr>
-              <w:t xml:space="preserve"> DANIEL CARLOS CESARINO</w:t>
-            </w:r>
-            <w:r>
-              <w:t>, brasileiro, separado judicialmente, empresário, natural de São Paulo, Estado de São Paulo, nascido em 22/09/1977, portador da Cédula de identidade RG 23.408.358-X SSP/SP, inscrito no CPF/MF sob o nº 172.591.518-97, residente e domiciliado nesta capital do Estado de São Paulo, a Rua Ministro Nelson Sampaio, nº 231, Apto 112, Vila Cruzeiro – São Paulo – SP, CEP 04727-120</w:t>
-            </w:r>
-            <w:r>
-              <w:t>, doravante identificada simplesmente como CREDORA.</w:t>
+            </w:r>
+            <w:r>
+              <w:rPr>
+                <w:b/>
+              </w:rPr>
+              <w:t>GALLERIA SOCIEDADE DE CRÉDITO DIRETO S/A</w:t>
+            </w:r>
+            <w:r>
+              <w:t>, instituição financeira, inscrita no CNPJ/MF sob nº 51.604.356/0001-75, com sede na Av. Gisele Constantino, 1850, Sala 1207, Parque Bela Vista, Votorantim/SP CEP 18110-650 e atos constitutivos registrados no NIRE nº 35300620411, datados de 28 de julho de 2023, cujo artigo 8º do Capítulo III dispõe acerca da Administração da Sociedade Anônima, neste ato representada por seu Diretor Presidente FABRÍCIO FIGUEIREDO, brasileiro, empresário, casado em regime de separação total de bens, portador da Cédula de Identidade 22.569.228-4 SSP/SP, inscrito no CPF sob nº 266.752.318-04, e pelo Diretor Administrativo e Financeiro JOÃO AUGUSTO MAGATTI ALVES, brasileiro, empresário, natural de Catanduva/SP, casado com comunhão parcial de bens, portador do RG nº 50.630.711-6, emitido pela SSP/</w:t>
+            </w:r>
+            <w:r>
+              <w:t>SP, e do CPF nº 436.821.448-03</w:t>
+            </w:r>
+            <w:r>
+              <w:t xml:space="preserve">, doravante identificada simplesmente como </w:t>
+            </w:r>
+            <w:r>
+              <w:rPr>
+                <w:b/>
+              </w:rPr>
+              <w:t>CREDORA</w:t>
+            </w:r>
+            <w:r>
+              <w:t>.</w:t>
             </w:r>
           </w:p>
           <w:p>
@@ -843,7 +833,6 @@
                   </w14:srgbClr>
                 </w14:shadow>
               </w:rPr>
-              <w:lastRenderedPageBreak/>
               <w:t xml:space="preserve">4 </w:t>
             </w:r>
             <w:r>
@@ -1010,6 +999,7 @@
                 <w:b/>
                 <w:noProof/>
               </w:rPr>
+              <w:lastRenderedPageBreak/>
               <w:t xml:space="preserve">5 – FORMA DE PAGAMENTO DO PREÇO: </w:t>
             </w:r>
           </w:p>
@@ -2523,7 +2513,6 @@
               </w:rPr>
             </w:pPr>
             <w:r>
-              <w:lastRenderedPageBreak/>
               <w:t xml:space="preserve">B.5 </w:t>
             </w:r>
             <w:r>
@@ -2686,6 +2675,7 @@
               <w:rPr>
                 <w:bCs/>
               </w:rPr>
+              <w:lastRenderedPageBreak/>
               <w:t xml:space="preserve">D) </w:t>
             </w:r>
             <w:r>
@@ -4148,7 +4138,6 @@
               <w:rPr>
                 <w:b/>
               </w:rPr>
-              <w:lastRenderedPageBreak/>
               <w:t>A) Imóvel:</w:t>
             </w:r>
           </w:p>
@@ -4322,13 +4311,12 @@
                 </w:tcPr>
                 <w:p>
                   <w:r>
+                    <w:lastRenderedPageBreak/>
                     <w:t>Inscrição Municipal</w:t>
                   </w:r>
                   <w:r>
                     <w:t>/cadastro</w:t>
                   </w:r>
-                  <w:bookmarkStart w:id="3" w:name="_GoBack"/>
-                  <w:bookmarkEnd w:id="3"/>
                 </w:p>
               </w:tc>
               <w:tc>
@@ -4406,6 +4394,7 @@
               <w:rPr>
                 <w:b/>
               </w:rPr>
+              <w:lastRenderedPageBreak/>
               <w:t xml:space="preserve">B) </w:t>
             </w:r>
             <w:r>
@@ -5683,7 +5672,6 @@
               <w:rPr>
                 <w:b/>
               </w:rPr>
-              <w:lastRenderedPageBreak/>
               <w:t xml:space="preserve">FORMA E CONDIÇÃO: </w:t>
             </w:r>
             <w:r>
@@ -6073,7 +6061,10 @@
               <w:t xml:space="preserve">LOCAL DE PAGAMENTO: </w:t>
             </w:r>
             <w:r>
-              <w:t xml:space="preserve">São Paulo/SP. </w:t>
+              <w:t>Votorantim</w:t>
+            </w:r>
+            <w:r>
+              <w:t xml:space="preserve">/SP. </w:t>
             </w:r>
           </w:p>
           <w:p>
@@ -6174,11 +6165,7 @@
         <w:t>CREDORA FIDUCIÁRIA</w:t>
       </w:r>
       <w:r>
-        <w:t xml:space="preserve">, nos termos da supra mencionada Lei, com a constituição de </w:t>
-      </w:r>
-      <w:r>
-        <w:lastRenderedPageBreak/>
-        <w:t xml:space="preserve">Alienação Fiduciária em Garantia do mesmo imóvel, tudo subordinado às </w:t>
+        <w:t xml:space="preserve">, nos termos da supra mencionada Lei, com a constituição de Alienação Fiduciária em Garantia do mesmo imóvel, tudo subordinado às </w:t>
       </w:r>
       <w:r>
         <w:rPr>
@@ -6526,7 +6513,7 @@
       <w:r>
         <w:t xml:space="preserve"> </w:t>
       </w:r>
-      <w:bookmarkStart w:id="4" w:name="_Hlk14281613"/>
+      <w:bookmarkStart w:id="3" w:name="_Hlk14281613"/>
       <w:r>
         <w:t xml:space="preserve">e será depositado na conta indicada no item </w:t>
       </w:r>
@@ -6549,7 +6536,7 @@
       <w:r>
         <w:t>abaixo</w:t>
       </w:r>
-      <w:bookmarkEnd w:id="4"/>
+      <w:bookmarkEnd w:id="3"/>
       <w:proofErr w:type="gramEnd"/>
       <w:r>
         <w:t>.</w:t>
@@ -6630,11 +6617,7 @@
         <w:t>Cláusula 6 abaixo</w:t>
       </w:r>
       <w:r>
-        <w:t xml:space="preserve">, desde que tenham sido entregues </w:t>
-      </w:r>
-      <w:r>
-        <w:lastRenderedPageBreak/>
-        <w:t xml:space="preserve">os documentos solicitados pela CREDORA FIDUCIÁRIA, referentes ao(s) COMPRADOR(ES), VENDEDOR(ES), ao Imóvel e, </w:t>
+        <w:t xml:space="preserve">, desde que tenham sido entregues os documentos solicitados pela CREDORA FIDUCIÁRIA, referentes ao(s) COMPRADOR(ES), VENDEDOR(ES), ao Imóvel e, </w:t>
       </w:r>
       <w:r>
         <w:rPr>
@@ -7380,11 +7363,7 @@
         <w:t>ES) serão descontados do valor do crédito e constarão do ANEXO II</w:t>
       </w:r>
       <w:r>
-        <w:t xml:space="preserve">. </w:t>
-      </w:r>
-      <w:r>
-        <w:lastRenderedPageBreak/>
-        <w:t xml:space="preserve">Tais valores serão utilizados pelo CREDOR para o pagamento das despesas ali previstas e farão parte do saldo devedor a ser pago </w:t>
+        <w:t xml:space="preserve">. Tais valores serão utilizados pelo CREDOR para o pagamento das despesas ali previstas e farão parte do saldo devedor a ser pago </w:t>
       </w:r>
       <w:r>
         <w:t>pelo (</w:t>
@@ -8549,14 +8528,14 @@
         <w:rPr>
           <w:color w:val="000000" w:themeColor="text1"/>
         </w:rPr>
-        <w:t xml:space="preserve"> qualquer motivo, o IOF venha a ser cobrado do CREDOR, o DEVEDOR, desde já, compromete-se, de maneira irretratável e irrevogável, a indenizar, defender, eximir, manter indene e reembolsar o CREDOR em relação ao IOF que venha </w:t>
+        <w:t xml:space="preserve"> qualquer motivo, o IOF venha a ser cobrado do CREDOR, o DEVEDOR, desde já, compromete-se, de maneira irretratável e irrevogável, a indenizar, defender, eximir, manter indene e reembolsar o CREDOR em relação ao IOF que venha a ser pago pelo CREDOR em razão da concessão de crédito instrumentalizada por meio do presente Contrato, bem como multa e encargos moratórios eventualmente cobrados pelas autoridades </w:t>
       </w:r>
       <w:r>
         <w:rPr>
           <w:color w:val="000000" w:themeColor="text1"/>
         </w:rPr>
         <w:lastRenderedPageBreak/>
-        <w:t>a ser pago pelo CREDOR em razão da concessão de crédito instrumentalizada por meio do presente Contrato, bem como multa e encargos moratórios eventualmente cobrados pelas autoridades competentes. Sem prejuízo do disposto nesta cláusula, o DEVEDOR se responsabiliza, de forma irrevogável e irretratável, por todos os custos efetivamente incorridos pelo CREDOR em função de eventual questionamento das autoridades fiscais, administrativas e/ou judiciais, que deverão ser informados ao DEVEDOR no menor prazo possível, a contar do seu recebimento pelo CREDOR.</w:t>
+        <w:t>competentes. Sem prejuízo do disposto nesta cláusula, o DEVEDOR se responsabiliza, de forma irrevogável e irretratável, por todos os custos efetivamente incorridos pelo CREDOR em função de eventual questionamento das autoridades fiscais, administrativas e/ou judiciais, que deverão ser informados ao DEVEDOR no menor prazo possível, a contar do seu recebimento pelo CREDOR.</w:t>
       </w:r>
     </w:p>
     <w:p>
@@ -9003,7 +8982,6 @@
         <w:rPr>
           <w:b/>
         </w:rPr>
-        <w:lastRenderedPageBreak/>
         <w:t>3.3.2.</w:t>
       </w:r>
       <w:r>
@@ -9032,6 +9010,7 @@
         <w:rPr>
           <w:b/>
         </w:rPr>
+        <w:lastRenderedPageBreak/>
         <w:t>3.3.3</w:t>
       </w:r>
       <w:r>
@@ -9628,17 +9607,17 @@
         <w:t>cotas</w:t>
       </w:r>
       <w:r>
-        <w:t xml:space="preserve"> condominiais </w:t>
+        <w:t xml:space="preserve"> condominiais relativas ao imóvel,</w:t>
+      </w:r>
+      <w:r>
+        <w:t xml:space="preserve"> inclusive penalidades</w:t>
+      </w:r>
+      <w:r>
+        <w:t xml:space="preserve"> emolumentos e respectivas multas, juros e quaisquer outros encargos a que estiver(m) sujeito(s) o(s) DEVEDOR(ES), bem como ressarcir à CREDORA esses </w:t>
       </w:r>
       <w:r>
         <w:lastRenderedPageBreak/>
-        <w:t>relativas ao imóvel,</w:t>
-      </w:r>
-      <w:r>
-        <w:t xml:space="preserve"> inclusive penalidades</w:t>
-      </w:r>
-      <w:r>
-        <w:t xml:space="preserve"> emolumentos e respectivas multas, juros e quaisquer outros encargos a que estiver(m) sujeito(s) o(s) DEVEDOR(ES), bem como ressarcir à CREDORA esses pagamentos nas hipóteses em que esta os tenha efetivado em lugar do(s) DEVEDOR(ES), convencionando as partes que aos valores desses ressarcimentos aplicar-se-ão reajuste monetário, juros e multa com base nos índices, taxas e critérios estipulados para reajuste do preço e para a hipótese de mora.</w:t>
+        <w:t>pagamentos nas hipóteses em que esta os tenha efetivado em lugar do(s) DEVEDOR(ES), convencionando as partes que aos valores desses ressarcimentos aplicar-se-ão reajuste monetário, juros e multa com base nos índices, taxas e critérios estipulados para reajuste do preço e para a hipótese de mora.</w:t>
       </w:r>
     </w:p>
     <w:p>
@@ -10202,28 +10181,25 @@
         <w:t>.</w:t>
       </w:r>
       <w:r>
-        <w:t xml:space="preserve"> Em caso de atraso ou falta de pagamento das prestações e seus acessórios ou inadimplemento de qualquer obrigação oriunda deste contrato, a CREDORA poderá optar, a seu critério e sem exclusão do direito de utilização dos demais, por promover execução mediante o rito estabelecido pela Lei </w:t>
-      </w:r>
-      <w:r>
+        <w:t xml:space="preserve"> Em caso de atraso ou falta de pagamento das prestações e seus acessórios ou inadimplemento de qualquer obrigação oriunda deste contrato, a CREDORA poderá optar, a seu critério e sem exclusão do direito de utilização dos demais, por promover execução mediante o rito estabelecido pela Lei 9.514/97, tratado adiante neste instrumento ou conforme o rito comum estabelecido no Código de Processo Civil.</w:t>
+      </w:r>
+    </w:p>
+    <w:p>
+      <w:pPr>
+        <w:spacing w:line="288" w:lineRule="auto"/>
+        <w:jc w:val="both"/>
+      </w:pPr>
+    </w:p>
+    <w:p>
+      <w:pPr>
+        <w:spacing w:line="288" w:lineRule="auto"/>
+        <w:jc w:val="both"/>
+      </w:pPr>
+      <w:r>
+        <w:rPr>
+          <w:b/>
+        </w:rPr>
         <w:lastRenderedPageBreak/>
-        <w:t>9.514/97, tratado adiante neste instrumento ou conforme o rito comum estabelecido no Código de Processo Civil.</w:t>
-      </w:r>
-    </w:p>
-    <w:p>
-      <w:pPr>
-        <w:spacing w:line="288" w:lineRule="auto"/>
-        <w:jc w:val="both"/>
-      </w:pPr>
-    </w:p>
-    <w:p>
-      <w:pPr>
-        <w:spacing w:line="288" w:lineRule="auto"/>
-        <w:jc w:val="both"/>
-      </w:pPr>
-      <w:r>
-        <w:rPr>
-          <w:b/>
-        </w:rPr>
         <w:t>4</w:t>
       </w:r>
       <w:r>
@@ -10947,40 +10923,40 @@
           <w:bCs/>
           <w:spacing w:val="-3"/>
         </w:rPr>
+        <w:t>DEVEDOR(ES)</w:t>
+      </w:r>
+      <w:r>
+        <w:rPr>
+          <w:bCs/>
+        </w:rPr>
+        <w:t>,</w:t>
+      </w:r>
+      <w:r>
+        <w:t xml:space="preserve"> resolvendo-se a propriedade fiduciária do imóvel, nos termos do artigo 25 e parágrafos </w:t>
+      </w:r>
+      <w:r>
+        <w:t>da Lei 9.514/97.</w:t>
+      </w:r>
+    </w:p>
+    <w:p>
+      <w:pPr>
+        <w:spacing w:line="288" w:lineRule="auto"/>
+        <w:jc w:val="both"/>
+      </w:pPr>
+    </w:p>
+    <w:p>
+      <w:pPr>
+        <w:spacing w:line="288" w:lineRule="auto"/>
+        <w:jc w:val="both"/>
+        <w:rPr>
+          <w:color w:val="000000" w:themeColor="text1"/>
+        </w:rPr>
+      </w:pPr>
+      <w:r>
+        <w:rPr>
+          <w:b/>
+        </w:rPr>
         <w:lastRenderedPageBreak/>
-        <w:t>DEVEDOR(ES)</w:t>
-      </w:r>
-      <w:r>
-        <w:rPr>
-          <w:bCs/>
-        </w:rPr>
-        <w:t>,</w:t>
-      </w:r>
-      <w:r>
-        <w:t xml:space="preserve"> resolvendo-se a propriedade fiduciária do imóvel, nos termos do artigo 25 e parágrafos </w:t>
-      </w:r>
-      <w:r>
-        <w:t>da Lei 9.514/97.</w:t>
-      </w:r>
-    </w:p>
-    <w:p>
-      <w:pPr>
-        <w:spacing w:line="288" w:lineRule="auto"/>
-        <w:jc w:val="both"/>
-      </w:pPr>
-    </w:p>
-    <w:p>
-      <w:pPr>
-        <w:spacing w:line="288" w:lineRule="auto"/>
-        <w:jc w:val="both"/>
-        <w:rPr>
-          <w:color w:val="000000" w:themeColor="text1"/>
-        </w:rPr>
-      </w:pPr>
-      <w:r>
-        <w:rPr>
-          <w:b/>
-        </w:rPr>
         <w:t>6</w:t>
       </w:r>
       <w:r>
@@ -11904,58 +11880,61 @@
         <w:rPr>
           <w:b/>
         </w:rPr>
+        <w:t>6</w:t>
+      </w:r>
+      <w:r>
+        <w:rPr>
+          <w:b/>
+        </w:rPr>
+        <w:t>.8.</w:t>
+      </w:r>
+      <w:r>
+        <w:t xml:space="preserve"> </w:t>
+      </w:r>
+      <w:r>
+        <w:t>O (</w:t>
+      </w:r>
+      <w:r>
+        <w:t xml:space="preserve">s) </w:t>
+      </w:r>
+      <w:proofErr w:type="gramStart"/>
+      <w:r>
+        <w:rPr>
+          <w:spacing w:val="-3"/>
+        </w:rPr>
+        <w:t>DEVEDOR(</w:t>
+      </w:r>
+      <w:proofErr w:type="gramEnd"/>
+      <w:r>
+        <w:rPr>
+          <w:spacing w:val="-3"/>
+        </w:rPr>
+        <w:t>ES)</w:t>
+      </w:r>
+      <w:r>
+        <w:t xml:space="preserve"> compromete(m)-se a manter o </w:t>
+      </w:r>
+      <w:r>
+        <w:t>I</w:t>
+      </w:r>
+      <w:r>
+        <w:t>móvel em perfeito estado de segurança e habitabilidade, bem como a fazer, às suas custas, dentro do prazo da notificação que lhe(s) for feita, as obras e os reparos julgados necessários, ficando vedada a realização de qualquer obra de modificação ou acréscimo, sem o prévio e expresso consentimento d</w:t>
+      </w:r>
+      <w:r>
+        <w:t>a</w:t>
+      </w:r>
+      <w:r>
+        <w:t xml:space="preserve"> CREDOR</w:t>
+      </w:r>
+      <w:r>
+        <w:t>A</w:t>
+      </w:r>
+      <w:r>
+        <w:t xml:space="preserve">. O cumprimento </w:t>
+      </w:r>
+      <w:r>
         <w:lastRenderedPageBreak/>
-        <w:t>6</w:t>
-      </w:r>
-      <w:r>
-        <w:rPr>
-          <w:b/>
-        </w:rPr>
-        <w:t>.8.</w:t>
-      </w:r>
-      <w:r>
-        <w:t xml:space="preserve"> </w:t>
-      </w:r>
-      <w:r>
-        <w:t>O (</w:t>
-      </w:r>
-      <w:r>
-        <w:t xml:space="preserve">s) </w:t>
-      </w:r>
-      <w:proofErr w:type="gramStart"/>
-      <w:r>
-        <w:rPr>
-          <w:spacing w:val="-3"/>
-        </w:rPr>
-        <w:t>DEVEDOR(</w:t>
-      </w:r>
-      <w:proofErr w:type="gramEnd"/>
-      <w:r>
-        <w:rPr>
-          <w:spacing w:val="-3"/>
-        </w:rPr>
-        <w:t>ES)</w:t>
-      </w:r>
-      <w:r>
-        <w:t xml:space="preserve"> compromete(m)-se a manter o </w:t>
-      </w:r>
-      <w:r>
-        <w:t>I</w:t>
-      </w:r>
-      <w:r>
-        <w:t>móvel em perfeito estado de segurança e habitabilidade, bem como a fazer, às suas custas, dentro do prazo da notificação que lhe(s) for feita, as obras e os reparos julgados necessários, ficando vedada a realização de qualquer obra de modificação ou acréscimo, sem o prévio e expresso consentimento d</w:t>
-      </w:r>
-      <w:r>
-        <w:t>a</w:t>
-      </w:r>
-      <w:r>
-        <w:t xml:space="preserve"> CREDOR</w:t>
-      </w:r>
-      <w:r>
-        <w:t>A</w:t>
-      </w:r>
-      <w:r>
-        <w:t>. O cumprimento desta obrigação poderá ser fiscalizado pel</w:t>
+        <w:t>desta obrigação poderá ser fiscalizado pel</w:t>
       </w:r>
       <w:r>
         <w:t>a</w:t>
@@ -12264,11 +12243,7 @@
         <w:jc w:val="both"/>
       </w:pPr>
       <w:r>
-        <w:t xml:space="preserve">Nos termos da Lei nº 13.465/2017, quando, por duas vezes, o Oficial de Registro de Imóveis ou de Registro de Títulos e Documentos ou o serventuário por eles credenciado ou o Oficial Registro de Títulos e Documentos  do domicilio do(s) FIDUCIANTE(S)   houver procurado o(s) FIDUCIANTE(S) titular(es) do(s) Imóvel(eis) em seu domicílio ou residência sem o encontrar, deverá, havendo suspeita motivada de ocultação, intimar qualquer pessoa da </w:t>
-      </w:r>
-      <w:r>
-        <w:lastRenderedPageBreak/>
-        <w:t xml:space="preserve">família ou, em sua falta, qualquer vizinho de que, no dia útil imediato, retornará ao imóvel, a fim de efetuar a intimação, na hora que designar, aplicando-se subsidiariamente o disposto nos </w:t>
+        <w:t xml:space="preserve">Nos termos da Lei nº 13.465/2017, quando, por duas vezes, o Oficial de Registro de Imóveis ou de Registro de Títulos e Documentos ou o serventuário por eles credenciado ou o Oficial Registro de Títulos e Documentos  do domicilio do(s) FIDUCIANTE(S)   houver procurado o(s) FIDUCIANTE(S) titular(es) do(s) Imóvel(eis) em seu domicílio ou residência sem o encontrar, deverá, havendo suspeita motivada de ocultação, intimar qualquer pessoa da família ou, em sua falta, qualquer vizinho de que, no dia útil imediato, retornará ao imóvel, a fim de efetuar a intimação, na hora que designar, aplicando-se subsidiariamente o disposto nos </w:t>
       </w:r>
       <w:proofErr w:type="spellStart"/>
       <w:r>
@@ -12290,6 +12265,7 @@
         <w:jc w:val="both"/>
       </w:pPr>
       <w:r>
+        <w:lastRenderedPageBreak/>
         <w:t>Nos condomínios edilícios ou outras espécies de conjuntos imobiliários com controle de acesso, a intimação poderá ser feita ao funcionário da portaria responsável pelo recebimento de correspondência; e</w:t>
       </w:r>
     </w:p>
@@ -12624,7 +12600,6 @@
       </w:pPr>
       <w:proofErr w:type="gramStart"/>
       <w:r>
-        <w:lastRenderedPageBreak/>
         <w:t>6.16</w:t>
       </w:r>
       <w:r>
@@ -12665,6 +12640,7 @@
         <w:rPr>
           <w:b/>
         </w:rPr>
+        <w:lastRenderedPageBreak/>
         <w:t>6</w:t>
       </w:r>
       <w:r>
@@ -13044,32 +13020,35 @@
         <w:rPr>
           <w:b/>
         </w:rPr>
+        <w:t>6</w:t>
+      </w:r>
+      <w:r>
+        <w:rPr>
+          <w:b/>
+        </w:rPr>
+        <w:t>.1</w:t>
+      </w:r>
+      <w:r>
+        <w:rPr>
+          <w:b/>
+        </w:rPr>
+        <w:t>8</w:t>
+      </w:r>
+      <w:r>
+        <w:rPr>
+          <w:b/>
+        </w:rPr>
+        <w:t>.</w:t>
+      </w:r>
+      <w:r>
+        <w:t xml:space="preserve"> </w:t>
+      </w:r>
+      <w:r>
+        <w:t xml:space="preserve">Após a averbação da consolidação da propriedade fiduciária no patrimônio da FIDUCIÁRIA e até a data da realização do segundo leilão, é assegurado aos FIDUCIANTE(S) o direito de preferência para adquirir o(s) Imóvel(eis) por preço correspondente ao Valor da Dívida, somado aos encargos, dos prêmios de seguro, dos encargos legais, inclusive tributos, e das contribuições condominiais, aos </w:t>
+      </w:r>
+      <w:r>
         <w:lastRenderedPageBreak/>
-        <w:t>6</w:t>
-      </w:r>
-      <w:r>
-        <w:rPr>
-          <w:b/>
-        </w:rPr>
-        <w:t>.1</w:t>
-      </w:r>
-      <w:r>
-        <w:rPr>
-          <w:b/>
-        </w:rPr>
-        <w:t>8</w:t>
-      </w:r>
-      <w:r>
-        <w:rPr>
-          <w:b/>
-        </w:rPr>
-        <w:t>.</w:t>
-      </w:r>
-      <w:r>
-        <w:t xml:space="preserve"> </w:t>
-      </w:r>
-      <w:r>
-        <w:t xml:space="preserve">Após a averbação da consolidação da propriedade fiduciária no patrimônio da FIDUCIÁRIA e até a data da realização do segundo leilão, é assegurado aos FIDUCIANTE(S) o direito de preferência para adquirir o(s) Imóvel(eis) por preço correspondente ao Valor da Dívida, somado aos encargos, dos prêmios de seguro, dos encargos legais, inclusive tributos, e das contribuições condominiais, aos valores correspondentes ao imposto sobre transmissão </w:t>
+        <w:t xml:space="preserve">valores correspondentes ao imposto sobre transmissão </w:t>
       </w:r>
       <w:proofErr w:type="spellStart"/>
       <w:r>
@@ -13923,7 +13902,6 @@
           <w:sz w:val="24"/>
           <w:szCs w:val="24"/>
         </w:rPr>
-        <w:lastRenderedPageBreak/>
         <w:t>j)</w:t>
       </w:r>
       <w:r>
@@ -14004,6 +13982,7 @@
           <w:sz w:val="24"/>
           <w:szCs w:val="24"/>
         </w:rPr>
+        <w:lastRenderedPageBreak/>
         <w:t>k</w:t>
       </w:r>
       <w:r>
@@ -14607,7 +14586,6 @@
         <w:rPr>
           <w:b/>
         </w:rPr>
-        <w:lastRenderedPageBreak/>
         <w:t>6</w:t>
       </w:r>
       <w:r>
@@ -15200,44 +15178,41 @@
         <w:t xml:space="preserve">, pelo período compreendido entre a data de assinatura deste contrato ou da última atualização, se já ocorrida, inclusive, e a data de apuração, </w:t>
       </w:r>
       <w:r>
-        <w:t xml:space="preserve">exclusive, incidindo sobre o valor </w:t>
-      </w:r>
-      <w:r>
+        <w:t xml:space="preserve">exclusive, incidindo sobre o valor assim obtido os juros contratados e proporcionalmente devidos pelo período. Na hipótese de liquidação antecipada, não será devido </w:t>
+      </w:r>
+      <w:r>
+        <w:t>pelo (</w:t>
+      </w:r>
+      <w:r>
+        <w:t xml:space="preserve">s) </w:t>
+      </w:r>
+      <w:r>
+        <w:t>DEVEDOR (</w:t>
+      </w:r>
+      <w:r>
+        <w:t>ES) as parcelas de seguros e tarifa de administração do contrato pelo prazo remanescente do financiamento.</w:t>
+      </w:r>
+    </w:p>
+    <w:p>
+      <w:pPr>
+        <w:spacing w:line="288" w:lineRule="auto"/>
+        <w:ind w:right="49"/>
+        <w:jc w:val="both"/>
+      </w:pPr>
+    </w:p>
+    <w:p>
+      <w:pPr>
+        <w:spacing w:line="288" w:lineRule="auto"/>
+        <w:jc w:val="both"/>
+        <w:rPr>
+          <w:b/>
+        </w:rPr>
+      </w:pPr>
+      <w:r>
+        <w:rPr>
+          <w:b/>
+        </w:rPr>
         <w:lastRenderedPageBreak/>
-        <w:t xml:space="preserve">assim obtido os juros contratados e proporcionalmente devidos pelo período. Na hipótese de liquidação antecipada, não será devido </w:t>
-      </w:r>
-      <w:r>
-        <w:t>pelo (</w:t>
-      </w:r>
-      <w:r>
-        <w:t xml:space="preserve">s) </w:t>
-      </w:r>
-      <w:r>
-        <w:t>DEVEDOR (</w:t>
-      </w:r>
-      <w:r>
-        <w:t>ES) as parcelas de seguros e tarifa de administração do contrato pelo prazo remanescente do financiamento.</w:t>
-      </w:r>
-    </w:p>
-    <w:p>
-      <w:pPr>
-        <w:spacing w:line="288" w:lineRule="auto"/>
-        <w:ind w:right="49"/>
-        <w:jc w:val="both"/>
-      </w:pPr>
-    </w:p>
-    <w:p>
-      <w:pPr>
-        <w:spacing w:line="288" w:lineRule="auto"/>
-        <w:jc w:val="both"/>
-        <w:rPr>
-          <w:b/>
-        </w:rPr>
-      </w:pPr>
-      <w:r>
-        <w:rPr>
-          <w:b/>
-        </w:rPr>
         <w:t>7</w:t>
       </w:r>
       <w:r>
@@ -16188,6 +16163,7 @@
         <w:rPr>
           <w:b/>
         </w:rPr>
+        <w:lastRenderedPageBreak/>
         <w:t>h)</w:t>
       </w:r>
       <w:r>
@@ -16786,11 +16762,7 @@
         <w:t>CREDORA</w:t>
       </w:r>
       <w:r>
-        <w:t xml:space="preserve"> deverá ser interpretada como referindo-se aos Sucessores </w:t>
-      </w:r>
-      <w:r>
-        <w:lastRenderedPageBreak/>
-        <w:t xml:space="preserve">(efetivos titulares dos créditos, conforme constante do SNA da CETIP) e sendo certo, ainda, que todas as disposições do presente contrato serão mantidas. </w:t>
+        <w:t xml:space="preserve"> deverá ser interpretada como referindo-se aos Sucessores (efetivos titulares dos créditos, conforme constante do SNA da CETIP) e sendo certo, ainda, que todas as disposições do presente contrato serão mantidas. </w:t>
       </w:r>
     </w:p>
     <w:p>
@@ -16826,7 +16798,11 @@
         <w:t>.</w:t>
       </w:r>
       <w:r>
-        <w:t xml:space="preserve"> Os créditos ora constituídos poderão ser securitizados, especialmente considerando a emissão de Cédula de Crédito Imobiliário (CCI), na forma da cláusula abaixo, podendo também servir de lastro para a emissão de títulos como Certificados de Recebíveis Imobiliários - CRI, consoante o disposto na Lei 9.514/97. </w:t>
+        <w:t xml:space="preserve"> Os créditos ora constituídos poderão ser securitizados, especialmente considerando a emissão de Cédula de Crédito Imobiliário (CCI), na forma da cláusula abaixo, podendo também servir de lastro </w:t>
+      </w:r>
+      <w:r>
+        <w:lastRenderedPageBreak/>
+        <w:t xml:space="preserve">para a emissão de títulos como Certificados de Recebíveis Imobiliários - CRI, consoante o disposto na Lei 9.514/97. </w:t>
       </w:r>
     </w:p>
     <w:p>
@@ -17206,11 +17182,7 @@
       </w:r>
       <w:proofErr w:type="spellEnd"/>
       <w:r>
-        <w:t xml:space="preserve">, e aquelas referentes à averbação da Emissão da CCI no competente Registro de Imóveis, na matrícula do Imóvel objeto do Crédito Imobiliário, observado </w:t>
-      </w:r>
-      <w:r>
-        <w:lastRenderedPageBreak/>
-        <w:t xml:space="preserve">que a emissão da CCI e o registro da presente alienação fiduciária, por serem solicitados simultaneamente, deverão ser considerados como ato único para efeito de cobrança de emolumentos, nos termos do §6º do artigo 18 da Lei 10.931, de 02 de agosto de 2004. </w:t>
+        <w:t xml:space="preserve">, e aquelas referentes à averbação da Emissão da CCI no competente Registro de Imóveis, na matrícula do Imóvel objeto do Crédito Imobiliário, observado que a emissão da CCI e o registro da presente alienação fiduciária, por serem solicitados simultaneamente, deverão ser considerados como ato único para efeito de cobrança de emolumentos, nos termos do §6º do artigo 18 da Lei 10.931, de 02 de agosto de 2004. </w:t>
       </w:r>
     </w:p>
     <w:p>
@@ -17237,6 +17209,7 @@
         <w:rPr>
           <w:b/>
         </w:rPr>
+        <w:lastRenderedPageBreak/>
         <w:t>10</w:t>
       </w:r>
       <w:r>
@@ -17785,16 +17758,7 @@
           <w:bCs/>
           <w:szCs w:val="24"/>
         </w:rPr>
-        <w:t xml:space="preserve">) ressarcir a CREDORA das despesas que tenham sido efetivamente pagas, bem como de </w:t>
-      </w:r>
-      <w:r>
-        <w:rPr>
-          <w:rFonts w:ascii="Times New Roman" w:hAnsi="Times New Roman"/>
-          <w:bCs/>
-          <w:szCs w:val="24"/>
-        </w:rPr>
-        <w:lastRenderedPageBreak/>
-        <w:t>quaisquer valores adiantados, restabelecendo as partes o estado anterior</w:t>
+        <w:t>) ressarcir a CREDORA das despesas que tenham sido efetivamente pagas, bem como de quaisquer valores adiantados, restabelecendo as partes o estado anterior</w:t>
       </w:r>
       <w:r>
         <w:rPr>
@@ -18935,6 +18899,7 @@
         <w:rPr>
           <w:b/>
         </w:rPr>
+        <w:lastRenderedPageBreak/>
         <w:t>14</w:t>
       </w:r>
       <w:r>
@@ -19448,7 +19413,6 @@
           <w:b/>
           <w:spacing w:val="-3"/>
         </w:rPr>
-        <w:lastRenderedPageBreak/>
         <w:t>o</w:t>
       </w:r>
       <w:proofErr w:type="gramEnd"/>
@@ -19537,7 +19501,15 @@
           <w:b/>
           <w:spacing w:val="-3"/>
         </w:rPr>
-        <w:t>18 da Lei 10.931/2004. Tal nomeação decorre desta obrigatoriedade legal por conta da emissão de Cédula</w:t>
+        <w:t xml:space="preserve">18 da Lei 10.931/2004. Tal </w:t>
+      </w:r>
+      <w:r>
+        <w:rPr>
+          <w:b/>
+          <w:spacing w:val="-3"/>
+        </w:rPr>
+        <w:lastRenderedPageBreak/>
+        <w:t>nomeação decorre desta obrigatoriedade legal por conta da emissão de Cédula</w:t>
       </w:r>
       <w:r>
         <w:rPr>
@@ -20093,10 +20065,15 @@
         <w:suppressAutoHyphens/>
       </w:pPr>
       <w:r>
-        <w:rPr>
-          <w:spacing w:val="-3"/>
-        </w:rPr>
-        <w:t xml:space="preserve">São Paulo, </w:t>
+        <w:t>Votorantim</w:t>
+      </w:r>
+      <w:bookmarkStart w:id="4" w:name="_GoBack"/>
+      <w:bookmarkEnd w:id="4"/>
+      <w:r>
+        <w:rPr>
+          <w:spacing w:val="-3"/>
+        </w:rPr>
+        <w:t xml:space="preserve">, </w:t>
       </w:r>
       <w:proofErr w:type="spellStart"/>
       <w:r>
@@ -20202,23 +20179,31 @@
           <w:sz w:val="22"/>
           <w:szCs w:val="22"/>
         </w:rPr>
-        <w:t>BMP SOCIEDADE DE CRÉDITO DIRETO S.A.</w:t>
-      </w:r>
-    </w:p>
-    <w:p>
-      <w:pPr>
-        <w:contextualSpacing/>
-        <w:rPr>
+        <w:t xml:space="preserve">GALLERIA </w:t>
+      </w:r>
+      <w:r>
+        <w:rPr>
+          <w:b/>
+          <w:bCs/>
           <w:sz w:val="22"/>
           <w:szCs w:val="22"/>
         </w:rPr>
-      </w:pPr>
-      <w:r>
+        <w:t>SOCIEDADE DE CRÉDITO DIRETO S.A.</w:t>
+      </w:r>
+    </w:p>
+    <w:p>
+      <w:pPr>
+        <w:contextualSpacing/>
         <w:rPr>
           <w:sz w:val="22"/>
           <w:szCs w:val="22"/>
         </w:rPr>
-        <w:lastRenderedPageBreak/>
+      </w:pPr>
+      <w:r>
+        <w:rPr>
+          <w:sz w:val="22"/>
+          <w:szCs w:val="22"/>
+        </w:rPr>
         <w:t>CREDORA</w:t>
       </w:r>
     </w:p>
@@ -20312,6 +20297,7 @@
           <w:sz w:val="22"/>
           <w:szCs w:val="22"/>
         </w:rPr>
+        <w:lastRenderedPageBreak/>
         <w:t xml:space="preserve">______________________________________  </w:t>
       </w:r>
       <w:r>
@@ -22917,7 +22903,7 @@
           <w:rPr>
             <w:noProof/>
           </w:rPr>
-          <w:t>11</w:t>
+          <w:t>24</w:t>
         </w:r>
         <w:r>
           <w:fldChar w:fldCharType="end"/>
@@ -27838,7 +27824,7 @@
 </file>
 
 <file path=customXml/itemProps1.xml><?xml version="1.0" encoding="utf-8"?>
-<ds:datastoreItem xmlns:ds="http://schemas.openxmlformats.org/officeDocument/2006/customXml" ds:itemID="{351D6CD5-A2E4-4F35-B549-9A31191A007D}">
+<ds:datastoreItem xmlns:ds="http://schemas.openxmlformats.org/officeDocument/2006/customXml" ds:itemID="{02D1DE8B-AAFE-4DF3-82E5-FB17529C01CC}">
   <ds:schemaRefs>
     <ds:schemaRef ds:uri="http://schemas.openxmlformats.org/officeDocument/2006/bibliography"/>
   </ds:schemaRefs>

</xml_diff>

<commit_message>
att cci, big data, netrin e data inicio empresa
</commit_message>
<xml_diff>
--- a/galleriafinancas/src/resource/CCI - Financiamento (final).docx
+++ b/galleriafinancas/src/resource/CCI - Financiamento (final).docx
@@ -20009,66 +20009,72 @@
         <w:rPr>
           <w:spacing w:val="-3"/>
         </w:rPr>
-        <w:t xml:space="preserve"> São Paulo</w:t>
-      </w:r>
-      <w:r>
-        <w:rPr>
-          <w:spacing w:val="-3"/>
-        </w:rPr>
-        <w:t>,</w:t>
-      </w:r>
-      <w:r>
-        <w:rPr>
-          <w:spacing w:val="-3"/>
-        </w:rPr>
-        <w:t xml:space="preserve"> para dirimir quaisquer dúvidas oriundas do presente instrumento, renunciando a qualquer outro, por mais privilegiado que seja.</w:t>
-      </w:r>
-    </w:p>
-    <w:p>
-      <w:pPr>
-        <w:suppressAutoHyphens/>
-        <w:spacing w:line="288" w:lineRule="auto"/>
-        <w:jc w:val="both"/>
-        <w:rPr>
-          <w:spacing w:val="-3"/>
-        </w:rPr>
-      </w:pPr>
-    </w:p>
-    <w:p>
-      <w:pPr>
-        <w:suppressAutoHyphens/>
-        <w:spacing w:line="288" w:lineRule="auto"/>
-        <w:jc w:val="both"/>
-        <w:rPr>
-          <w:spacing w:val="-3"/>
-        </w:rPr>
-      </w:pPr>
-      <w:r>
-        <w:rPr>
-          <w:spacing w:val="-3"/>
-        </w:rPr>
-        <w:t>E assim, por estarem justas e contratadas, as partes firmam o presente em 3 (três) vias de igual teor e efeito, na presença de duas testemunhas, que também o subscrevem.</w:t>
-      </w:r>
-    </w:p>
-    <w:p>
-      <w:pPr>
-        <w:suppressAutoHyphens/>
-        <w:spacing w:line="288" w:lineRule="auto"/>
-        <w:jc w:val="both"/>
-        <w:rPr>
-          <w:spacing w:val="-3"/>
-        </w:rPr>
-      </w:pPr>
-    </w:p>
-    <w:p>
-      <w:pPr>
-        <w:suppressAutoHyphens/>
-      </w:pPr>
-      <w:r>
+        <w:t xml:space="preserve"> </w:t>
+      </w:r>
+      <w:r>
+        <w:rPr>
+          <w:spacing w:val="-3"/>
+        </w:rPr>
         <w:t>Votorantim</w:t>
       </w:r>
       <w:bookmarkStart w:id="4" w:name="_GoBack"/>
       <w:bookmarkEnd w:id="4"/>
+      <w:r>
+        <w:rPr>
+          <w:spacing w:val="-3"/>
+        </w:rPr>
+        <w:t>,</w:t>
+      </w:r>
+      <w:r>
+        <w:rPr>
+          <w:spacing w:val="-3"/>
+        </w:rPr>
+        <w:t xml:space="preserve"> para dirimir quaisquer dúvidas oriundas do presente instrumento, renunciando a qualquer outro, por mais privilegiado que seja.</w:t>
+      </w:r>
+    </w:p>
+    <w:p>
+      <w:pPr>
+        <w:suppressAutoHyphens/>
+        <w:spacing w:line="288" w:lineRule="auto"/>
+        <w:jc w:val="both"/>
+        <w:rPr>
+          <w:spacing w:val="-3"/>
+        </w:rPr>
+      </w:pPr>
+    </w:p>
+    <w:p>
+      <w:pPr>
+        <w:suppressAutoHyphens/>
+        <w:spacing w:line="288" w:lineRule="auto"/>
+        <w:jc w:val="both"/>
+        <w:rPr>
+          <w:spacing w:val="-3"/>
+        </w:rPr>
+      </w:pPr>
+      <w:r>
+        <w:rPr>
+          <w:spacing w:val="-3"/>
+        </w:rPr>
+        <w:t>E assim, por estarem justas e contratadas, as partes firmam o presente em 3 (três) vias de igual teor e efeito, na presença de duas testemunhas, que também o subscrevem.</w:t>
+      </w:r>
+    </w:p>
+    <w:p>
+      <w:pPr>
+        <w:suppressAutoHyphens/>
+        <w:spacing w:line="288" w:lineRule="auto"/>
+        <w:jc w:val="both"/>
+        <w:rPr>
+          <w:spacing w:val="-3"/>
+        </w:rPr>
+      </w:pPr>
+    </w:p>
+    <w:p>
+      <w:pPr>
+        <w:suppressAutoHyphens/>
+      </w:pPr>
+      <w:r>
+        <w:t>Votorantim</w:t>
+      </w:r>
       <w:r>
         <w:rPr>
           <w:spacing w:val="-3"/>
@@ -22903,7 +22909,7 @@
           <w:rPr>
             <w:noProof/>
           </w:rPr>
-          <w:t>24</w:t>
+          <w:t>27</w:t>
         </w:r>
         <w:r>
           <w:fldChar w:fldCharType="end"/>
@@ -27824,7 +27830,7 @@
 </file>
 
 <file path=customXml/itemProps1.xml><?xml version="1.0" encoding="utf-8"?>
-<ds:datastoreItem xmlns:ds="http://schemas.openxmlformats.org/officeDocument/2006/customXml" ds:itemID="{02D1DE8B-AAFE-4DF3-82E5-FB17529C01CC}">
+<ds:datastoreItem xmlns:ds="http://schemas.openxmlformats.org/officeDocument/2006/customXml" ds:itemID="{8C78E9F9-1513-4733-9948-E5ECB5FAD3B2}">
   <ds:schemaRefs>
     <ds:schemaRef ds:uri="http://schemas.openxmlformats.org/officeDocument/2006/bibliography"/>
   </ds:schemaRefs>

</xml_diff>